<commit_message>
UPDATE: Sprint 3 Status update 0.9
</commit_message>
<xml_diff>
--- a/submissions/Weekly Team Status Reports/Sprint 3/Status update and Minutes.docx
+++ b/submissions/Weekly Team Status Reports/Sprint 3/Status update and Minutes.docx
@@ -157,6 +157,46 @@
     </w:p>
     <w:p>
       <w:pPr>
+        <w:pStyle w:val="ListParagraph"/>
+        <w:numPr>
+          <w:ilvl w:val="0"/>
+          <w:numId w:val="3"/>
+        </w:numPr>
+        <w:rPr>
+          <w:rFonts w:ascii="Arial" w:hAnsi="Arial" w:cs="Arial"/>
+          <w:lang w:val="en-AU"/>
+        </w:rPr>
+      </w:pPr>
+      <w:r>
+        <w:rPr>
+          <w:rFonts w:ascii="Arial" w:hAnsi="Arial" w:cs="Arial"/>
+          <w:lang w:val="en-AU"/>
+        </w:rPr>
+        <w:t>&lt;&gt;</w:t>
+      </w:r>
+    </w:p>
+    <w:p>
+      <w:pPr>
+        <w:pStyle w:val="ListParagraph"/>
+        <w:numPr>
+          <w:ilvl w:val="0"/>
+          <w:numId w:val="3"/>
+        </w:numPr>
+        <w:rPr>
+          <w:rFonts w:ascii="Arial" w:hAnsi="Arial" w:cs="Arial"/>
+          <w:lang w:val="en-AU"/>
+        </w:rPr>
+      </w:pPr>
+      <w:r>
+        <w:rPr>
+          <w:rFonts w:ascii="Arial" w:hAnsi="Arial" w:cs="Arial"/>
+          <w:lang w:val="en-AU"/>
+        </w:rPr>
+        <w:t>&lt;&gt;</w:t>
+      </w:r>
+    </w:p>
+    <w:p>
+      <w:pPr>
         <w:rPr>
           <w:rFonts w:ascii="Arial" w:hAnsi="Arial" w:cs="Arial"/>
           <w:lang w:val="en-AU"/>
@@ -320,6 +360,698 @@
           <w:rFonts w:ascii="Arial" w:hAnsi="Arial" w:cs="Arial"/>
           <w:lang w:val="en-AU"/>
         </w:rPr>
+        <w:t xml:space="preserve">Work on the backend, to ensure it communicates with the GUI, </w:t>
+      </w:r>
+      <w:r>
+        <w:rPr>
+          <w:rFonts w:ascii="Arial" w:hAnsi="Arial" w:cs="Arial"/>
+          <w:lang w:val="en-AU"/>
+        </w:rPr>
+        <w:t>Greg</w:t>
+      </w:r>
+      <w:r>
+        <w:rPr>
+          <w:rFonts w:ascii="Arial" w:hAnsi="Arial" w:cs="Arial"/>
+          <w:lang w:val="en-AU"/>
+        </w:rPr>
+        <w:t xml:space="preserve">, </w:t>
+      </w:r>
+      <w:r>
+        <w:rPr>
+          <w:rFonts w:ascii="Arial" w:hAnsi="Arial" w:cs="Arial"/>
+          <w:lang w:val="en-AU"/>
+        </w:rPr>
+        <w:t>INCOMPLETE</w:t>
+      </w:r>
+    </w:p>
+    <w:p>
+      <w:pPr>
+        <w:pStyle w:val="ListParagraph"/>
+        <w:numPr>
+          <w:ilvl w:val="0"/>
+          <w:numId w:val="3"/>
+        </w:numPr>
+        <w:rPr>
+          <w:rFonts w:ascii="Arial" w:hAnsi="Arial" w:cs="Arial"/>
+          <w:lang w:val="en-AU"/>
+        </w:rPr>
+      </w:pPr>
+      <w:r>
+        <w:rPr>
+          <w:rFonts w:ascii="Arial" w:hAnsi="Arial" w:cs="Arial"/>
+          <w:lang w:val="en-AU"/>
+        </w:rPr>
+        <w:t>Work on expanding the GUI, Greg, 16/02/2019</w:t>
+      </w:r>
+      <w:r>
+        <w:rPr>
+          <w:rFonts w:ascii="Arial" w:hAnsi="Arial" w:cs="Arial"/>
+          <w:lang w:val="en-AU"/>
+        </w:rPr>
+        <w:t>, incomplete</w:t>
+      </w:r>
+    </w:p>
+    <w:p>
+      <w:pPr>
+        <w:pStyle w:val="ListParagraph"/>
+        <w:numPr>
+          <w:ilvl w:val="0"/>
+          <w:numId w:val="3"/>
+        </w:numPr>
+        <w:rPr>
+          <w:rFonts w:ascii="Arial" w:hAnsi="Arial" w:cs="Arial"/>
+          <w:lang w:val="en-AU"/>
+        </w:rPr>
+      </w:pPr>
+      <w:r>
+        <w:rPr>
+          <w:rFonts w:ascii="Arial" w:hAnsi="Arial" w:cs="Arial"/>
+          <w:lang w:val="en-AU"/>
+        </w:rPr>
+        <w:t xml:space="preserve">Create an initial GUI version, Bronte, </w:t>
+      </w:r>
+      <w:r>
+        <w:rPr>
+          <w:rFonts w:ascii="Arial" w:hAnsi="Arial" w:cs="Arial"/>
+          <w:color w:val="FF0000"/>
+          <w:lang w:val="en-AU"/>
+        </w:rPr>
+        <w:t>9/02/2019</w:t>
+      </w:r>
+    </w:p>
+    <w:p>
+      <w:pPr>
+        <w:pStyle w:val="ListParagraph"/>
+        <w:numPr>
+          <w:ilvl w:val="0"/>
+          <w:numId w:val="3"/>
+        </w:numPr>
+        <w:rPr>
+          <w:rFonts w:ascii="Arial" w:hAnsi="Arial" w:cs="Arial"/>
+          <w:lang w:val="en-AU"/>
+        </w:rPr>
+      </w:pPr>
+      <w:r>
+        <w:rPr>
+          <w:rFonts w:ascii="Arial" w:hAnsi="Arial" w:cs="Arial"/>
+          <w:lang w:val="en-AU"/>
+        </w:rPr>
+        <w:t xml:space="preserve">Create simple backend receiving from web service, Sean and Greg, </w:t>
+      </w:r>
+      <w:r>
+        <w:rPr>
+          <w:rFonts w:ascii="Arial" w:hAnsi="Arial" w:cs="Arial"/>
+          <w:lang w:val="en-AU"/>
+        </w:rPr>
+        <w:t>COMPLETE</w:t>
+      </w:r>
+    </w:p>
+    <w:p>
+      <w:pPr>
+        <w:pStyle w:val="ListParagraph"/>
+        <w:numPr>
+          <w:ilvl w:val="0"/>
+          <w:numId w:val="3"/>
+        </w:numPr>
+        <w:rPr>
+          <w:rFonts w:ascii="Arial" w:hAnsi="Arial" w:cs="Arial"/>
+          <w:lang w:val="en-AU"/>
+        </w:rPr>
+      </w:pPr>
+      <w:r>
+        <w:rPr>
+          <w:rFonts w:ascii="Arial" w:hAnsi="Arial" w:cs="Arial"/>
+          <w:lang w:val="en-AU"/>
+        </w:rPr>
+        <w:t xml:space="preserve">Have a simple working prototype, TEAM, </w:t>
+      </w:r>
+      <w:r>
+        <w:rPr>
+          <w:rFonts w:ascii="Arial" w:hAnsi="Arial" w:cs="Arial"/>
+          <w:color w:val="FF0000"/>
+          <w:lang w:val="en-AU"/>
+        </w:rPr>
+        <w:t>9/02/2019</w:t>
+      </w:r>
+      <w:r>
+        <w:rPr>
+          <w:rFonts w:ascii="Arial" w:hAnsi="Arial" w:cs="Arial"/>
+          <w:color w:val="FF0000"/>
+          <w:lang w:val="en-AU"/>
+        </w:rPr>
+        <w:t>, INCOMPLETE</w:t>
+      </w:r>
+    </w:p>
+    <w:p>
+      <w:pPr>
+        <w:rPr>
+          <w:rFonts w:ascii="Arial" w:hAnsi="Arial" w:cs="Arial"/>
+          <w:lang w:val="en-AU"/>
+        </w:rPr>
+      </w:pPr>
+    </w:p>
+    <w:p>
+      <w:pPr>
+        <w:rPr>
+          <w:rFonts w:ascii="Arial" w:hAnsi="Arial" w:cs="Arial"/>
+          <w:lang w:val="en-AU"/>
+        </w:rPr>
+      </w:pPr>
+    </w:p>
+    <w:p>
+      <w:pPr>
+        <w:rPr>
+          <w:rFonts w:ascii="Arial" w:hAnsi="Arial" w:cs="Arial"/>
+          <w:b/>
+          <w:lang w:val="en-AU"/>
+        </w:rPr>
+      </w:pPr>
+      <w:r>
+        <w:rPr>
+          <w:rFonts w:ascii="Arial" w:hAnsi="Arial" w:cs="Arial"/>
+          <w:b/>
+          <w:lang w:val="en-AU"/>
+        </w:rPr>
+        <w:t>Minutes:</w:t>
+      </w:r>
+    </w:p>
+    <w:p>
+      <w:pPr>
+        <w:pStyle w:val="ListParagraph"/>
+        <w:numPr>
+          <w:ilvl w:val="0"/>
+          <w:numId w:val="5"/>
+        </w:numPr>
+        <w:rPr>
+          <w:rFonts w:ascii="Arial" w:hAnsi="Arial" w:cs="Arial"/>
+          <w:lang w:val="en-AU"/>
+        </w:rPr>
+      </w:pPr>
+      <w:r>
+        <w:rPr>
+          <w:rFonts w:ascii="Arial" w:hAnsi="Arial" w:cs="Arial"/>
+          <w:lang w:val="en-AU"/>
+        </w:rPr>
+        <w:t>Frontend</w:t>
+      </w:r>
+    </w:p>
+    <w:p>
+      <w:pPr>
+        <w:pStyle w:val="ListParagraph"/>
+        <w:numPr>
+          <w:ilvl w:val="0"/>
+          <w:numId w:val="5"/>
+        </w:numPr>
+        <w:rPr>
+          <w:rFonts w:ascii="Arial" w:hAnsi="Arial" w:cs="Arial"/>
+          <w:lang w:val="en-AU"/>
+        </w:rPr>
+      </w:pPr>
+      <w:r>
+        <w:rPr>
+          <w:rFonts w:ascii="Arial" w:hAnsi="Arial" w:cs="Arial"/>
+          <w:lang w:val="en-AU"/>
+        </w:rPr>
+        <w:t>Backend</w:t>
+      </w:r>
+    </w:p>
+    <w:p>
+      <w:pPr>
+        <w:pStyle w:val="ListParagraph"/>
+        <w:numPr>
+          <w:ilvl w:val="0"/>
+          <w:numId w:val="5"/>
+        </w:numPr>
+        <w:rPr>
+          <w:rFonts w:ascii="Arial" w:hAnsi="Arial" w:cs="Arial"/>
+          <w:lang w:val="en-AU"/>
+        </w:rPr>
+      </w:pPr>
+      <w:r>
+        <w:rPr>
+          <w:rFonts w:ascii="Arial" w:hAnsi="Arial" w:cs="Arial"/>
+          <w:lang w:val="en-AU"/>
+        </w:rPr>
+        <w:t>Control Device</w:t>
+      </w:r>
+    </w:p>
+    <w:p>
+      <w:pPr>
+        <w:pStyle w:val="ListParagraph"/>
+        <w:rPr>
+          <w:rFonts w:ascii="Arial" w:hAnsi="Arial" w:cs="Arial"/>
+          <w:lang w:val="en-AU"/>
+        </w:rPr>
+      </w:pPr>
+    </w:p>
+    <w:p>
+      <w:pPr>
+        <w:rPr>
+          <w:rFonts w:ascii="Arial" w:hAnsi="Arial" w:cs="Arial"/>
+          <w:b/>
+          <w:lang w:val="en-AU"/>
+        </w:rPr>
+      </w:pPr>
+      <w:commentRangeStart w:id="1"/>
+      <w:r>
+        <w:rPr>
+          <w:rFonts w:ascii="Arial" w:hAnsi="Arial" w:cs="Arial"/>
+          <w:b/>
+          <w:lang w:val="en-AU"/>
+        </w:rPr>
+        <w:t>Decisions</w:t>
+      </w:r>
+      <w:commentRangeEnd w:id="1"/>
+      <w:r>
+        <w:rPr>
+          <w:rStyle w:val="CommentReference"/>
+        </w:rPr>
+        <w:commentReference w:id="1"/>
+      </w:r>
+      <w:r>
+        <w:rPr>
+          <w:rFonts w:ascii="Arial" w:hAnsi="Arial" w:cs="Arial"/>
+          <w:b/>
+          <w:lang w:val="en-AU"/>
+        </w:rPr>
+        <w:t>:</w:t>
+      </w:r>
+    </w:p>
+    <w:p>
+      <w:pPr>
+        <w:pStyle w:val="ListParagraph"/>
+        <w:numPr>
+          <w:ilvl w:val="0"/>
+          <w:numId w:val="6"/>
+        </w:numPr>
+        <w:rPr>
+          <w:rFonts w:ascii="Arial" w:hAnsi="Arial" w:cs="Arial"/>
+          <w:lang w:val="en-AU"/>
+        </w:rPr>
+      </w:pPr>
+      <w:r>
+        <w:rPr>
+          <w:rFonts w:ascii="Arial" w:hAnsi="Arial" w:cs="Arial"/>
+          <w:lang w:val="en-AU"/>
+        </w:rPr>
+        <w:t>&lt;&gt;</w:t>
+      </w:r>
+    </w:p>
+    <w:p>
+      <w:pPr>
+        <w:rPr>
+          <w:rFonts w:ascii="Arial" w:hAnsi="Arial" w:cs="Arial"/>
+          <w:b/>
+          <w:lang w:val="en-AU"/>
+        </w:rPr>
+      </w:pPr>
+    </w:p>
+    <w:p>
+      <w:pPr>
+        <w:rPr>
+          <w:rFonts w:ascii="Arial" w:hAnsi="Arial" w:cs="Arial"/>
+          <w:b/>
+          <w:lang w:val="en-AU"/>
+        </w:rPr>
+      </w:pPr>
+      <w:r>
+        <w:rPr>
+          <w:rFonts w:ascii="Arial" w:hAnsi="Arial" w:cs="Arial"/>
+          <w:b/>
+          <w:lang w:val="en-AU"/>
+        </w:rPr>
+        <w:t xml:space="preserve">Action </w:t>
+      </w:r>
+      <w:commentRangeStart w:id="2"/>
+      <w:r>
+        <w:rPr>
+          <w:rFonts w:ascii="Arial" w:hAnsi="Arial" w:cs="Arial"/>
+          <w:b/>
+          <w:lang w:val="en-AU"/>
+        </w:rPr>
+        <w:t>Items</w:t>
+      </w:r>
+      <w:commentRangeEnd w:id="2"/>
+      <w:r>
+        <w:rPr>
+          <w:rStyle w:val="CommentReference"/>
+        </w:rPr>
+        <w:commentReference w:id="2"/>
+      </w:r>
+      <w:r>
+        <w:rPr>
+          <w:rFonts w:ascii="Arial" w:hAnsi="Arial" w:cs="Arial"/>
+          <w:b/>
+          <w:lang w:val="en-AU"/>
+        </w:rPr>
+        <w:t>:</w:t>
+      </w:r>
+    </w:p>
+    <w:p>
+      <w:pPr>
+        <w:pStyle w:val="ListParagraph"/>
+        <w:numPr>
+          <w:ilvl w:val="0"/>
+          <w:numId w:val="6"/>
+        </w:numPr>
+        <w:rPr>
+          <w:rFonts w:ascii="Arial" w:hAnsi="Arial" w:cs="Arial"/>
+          <w:lang w:val="en-AU"/>
+        </w:rPr>
+      </w:pPr>
+      <w:r>
+        <w:rPr>
+          <w:rFonts w:ascii="Arial" w:hAnsi="Arial" w:cs="Arial"/>
+          <w:lang w:val="en-AU"/>
+        </w:rPr>
+        <w:t>&lt;&gt;</w:t>
+      </w:r>
+    </w:p>
+    <w:p>
+      <w:pPr>
+        <w:rPr>
+          <w:rFonts w:ascii="Arial" w:hAnsi="Arial" w:cs="Arial"/>
+          <w:lang w:val="en-AU"/>
+        </w:rPr>
+      </w:pPr>
+    </w:p>
+    <w:p>
+      <w:pPr>
+        <w:pStyle w:val="Heading1"/>
+        <w:rPr>
+          <w:rFonts w:ascii="Arial" w:hAnsi="Arial" w:cs="Arial"/>
+          <w:b/>
+          <w:color w:val="000000" w:themeColor="text1"/>
+          <w:lang w:val="en-AU"/>
+        </w:rPr>
+      </w:pPr>
+      <w:r>
+        <w:rPr>
+          <w:lang w:val="en-AU"/>
+        </w:rPr>
+        <w:br w:type="page"/>
+      </w:r>
+      <w:r>
+        <w:rPr>
+          <w:rFonts w:ascii="Arial" w:hAnsi="Arial" w:cs="Arial"/>
+          <w:b/>
+          <w:color w:val="000000" w:themeColor="text1"/>
+          <w:lang w:val="en-AU"/>
+        </w:rPr>
+        <w:lastRenderedPageBreak/>
+        <w:t>Previous Meeting Minutes</w:t>
+      </w:r>
+    </w:p>
+    <w:p>
+      <w:pPr>
+        <w:pStyle w:val="Heading1"/>
+        <w:rPr>
+          <w:rFonts w:ascii="Arial" w:hAnsi="Arial" w:cs="Arial"/>
+          <w:b/>
+          <w:color w:val="000000" w:themeColor="text1"/>
+          <w:lang w:val="en-AU"/>
+        </w:rPr>
+      </w:pPr>
+      <w:r>
+        <w:rPr>
+          <w:rFonts w:ascii="Arial" w:hAnsi="Arial" w:cs="Arial"/>
+          <w:b/>
+          <w:color w:val="000000" w:themeColor="text1"/>
+          <w:lang w:val="en-AU"/>
+        </w:rPr>
+        <w:t>Meeting #</w:t>
+      </w:r>
+      <w:r>
+        <w:rPr>
+          <w:rFonts w:ascii="Arial" w:hAnsi="Arial" w:cs="Arial"/>
+          <w:b/>
+          <w:color w:val="000000" w:themeColor="text1"/>
+          <w:lang w:val="en-AU"/>
+        </w:rPr>
+        <w:t>3</w:t>
+      </w:r>
+    </w:p>
+    <w:p>
+      <w:pPr>
+        <w:rPr>
+          <w:rFonts w:ascii="Arial" w:hAnsi="Arial" w:cs="Arial"/>
+          <w:lang w:val="en-AU"/>
+        </w:rPr>
+      </w:pPr>
+      <w:r>
+        <w:rPr>
+          <w:rFonts w:ascii="Arial" w:hAnsi="Arial" w:cs="Arial"/>
+          <w:lang w:val="en-AU"/>
+        </w:rPr>
+        <w:t>Date:</w:t>
+      </w:r>
+      <w:r>
+        <w:rPr>
+          <w:rFonts w:ascii="Arial" w:hAnsi="Arial" w:cs="Arial"/>
+          <w:lang w:val="en-AU"/>
+        </w:rPr>
+        <w:t xml:space="preserve"> 09/09/2019</w:t>
+      </w:r>
+    </w:p>
+    <w:p>
+      <w:pPr>
+        <w:rPr>
+          <w:rFonts w:ascii="Arial" w:hAnsi="Arial" w:cs="Arial"/>
+          <w:lang w:val="en-AU"/>
+        </w:rPr>
+      </w:pPr>
+    </w:p>
+    <w:p>
+      <w:pPr>
+        <w:rPr>
+          <w:rFonts w:ascii="Arial" w:hAnsi="Arial" w:cs="Arial"/>
+          <w:b/>
+          <w:lang w:val="en-AU"/>
+        </w:rPr>
+      </w:pPr>
+      <w:r>
+        <w:rPr>
+          <w:rFonts w:ascii="Arial" w:hAnsi="Arial" w:cs="Arial"/>
+          <w:b/>
+          <w:lang w:val="en-AU"/>
+        </w:rPr>
+        <w:t>Participants:</w:t>
+      </w:r>
+    </w:p>
+    <w:p>
+      <w:pPr>
+        <w:rPr>
+          <w:rFonts w:ascii="Arial" w:hAnsi="Arial" w:cs="Arial"/>
+          <w:b/>
+          <w:lang w:val="en-AU"/>
+        </w:rPr>
+      </w:pPr>
+    </w:p>
+    <w:p>
+      <w:pPr>
+        <w:pStyle w:val="ListParagraph"/>
+        <w:numPr>
+          <w:ilvl w:val="0"/>
+          <w:numId w:val="3"/>
+        </w:numPr>
+        <w:rPr>
+          <w:rFonts w:ascii="Arial" w:hAnsi="Arial" w:cs="Arial"/>
+          <w:lang w:val="en-AU"/>
+        </w:rPr>
+      </w:pPr>
+      <w:r>
+        <w:rPr>
+          <w:rFonts w:ascii="Arial" w:hAnsi="Arial" w:cs="Arial"/>
+          <w:lang w:val="en-AU"/>
+        </w:rPr>
+        <w:t>Dr Kevin Lee, supervisor, client</w:t>
+      </w:r>
+    </w:p>
+    <w:p>
+      <w:pPr>
+        <w:pStyle w:val="ListParagraph"/>
+        <w:numPr>
+          <w:ilvl w:val="0"/>
+          <w:numId w:val="3"/>
+        </w:numPr>
+        <w:rPr>
+          <w:rFonts w:ascii="Arial" w:hAnsi="Arial" w:cs="Arial"/>
+          <w:lang w:val="en-AU"/>
+        </w:rPr>
+      </w:pPr>
+      <w:r>
+        <w:rPr>
+          <w:rFonts w:ascii="Arial" w:hAnsi="Arial" w:cs="Arial"/>
+          <w:lang w:val="en-AU"/>
+        </w:rPr>
+        <w:t>Greg McIntyre</w:t>
+      </w:r>
+    </w:p>
+    <w:p>
+      <w:pPr>
+        <w:rPr>
+          <w:rFonts w:ascii="Arial" w:hAnsi="Arial" w:cs="Arial"/>
+          <w:lang w:val="en-AU"/>
+        </w:rPr>
+      </w:pPr>
+    </w:p>
+    <w:p>
+      <w:pPr>
+        <w:rPr>
+          <w:rFonts w:ascii="Arial" w:hAnsi="Arial" w:cs="Arial"/>
+          <w:b/>
+          <w:lang w:val="en-AU"/>
+        </w:rPr>
+      </w:pPr>
+      <w:r>
+        <w:rPr>
+          <w:rFonts w:ascii="Arial" w:hAnsi="Arial" w:cs="Arial"/>
+          <w:b/>
+          <w:lang w:val="en-AU"/>
+        </w:rPr>
+        <w:t>Agenda:</w:t>
+      </w:r>
+    </w:p>
+    <w:p>
+      <w:pPr>
+        <w:rPr>
+          <w:rFonts w:ascii="Arial" w:hAnsi="Arial" w:cs="Arial"/>
+          <w:b/>
+          <w:lang w:val="en-AU"/>
+        </w:rPr>
+      </w:pPr>
+    </w:p>
+    <w:p>
+      <w:pPr>
+        <w:pStyle w:val="ListParagraph"/>
+        <w:numPr>
+          <w:ilvl w:val="0"/>
+          <w:numId w:val="3"/>
+        </w:numPr>
+        <w:rPr>
+          <w:rFonts w:ascii="Arial" w:hAnsi="Arial" w:cs="Arial"/>
+          <w:lang w:val="en-AU"/>
+        </w:rPr>
+      </w:pPr>
+      <w:r>
+        <w:rPr>
+          <w:rFonts w:ascii="Arial" w:hAnsi="Arial" w:cs="Arial"/>
+          <w:lang w:val="en-AU"/>
+        </w:rPr>
+        <w:t>Summary</w:t>
+      </w:r>
+    </w:p>
+    <w:p>
+      <w:pPr>
+        <w:pStyle w:val="ListParagraph"/>
+        <w:numPr>
+          <w:ilvl w:val="0"/>
+          <w:numId w:val="3"/>
+        </w:numPr>
+        <w:rPr>
+          <w:rFonts w:ascii="Arial" w:hAnsi="Arial" w:cs="Arial"/>
+          <w:lang w:val="en-AU"/>
+        </w:rPr>
+      </w:pPr>
+      <w:r>
+        <w:rPr>
+          <w:rFonts w:ascii="Arial" w:hAnsi="Arial" w:cs="Arial"/>
+          <w:lang w:val="en-AU"/>
+        </w:rPr>
+        <w:t>Integration</w:t>
+      </w:r>
+    </w:p>
+    <w:p>
+      <w:pPr>
+        <w:rPr>
+          <w:rFonts w:ascii="Arial" w:hAnsi="Arial" w:cs="Arial"/>
+          <w:lang w:val="en-AU"/>
+        </w:rPr>
+      </w:pPr>
+    </w:p>
+    <w:p>
+      <w:pPr>
+        <w:rPr>
+          <w:rFonts w:ascii="Arial" w:hAnsi="Arial" w:cs="Arial"/>
+          <w:b/>
+          <w:lang w:val="en-AU"/>
+        </w:rPr>
+      </w:pPr>
+      <w:r>
+        <w:rPr>
+          <w:rFonts w:ascii="Arial" w:hAnsi="Arial" w:cs="Arial"/>
+          <w:b/>
+          <w:lang w:val="en-AU"/>
+        </w:rPr>
+        <w:t>Action Items from Last Meeting (DD/MM/</w:t>
+      </w:r>
+      <w:commentRangeStart w:id="3"/>
+      <w:r>
+        <w:rPr>
+          <w:rFonts w:ascii="Arial" w:hAnsi="Arial" w:cs="Arial"/>
+          <w:b/>
+          <w:lang w:val="en-AU"/>
+        </w:rPr>
+        <w:t>YYYY</w:t>
+      </w:r>
+      <w:commentRangeEnd w:id="3"/>
+      <w:r>
+        <w:rPr>
+          <w:rStyle w:val="CommentReference"/>
+        </w:rPr>
+        <w:commentReference w:id="3"/>
+      </w:r>
+      <w:r>
+        <w:rPr>
+          <w:rFonts w:ascii="Arial" w:hAnsi="Arial" w:cs="Arial"/>
+          <w:b/>
+          <w:lang w:val="en-AU"/>
+        </w:rPr>
+        <w:t>)</w:t>
+      </w:r>
+      <w:r>
+        <w:rPr>
+          <w:rFonts w:ascii="Arial" w:hAnsi="Arial" w:cs="Arial"/>
+          <w:b/>
+          <w:lang w:val="en-AU"/>
+        </w:rPr>
+        <w:t>:</w:t>
+      </w:r>
+      <w:r>
+        <w:rPr>
+          <w:rFonts w:ascii="Arial" w:hAnsi="Arial" w:cs="Arial"/>
+          <w:b/>
+          <w:lang w:val="en-AU"/>
+        </w:rPr>
+        <w:t xml:space="preserve"> </w:t>
+      </w:r>
+    </w:p>
+    <w:p>
+      <w:pPr>
+        <w:rPr>
+          <w:rFonts w:ascii="Arial" w:hAnsi="Arial" w:cs="Arial"/>
+          <w:b/>
+          <w:lang w:val="en-AU"/>
+        </w:rPr>
+      </w:pPr>
+    </w:p>
+    <w:p>
+      <w:pPr>
+        <w:pStyle w:val="ListParagraph"/>
+        <w:numPr>
+          <w:ilvl w:val="0"/>
+          <w:numId w:val="3"/>
+        </w:numPr>
+        <w:rPr>
+          <w:rFonts w:ascii="Arial" w:hAnsi="Arial" w:cs="Arial"/>
+          <w:lang w:val="en-AU"/>
+        </w:rPr>
+      </w:pPr>
+      <w:r>
+        <w:rPr>
+          <w:rFonts w:ascii="Arial" w:hAnsi="Arial" w:cs="Arial"/>
+          <w:lang w:val="en-AU"/>
+        </w:rPr>
         <w:t>Create an Arduino concept passing data to web service, Greg, 9/02/2019</w:t>
       </w:r>
     </w:p>
@@ -367,14 +1099,7 @@
           <w:rFonts w:ascii="Arial" w:hAnsi="Arial" w:cs="Arial"/>
           <w:lang w:val="en-AU"/>
         </w:rPr>
-        <w:t xml:space="preserve"> versions </w:t>
-      </w:r>
-      <w:r>
-        <w:rPr>
-          <w:rFonts w:ascii="Arial" w:hAnsi="Arial" w:cs="Arial"/>
-          <w:lang w:val="en-AU"/>
-        </w:rPr>
-        <w:t>available</w:t>
+        <w:t xml:space="preserve"> versions available</w:t>
       </w:r>
     </w:p>
     <w:p>
@@ -417,14 +1142,7 @@
           <w:rFonts w:ascii="Arial" w:hAnsi="Arial" w:cs="Arial"/>
           <w:lang w:val="en-AU"/>
         </w:rPr>
-        <w:t xml:space="preserve">UNKNOWN, </w:t>
-      </w:r>
-      <w:r>
-        <w:rPr>
-          <w:rFonts w:ascii="Arial" w:hAnsi="Arial" w:cs="Arial"/>
-          <w:lang w:val="en-AU"/>
-        </w:rPr>
-        <w:t>waiting on member feedback</w:t>
+        <w:t>UNKNOWN, waiting on member feedback</w:t>
       </w:r>
     </w:p>
     <w:p>
@@ -585,14 +1303,7 @@
           <w:rFonts w:ascii="Arial" w:hAnsi="Arial" w:cs="Arial"/>
           <w:lang w:val="en-AU"/>
         </w:rPr>
-        <w:t>, recap of progress</w:t>
-      </w:r>
-      <w:r>
-        <w:rPr>
-          <w:rFonts w:ascii="Arial" w:hAnsi="Arial" w:cs="Arial"/>
-          <w:lang w:val="en-AU"/>
-        </w:rPr>
-        <w:t>. Limiting factors.</w:t>
+        <w:t>, recap of progress. Limiting factors.</w:t>
       </w:r>
     </w:p>
     <w:p>
@@ -612,14 +1323,7 @@
           <w:rFonts w:ascii="Arial" w:hAnsi="Arial" w:cs="Arial"/>
           <w:lang w:val="en-AU"/>
         </w:rPr>
-        <w:t xml:space="preserve">Team learning React.js for the UI </w:t>
-      </w:r>
-      <w:r>
-        <w:rPr>
-          <w:rFonts w:ascii="Arial" w:hAnsi="Arial" w:cs="Arial"/>
-          <w:lang w:val="en-AU"/>
-        </w:rPr>
-        <w:t>development</w:t>
+        <w:t>Team learning React.js for the UI development</w:t>
       </w:r>
     </w:p>
     <w:p>
@@ -653,35 +1357,7 @@
           <w:rFonts w:ascii="Arial" w:hAnsi="Arial" w:cs="Arial"/>
           <w:lang w:val="en-AU"/>
         </w:rPr>
-        <w:t xml:space="preserve"> in progress, </w:t>
-      </w:r>
-      <w:r>
-        <w:rPr>
-          <w:rFonts w:ascii="Arial" w:hAnsi="Arial" w:cs="Arial"/>
-          <w:lang w:val="en-AU"/>
-        </w:rPr>
-        <w:t>integration</w:t>
-      </w:r>
-      <w:r>
-        <w:rPr>
-          <w:rFonts w:ascii="Arial" w:hAnsi="Arial" w:cs="Arial"/>
-          <w:lang w:val="en-AU"/>
-        </w:rPr>
-        <w:t xml:space="preserve"> of individual </w:t>
-      </w:r>
-      <w:r>
-        <w:rPr>
-          <w:rFonts w:ascii="Arial" w:hAnsi="Arial" w:cs="Arial"/>
-          <w:lang w:val="en-AU"/>
-        </w:rPr>
-        <w:t>components</w:t>
-      </w:r>
-      <w:r>
-        <w:rPr>
-          <w:rFonts w:ascii="Arial" w:hAnsi="Arial" w:cs="Arial"/>
-          <w:lang w:val="en-AU"/>
-        </w:rPr>
-        <w:t xml:space="preserve"> required</w:t>
+        <w:t xml:space="preserve"> in progress, integration of individual components required</w:t>
       </w:r>
     </w:p>
     <w:p>
@@ -701,35 +1377,26 @@
           <w:rFonts w:ascii="Arial" w:hAnsi="Arial" w:cs="Arial"/>
           <w:lang w:val="en-AU"/>
         </w:rPr>
-        <w:t>Integration</w:t>
-      </w:r>
-      <w:r>
-        <w:rPr>
-          <w:rFonts w:ascii="Arial" w:hAnsi="Arial" w:cs="Arial"/>
-          <w:lang w:val="en-AU"/>
-        </w:rPr>
-        <w:t>, for single prototype</w:t>
-      </w:r>
-      <w:bookmarkStart w:id="1" w:name="_GoBack"/>
-      <w:bookmarkEnd w:id="1"/>
-    </w:p>
-    <w:p>
-      <w:pPr>
-        <w:rPr>
-          <w:rFonts w:ascii="Arial" w:hAnsi="Arial" w:cs="Arial"/>
-          <w:lang w:val="en-AU"/>
-        </w:rPr>
-      </w:pPr>
-    </w:p>
-    <w:p>
-      <w:pPr>
-        <w:rPr>
-          <w:rFonts w:ascii="Arial" w:hAnsi="Arial" w:cs="Arial"/>
-          <w:b/>
-          <w:lang w:val="en-AU"/>
-        </w:rPr>
-      </w:pPr>
-      <w:commentRangeStart w:id="2"/>
+        <w:t>Integration, for single prototype</w:t>
+      </w:r>
+    </w:p>
+    <w:p>
+      <w:pPr>
+        <w:rPr>
+          <w:rFonts w:ascii="Arial" w:hAnsi="Arial" w:cs="Arial"/>
+          <w:lang w:val="en-AU"/>
+        </w:rPr>
+      </w:pPr>
+    </w:p>
+    <w:p>
+      <w:pPr>
+        <w:rPr>
+          <w:rFonts w:ascii="Arial" w:hAnsi="Arial" w:cs="Arial"/>
+          <w:b/>
+          <w:lang w:val="en-AU"/>
+        </w:rPr>
+      </w:pPr>
+      <w:commentRangeStart w:id="4"/>
       <w:r>
         <w:rPr>
           <w:rFonts w:ascii="Arial" w:hAnsi="Arial" w:cs="Arial"/>
@@ -738,12 +1405,12 @@
         </w:rPr>
         <w:t>Decisions</w:t>
       </w:r>
-      <w:commentRangeEnd w:id="2"/>
+      <w:commentRangeEnd w:id="4"/>
       <w:r>
         <w:rPr>
           <w:rStyle w:val="CommentReference"/>
         </w:rPr>
-        <w:commentReference w:id="2"/>
+        <w:commentReference w:id="4"/>
       </w:r>
       <w:r>
         <w:rPr>
@@ -771,21 +1438,7 @@
           <w:rFonts w:ascii="Arial" w:hAnsi="Arial" w:cs="Arial"/>
           <w:lang w:val="en-AU"/>
         </w:rPr>
-        <w:t>Team m</w:t>
-      </w:r>
-      <w:r>
-        <w:rPr>
-          <w:rFonts w:ascii="Arial" w:hAnsi="Arial" w:cs="Arial"/>
-          <w:lang w:val="en-AU"/>
-        </w:rPr>
-        <w:t>eeting</w:t>
-      </w:r>
-      <w:r>
-        <w:rPr>
-          <w:rFonts w:ascii="Arial" w:hAnsi="Arial" w:cs="Arial"/>
-          <w:lang w:val="en-AU"/>
-        </w:rPr>
-        <w:t xml:space="preserve"> required to get everyone on the same page.</w:t>
+        <w:t>Team meeting required to get everyone on the same page.</w:t>
       </w:r>
     </w:p>
     <w:p>
@@ -805,14 +1458,7 @@
           <w:rFonts w:ascii="Arial" w:hAnsi="Arial" w:cs="Arial"/>
           <w:lang w:val="en-AU"/>
         </w:rPr>
-        <w:t xml:space="preserve">Next meeting Friday, </w:t>
-      </w:r>
-      <w:r>
-        <w:rPr>
-          <w:rFonts w:ascii="Arial" w:hAnsi="Arial" w:cs="Arial"/>
-          <w:lang w:val="en-AU"/>
-        </w:rPr>
-        <w:t>5pm.</w:t>
+        <w:t>Next meeting Friday, 5pm.</w:t>
       </w:r>
     </w:p>
     <w:p>
@@ -857,7 +1503,7 @@
         <w:lastRenderedPageBreak/>
         <w:t xml:space="preserve">Action </w:t>
       </w:r>
-      <w:commentRangeStart w:id="3"/>
+      <w:commentRangeStart w:id="5"/>
       <w:r>
         <w:rPr>
           <w:rFonts w:ascii="Arial" w:hAnsi="Arial" w:cs="Arial"/>
@@ -866,12 +1512,12 @@
         </w:rPr>
         <w:t>Items</w:t>
       </w:r>
-      <w:commentRangeEnd w:id="3"/>
+      <w:commentRangeEnd w:id="5"/>
       <w:r>
         <w:rPr>
           <w:rStyle w:val="CommentReference"/>
         </w:rPr>
-        <w:commentReference w:id="3"/>
+        <w:commentReference w:id="5"/>
       </w:r>
       <w:r>
         <w:rPr>
@@ -1016,11 +1662,7 @@
     </w:p>
     <w:p>
       <w:pPr>
-        <w:pStyle w:val="Heading1"/>
-        <w:rPr>
-          <w:rFonts w:ascii="Arial" w:hAnsi="Arial" w:cs="Arial"/>
-          <w:b/>
-          <w:color w:val="000000" w:themeColor="text1"/>
+        <w:rPr>
           <w:lang w:val="en-AU"/>
         </w:rPr>
       </w:pPr>
@@ -1030,101 +1672,101 @@
         </w:rPr>
         <w:br w:type="page"/>
       </w:r>
-      <w:r>
-        <w:rPr>
-          <w:rFonts w:ascii="Arial" w:hAnsi="Arial" w:cs="Arial"/>
-          <w:b/>
-          <w:color w:val="000000" w:themeColor="text1"/>
+    </w:p>
+    <w:p>
+      <w:pPr>
+        <w:pStyle w:val="Title"/>
+        <w:rPr>
+          <w:lang w:val="en-AU"/>
+        </w:rPr>
+      </w:pPr>
+      <w:r>
+        <w:rPr>
           <w:lang w:val="en-AU"/>
         </w:rPr>
         <w:lastRenderedPageBreak/>
-        <w:t>Previous Meeting Minutes</w:t>
-      </w:r>
-    </w:p>
-    <w:p>
-      <w:pPr>
-        <w:pStyle w:val="Heading1"/>
-        <w:rPr>
-          <w:rFonts w:ascii="Arial" w:hAnsi="Arial" w:cs="Arial"/>
-          <w:b/>
-          <w:color w:val="000000" w:themeColor="text1"/>
-          <w:lang w:val="en-AU"/>
-        </w:rPr>
-      </w:pPr>
-      <w:r>
-        <w:rPr>
-          <w:rFonts w:ascii="Arial" w:hAnsi="Arial" w:cs="Arial"/>
-          <w:b/>
-          <w:color w:val="000000" w:themeColor="text1"/>
-          <w:lang w:val="en-AU"/>
-        </w:rPr>
-        <w:t>Meeting #</w:t>
-      </w:r>
-      <w:r>
-        <w:rPr>
-          <w:rFonts w:ascii="Arial" w:hAnsi="Arial" w:cs="Arial"/>
-          <w:b/>
-          <w:color w:val="000000" w:themeColor="text1"/>
-          <w:lang w:val="en-AU"/>
-        </w:rPr>
-        <w:t>2</w:t>
-      </w:r>
-    </w:p>
-    <w:p>
-      <w:pPr>
-        <w:rPr>
-          <w:rFonts w:ascii="Arial" w:hAnsi="Arial" w:cs="Arial"/>
-          <w:lang w:val="en-AU"/>
-        </w:rPr>
-      </w:pPr>
-      <w:r>
-        <w:rPr>
-          <w:rFonts w:ascii="Arial" w:hAnsi="Arial" w:cs="Arial"/>
-          <w:lang w:val="en-AU"/>
-        </w:rPr>
-        <w:t>Date:</w:t>
-      </w:r>
-      <w:r>
-        <w:rPr>
-          <w:rFonts w:ascii="Arial" w:hAnsi="Arial" w:cs="Arial"/>
-          <w:lang w:val="en-AU"/>
-        </w:rPr>
-        <w:t xml:space="preserve"> 02/09/2019</w:t>
-      </w:r>
-    </w:p>
-    <w:p>
-      <w:pPr>
-        <w:rPr>
-          <w:rFonts w:ascii="Arial" w:hAnsi="Arial" w:cs="Arial"/>
-          <w:lang w:val="en-AU"/>
-        </w:rPr>
-      </w:pPr>
-    </w:p>
-    <w:p>
-      <w:pPr>
-        <w:rPr>
-          <w:rFonts w:ascii="Arial" w:hAnsi="Arial" w:cs="Arial"/>
-          <w:b/>
-          <w:lang w:val="en-AU"/>
-        </w:rPr>
-      </w:pPr>
-      <w:r>
-        <w:rPr>
-          <w:rFonts w:ascii="Arial" w:hAnsi="Arial" w:cs="Arial"/>
-          <w:b/>
-          <w:lang w:val="en-AU"/>
-        </w:rPr>
-        <w:t>Participants:</w:t>
-      </w:r>
-    </w:p>
-    <w:p>
-      <w:pPr>
-        <w:rPr>
-          <w:rFonts w:ascii="Arial" w:hAnsi="Arial" w:cs="Arial"/>
-          <w:b/>
-          <w:lang w:val="en-AU"/>
-        </w:rPr>
-      </w:pPr>
+        <w:t>Sprint Increment Report</w:t>
+      </w:r>
+    </w:p>
+    <w:p>
+      <w:pPr>
+        <w:rPr>
+          <w:lang w:val="en-AU"/>
+        </w:rPr>
+      </w:pPr>
+    </w:p>
+    <w:p>
+      <w:pPr>
+        <w:rPr>
+          <w:b/>
+          <w:lang w:val="en-AU"/>
+        </w:rPr>
+      </w:pPr>
+      <w:r>
+        <w:rPr>
+          <w:b/>
+          <w:lang w:val="en-AU"/>
+        </w:rPr>
+        <w:t>Client/Sponsor:</w:t>
+      </w:r>
+    </w:p>
+    <w:p>
+      <w:pPr>
+        <w:rPr>
+          <w:b/>
+          <w:lang w:val="en-AU"/>
+        </w:rPr>
+      </w:pPr>
+      <w:r>
+        <w:rPr>
+          <w:b/>
+          <w:lang w:val="en-AU"/>
+        </w:rPr>
+        <w:t>Academic Supervisor:</w:t>
+      </w:r>
+    </w:p>
+    <w:p>
+      <w:pPr>
+        <w:rPr>
+          <w:i/>
+          <w:lang w:val="en-AU"/>
+        </w:rPr>
+      </w:pPr>
+      <w:r>
+        <w:rPr>
+          <w:b/>
+          <w:lang w:val="en-AU"/>
+        </w:rPr>
+        <w:t>Team:</w:t>
+      </w:r>
+      <w:r>
+        <w:rPr>
+          <w:lang w:val="en-AU"/>
+        </w:rPr>
+        <w:t xml:space="preserve"> </w:t>
+      </w:r>
+      <w:r>
+        <w:rPr>
+          <w:i/>
+          <w:lang w:val="en-AU"/>
+        </w:rPr>
+        <w:t>Kelp the World</w:t>
+      </w:r>
+    </w:p>
+    <w:p>
+      <w:pPr>
+        <w:rPr>
+          <w:b/>
+          <w:lang w:val="en-AU"/>
+        </w:rPr>
+      </w:pPr>
+      <w:r>
+        <w:rPr>
+          <w:b/>
+          <w:lang w:val="en-AU"/>
+        </w:rPr>
+        <w:t>Team Members:</w:t>
+      </w:r>
     </w:p>
     <w:p>
       <w:pPr>
@@ -1134,16 +1776,14 @@
           <w:numId w:val="3"/>
         </w:numPr>
         <w:rPr>
-          <w:rFonts w:ascii="Arial" w:hAnsi="Arial" w:cs="Arial"/>
-          <w:lang w:val="en-AU"/>
-        </w:rPr>
-      </w:pPr>
-      <w:r>
-        <w:rPr>
-          <w:rFonts w:ascii="Arial" w:hAnsi="Arial" w:cs="Arial"/>
-          <w:lang w:val="en-AU"/>
-        </w:rPr>
-        <w:t>Dr Kevin Lee, supervisor, client</w:t>
+          <w:lang w:val="en-AU"/>
+        </w:rPr>
+      </w:pPr>
+      <w:r>
+        <w:rPr>
+          <w:lang w:val="en-AU"/>
+        </w:rPr>
+        <w:t>Bronte Jurgens</w:t>
       </w:r>
     </w:p>
     <w:p>
@@ -1154,13 +1794,11 @@
           <w:numId w:val="3"/>
         </w:numPr>
         <w:rPr>
-          <w:rFonts w:ascii="Arial" w:hAnsi="Arial" w:cs="Arial"/>
-          <w:lang w:val="en-AU"/>
-        </w:rPr>
-      </w:pPr>
-      <w:r>
-        <w:rPr>
-          <w:rFonts w:ascii="Arial" w:hAnsi="Arial" w:cs="Arial"/>
+          <w:lang w:val="en-AU"/>
+        </w:rPr>
+      </w:pPr>
+      <w:r>
+        <w:rPr>
           <w:lang w:val="en-AU"/>
         </w:rPr>
         <w:t>Greg McIntyre</w:t>
@@ -1168,996 +1806,409 @@
     </w:p>
     <w:p>
       <w:pPr>
-        <w:rPr>
-          <w:rFonts w:ascii="Arial" w:hAnsi="Arial" w:cs="Arial"/>
-          <w:lang w:val="en-AU"/>
-        </w:rPr>
-      </w:pPr>
-    </w:p>
-    <w:p>
-      <w:pPr>
-        <w:rPr>
-          <w:rFonts w:ascii="Arial" w:hAnsi="Arial" w:cs="Arial"/>
-          <w:b/>
-          <w:lang w:val="en-AU"/>
-        </w:rPr>
-      </w:pPr>
-      <w:r>
-        <w:rPr>
-          <w:rFonts w:ascii="Arial" w:hAnsi="Arial" w:cs="Arial"/>
-          <w:b/>
-          <w:lang w:val="en-AU"/>
-        </w:rPr>
-        <w:t>Agenda:</w:t>
-      </w:r>
-    </w:p>
-    <w:p>
-      <w:pPr>
-        <w:rPr>
-          <w:rFonts w:ascii="Arial" w:hAnsi="Arial" w:cs="Arial"/>
-          <w:b/>
-          <w:lang w:val="en-AU"/>
-        </w:rPr>
-      </w:pPr>
-    </w:p>
-    <w:p>
-      <w:pPr>
         <w:pStyle w:val="ListParagraph"/>
         <w:numPr>
           <w:ilvl w:val="0"/>
           <w:numId w:val="3"/>
         </w:numPr>
         <w:rPr>
-          <w:rFonts w:ascii="Arial" w:hAnsi="Arial" w:cs="Arial"/>
-          <w:lang w:val="en-AU"/>
-        </w:rPr>
-      </w:pPr>
-      <w:r>
-        <w:rPr>
-          <w:rFonts w:ascii="Arial" w:hAnsi="Arial" w:cs="Arial"/>
-          <w:lang w:val="en-AU"/>
-        </w:rPr>
-        <w:t>API aims</w:t>
-      </w:r>
-    </w:p>
-    <w:p>
-      <w:pPr>
-        <w:pStyle w:val="ListParagraph"/>
-        <w:numPr>
-          <w:ilvl w:val="0"/>
-          <w:numId w:val="3"/>
-        </w:numPr>
-        <w:rPr>
-          <w:rFonts w:ascii="Arial" w:hAnsi="Arial" w:cs="Arial"/>
-          <w:lang w:val="en-AU"/>
-        </w:rPr>
-      </w:pPr>
-      <w:r>
-        <w:rPr>
-          <w:rFonts w:ascii="Arial" w:hAnsi="Arial" w:cs="Arial"/>
-          <w:lang w:val="en-AU"/>
-        </w:rPr>
-        <w:t>Device interaction</w:t>
-      </w:r>
-    </w:p>
-    <w:p>
-      <w:pPr>
-        <w:pStyle w:val="ListParagraph"/>
-        <w:numPr>
-          <w:ilvl w:val="0"/>
-          <w:numId w:val="3"/>
-        </w:numPr>
-        <w:rPr>
-          <w:rFonts w:ascii="Arial" w:hAnsi="Arial" w:cs="Arial"/>
-          <w:lang w:val="en-AU"/>
-        </w:rPr>
-      </w:pPr>
-      <w:r>
-        <w:rPr>
-          <w:rFonts w:ascii="Arial" w:hAnsi="Arial" w:cs="Arial"/>
-          <w:lang w:val="en-AU"/>
-        </w:rPr>
-        <w:t>MQTT aims</w:t>
-      </w:r>
-    </w:p>
-    <w:p>
-      <w:pPr>
-        <w:pStyle w:val="ListParagraph"/>
-        <w:numPr>
-          <w:ilvl w:val="0"/>
-          <w:numId w:val="3"/>
-        </w:numPr>
-        <w:rPr>
-          <w:rFonts w:ascii="Arial" w:hAnsi="Arial" w:cs="Arial"/>
-          <w:lang w:val="en-AU"/>
-        </w:rPr>
-      </w:pPr>
-      <w:r>
-        <w:rPr>
-          <w:rFonts w:ascii="Arial" w:hAnsi="Arial" w:cs="Arial"/>
-          <w:lang w:val="en-AU"/>
-        </w:rPr>
-        <w:t>GUI development</w:t>
-      </w:r>
-    </w:p>
-    <w:p>
-      <w:pPr>
-        <w:pStyle w:val="ListParagraph"/>
-        <w:numPr>
-          <w:ilvl w:val="0"/>
-          <w:numId w:val="3"/>
-        </w:numPr>
-        <w:rPr>
-          <w:rFonts w:ascii="Arial" w:hAnsi="Arial" w:cs="Arial"/>
-          <w:lang w:val="en-AU"/>
-        </w:rPr>
-      </w:pPr>
-      <w:r>
-        <w:rPr>
-          <w:rFonts w:ascii="Arial" w:hAnsi="Arial" w:cs="Arial"/>
-          <w:lang w:val="en-AU"/>
-        </w:rPr>
-        <w:t>Architecture development</w:t>
-      </w:r>
-    </w:p>
-    <w:p>
-      <w:pPr>
-        <w:pStyle w:val="ListParagraph"/>
-        <w:numPr>
-          <w:ilvl w:val="0"/>
-          <w:numId w:val="3"/>
-        </w:numPr>
-        <w:rPr>
-          <w:rFonts w:ascii="Arial" w:hAnsi="Arial" w:cs="Arial"/>
-          <w:lang w:val="en-AU"/>
-        </w:rPr>
-      </w:pPr>
-      <w:r>
-        <w:rPr>
-          <w:rFonts w:ascii="Arial" w:hAnsi="Arial" w:cs="Arial"/>
-          <w:lang w:val="en-AU"/>
-        </w:rPr>
-        <w:t>Documentation</w:t>
-      </w:r>
-    </w:p>
-    <w:p>
-      <w:pPr>
-        <w:rPr>
-          <w:rFonts w:ascii="Arial" w:hAnsi="Arial" w:cs="Arial"/>
-          <w:lang w:val="en-AU"/>
-        </w:rPr>
-      </w:pPr>
-    </w:p>
-    <w:p>
-      <w:pPr>
-        <w:rPr>
-          <w:rFonts w:ascii="Arial" w:hAnsi="Arial" w:cs="Arial"/>
-          <w:b/>
-          <w:lang w:val="en-AU"/>
-        </w:rPr>
-      </w:pPr>
-      <w:r>
-        <w:rPr>
-          <w:rFonts w:ascii="Arial" w:hAnsi="Arial" w:cs="Arial"/>
-          <w:b/>
-          <w:lang w:val="en-AU"/>
-        </w:rPr>
-        <w:t>Action Items from Last Meeting (</w:t>
-      </w:r>
-      <w:r>
-        <w:rPr>
-          <w:rFonts w:ascii="Arial" w:hAnsi="Arial" w:cs="Arial"/>
-          <w:b/>
-          <w:lang w:val="en-AU"/>
-        </w:rPr>
-        <w:t>9</w:t>
-      </w:r>
-      <w:r>
-        <w:rPr>
-          <w:rFonts w:ascii="Arial" w:hAnsi="Arial" w:cs="Arial"/>
-          <w:b/>
-          <w:lang w:val="en-AU"/>
-        </w:rPr>
-        <w:t>/</w:t>
-      </w:r>
-      <w:r>
-        <w:rPr>
-          <w:rFonts w:ascii="Arial" w:hAnsi="Arial" w:cs="Arial"/>
-          <w:b/>
-          <w:lang w:val="en-AU"/>
-        </w:rPr>
-        <w:t>02</w:t>
-      </w:r>
-      <w:r>
-        <w:rPr>
-          <w:rFonts w:ascii="Arial" w:hAnsi="Arial" w:cs="Arial"/>
-          <w:b/>
-          <w:lang w:val="en-AU"/>
-        </w:rPr>
-        <w:t>/</w:t>
-      </w:r>
-      <w:r>
-        <w:rPr>
-          <w:rStyle w:val="CommentReference"/>
-        </w:rPr>
-        <w:commentReference w:id="4"/>
-      </w:r>
-      <w:r>
-        <w:rPr>
-          <w:rFonts w:ascii="Arial" w:hAnsi="Arial" w:cs="Arial"/>
-          <w:b/>
-          <w:lang w:val="en-AU"/>
-        </w:rPr>
-        <w:t>2019</w:t>
-      </w:r>
-      <w:r>
-        <w:rPr>
-          <w:rFonts w:ascii="Arial" w:hAnsi="Arial" w:cs="Arial"/>
-          <w:b/>
-          <w:lang w:val="en-AU"/>
-        </w:rPr>
-        <w:t>)</w:t>
-      </w:r>
-      <w:r>
-        <w:rPr>
-          <w:rFonts w:ascii="Arial" w:hAnsi="Arial" w:cs="Arial"/>
-          <w:b/>
-          <w:lang w:val="en-AU"/>
-        </w:rPr>
-        <w:t>:</w:t>
-      </w:r>
-      <w:r>
-        <w:rPr>
-          <w:rFonts w:ascii="Arial" w:hAnsi="Arial" w:cs="Arial"/>
-          <w:b/>
-          <w:lang w:val="en-AU"/>
-        </w:rPr>
-        <w:t xml:space="preserve"> </w:t>
-      </w:r>
-    </w:p>
-    <w:p>
-      <w:pPr>
-        <w:rPr>
-          <w:rFonts w:ascii="Arial" w:hAnsi="Arial" w:cs="Arial"/>
-          <w:b/>
-          <w:lang w:val="en-AU"/>
-        </w:rPr>
-      </w:pPr>
-    </w:p>
-    <w:p>
-      <w:pPr>
-        <w:pStyle w:val="ListParagraph"/>
-        <w:numPr>
-          <w:ilvl w:val="0"/>
-          <w:numId w:val="3"/>
-        </w:numPr>
-        <w:rPr>
-          <w:rFonts w:ascii="Arial" w:hAnsi="Arial" w:cs="Arial"/>
-          <w:lang w:val="en-AU"/>
-        </w:rPr>
-      </w:pPr>
-      <w:r>
-        <w:rPr>
-          <w:rFonts w:ascii="Arial" w:hAnsi="Arial" w:cs="Arial"/>
-          <w:lang w:val="en-AU"/>
-        </w:rPr>
-        <w:t>Develop knowledge to achieve, MQTT communication (pub/sub) using react.js and Arduino, Greg, complete.</w:t>
-      </w:r>
-    </w:p>
-    <w:p>
-      <w:pPr>
-        <w:pStyle w:val="ListParagraph"/>
-        <w:numPr>
-          <w:ilvl w:val="0"/>
-          <w:numId w:val="3"/>
-        </w:numPr>
-        <w:rPr>
-          <w:rFonts w:ascii="Arial" w:hAnsi="Arial" w:cs="Arial"/>
-          <w:lang w:val="en-AU"/>
-        </w:rPr>
-      </w:pPr>
-      <w:r>
-        <w:rPr>
-          <w:rFonts w:ascii="Arial" w:hAnsi="Arial" w:cs="Arial"/>
-          <w:lang w:val="en-AU"/>
-        </w:rPr>
-        <w:t>Work on Project proposal documentation, All, Complete.</w:t>
-      </w:r>
-    </w:p>
-    <w:p>
-      <w:pPr>
-        <w:rPr>
-          <w:rFonts w:ascii="Arial" w:hAnsi="Arial" w:cs="Arial"/>
-          <w:lang w:val="en-AU"/>
-        </w:rPr>
-      </w:pPr>
-    </w:p>
-    <w:p>
-      <w:pPr>
-        <w:rPr>
-          <w:rFonts w:ascii="Arial" w:hAnsi="Arial" w:cs="Arial"/>
-          <w:b/>
-          <w:lang w:val="en-AU"/>
-        </w:rPr>
-      </w:pPr>
-      <w:r>
-        <w:rPr>
-          <w:rFonts w:ascii="Arial" w:hAnsi="Arial" w:cs="Arial"/>
-          <w:b/>
-          <w:lang w:val="en-AU"/>
-        </w:rPr>
-        <w:t>Minutes:</w:t>
-      </w:r>
-    </w:p>
-    <w:p>
-      <w:pPr>
-        <w:rPr>
-          <w:rFonts w:ascii="Arial" w:hAnsi="Arial" w:cs="Arial"/>
-          <w:b/>
-          <w:lang w:val="en-AU"/>
-        </w:rPr>
-      </w:pPr>
-    </w:p>
-    <w:p>
-      <w:pPr>
-        <w:pStyle w:val="ListParagraph"/>
-        <w:numPr>
-          <w:ilvl w:val="0"/>
-          <w:numId w:val="3"/>
-        </w:numPr>
-        <w:rPr>
-          <w:rFonts w:ascii="Arial" w:hAnsi="Arial" w:cs="Arial"/>
-          <w:lang w:val="en-AU"/>
-        </w:rPr>
-      </w:pPr>
-      <w:r>
-        <w:rPr>
-          <w:rFonts w:ascii="Arial" w:hAnsi="Arial" w:cs="Arial"/>
-          <w:lang w:val="en-AU"/>
-        </w:rPr>
-        <w:t>API aims, the API should be designed to be able to be passed to and from many different varying devices, MQTT via a webserver would allow for more efficient, IoT communication.</w:t>
-      </w:r>
-    </w:p>
-    <w:p>
-      <w:pPr>
-        <w:pStyle w:val="ListParagraph"/>
-        <w:rPr>
-          <w:rFonts w:ascii="Arial" w:hAnsi="Arial" w:cs="Arial"/>
-          <w:lang w:val="en-AU"/>
-        </w:rPr>
-      </w:pPr>
-    </w:p>
-    <w:p>
-      <w:pPr>
-        <w:pStyle w:val="ListParagraph"/>
-        <w:jc w:val="center"/>
-        <w:rPr>
-          <w:rFonts w:ascii="Arial" w:hAnsi="Arial" w:cs="Arial"/>
-          <w:lang w:val="en-AU"/>
-        </w:rPr>
-      </w:pPr>
-      <w:r>
-        <w:rPr>
-          <w:noProof/>
-        </w:rPr>
-        <w:drawing>
-          <wp:inline distT="0" distB="0" distL="0" distR="0" wp14:anchorId="6583FF9C" wp14:editId="13F202E7">
-            <wp:extent cx="3327664" cy="2362200"/>
-            <wp:effectExtent l="0" t="0" r="6350" b="0"/>
-            <wp:docPr id="1" name="Picture 1"/>
-            <wp:cNvGraphicFramePr>
-              <a:graphicFrameLocks xmlns:a="http://schemas.openxmlformats.org/drawingml/2006/main" noChangeAspect="1"/>
-            </wp:cNvGraphicFramePr>
-            <a:graphic xmlns:a="http://schemas.openxmlformats.org/drawingml/2006/main">
-              <a:graphicData uri="http://schemas.openxmlformats.org/drawingml/2006/picture">
-                <pic:pic xmlns:pic="http://schemas.openxmlformats.org/drawingml/2006/picture">
-                  <pic:nvPicPr>
-                    <pic:cNvPr id="1" name=""/>
-                    <pic:cNvPicPr/>
-                  </pic:nvPicPr>
-                  <pic:blipFill>
-                    <a:blip r:embed="rId8"/>
-                    <a:stretch>
-                      <a:fillRect/>
-                    </a:stretch>
-                  </pic:blipFill>
-                  <pic:spPr>
-                    <a:xfrm>
-                      <a:off x="0" y="0"/>
-                      <a:ext cx="3353096" cy="2380253"/>
-                    </a:xfrm>
-                    <a:prstGeom prst="rect">
-                      <a:avLst/>
-                    </a:prstGeom>
-                  </pic:spPr>
-                </pic:pic>
-              </a:graphicData>
-            </a:graphic>
-          </wp:inline>
-        </w:drawing>
-      </w:r>
-    </w:p>
-    <w:p>
-      <w:pPr>
-        <w:pStyle w:val="ListParagraph"/>
-        <w:numPr>
-          <w:ilvl w:val="0"/>
-          <w:numId w:val="3"/>
-        </w:numPr>
-        <w:rPr>
-          <w:rFonts w:ascii="Arial" w:hAnsi="Arial" w:cs="Arial"/>
-          <w:lang w:val="en-AU"/>
-        </w:rPr>
-      </w:pPr>
-      <w:r>
-        <w:rPr>
-          <w:rFonts w:ascii="Arial" w:hAnsi="Arial" w:cs="Arial"/>
-          <w:lang w:val="en-AU"/>
-        </w:rPr>
-        <w:t>Device interaction, we want to be able to use varying devices to pass the API data, using a raw, JSON format would be most efficient as we could make many devices (Arduino, Raspberry PI, other) pass this data and then all the IoT capable devices could communicate effectively</w:t>
-      </w:r>
-    </w:p>
-    <w:p>
-      <w:pPr>
-        <w:pStyle w:val="ListParagraph"/>
-        <w:rPr>
-          <w:rFonts w:ascii="Arial" w:hAnsi="Arial" w:cs="Arial"/>
-          <w:lang w:val="en-AU"/>
-        </w:rPr>
-      </w:pPr>
-    </w:p>
-    <w:p>
-      <w:pPr>
-        <w:pStyle w:val="ListParagraph"/>
-        <w:jc w:val="center"/>
-        <w:rPr>
-          <w:rFonts w:ascii="Arial" w:hAnsi="Arial" w:cs="Arial"/>
-          <w:lang w:val="en-AU"/>
-        </w:rPr>
-      </w:pPr>
-      <w:r>
-        <w:rPr>
-          <w:noProof/>
-        </w:rPr>
-        <w:drawing>
-          <wp:inline distT="0" distB="0" distL="0" distR="0" wp14:anchorId="46661BBA" wp14:editId="5642972B">
-            <wp:extent cx="5038725" cy="3295650"/>
-            <wp:effectExtent l="0" t="0" r="9525" b="0"/>
-            <wp:docPr id="2" name="Picture 2"/>
-            <wp:cNvGraphicFramePr>
-              <a:graphicFrameLocks xmlns:a="http://schemas.openxmlformats.org/drawingml/2006/main" noChangeAspect="1"/>
-            </wp:cNvGraphicFramePr>
-            <a:graphic xmlns:a="http://schemas.openxmlformats.org/drawingml/2006/main">
-              <a:graphicData uri="http://schemas.openxmlformats.org/drawingml/2006/picture">
-                <pic:pic xmlns:pic="http://schemas.openxmlformats.org/drawingml/2006/picture">
-                  <pic:nvPicPr>
-                    <pic:cNvPr id="1" name=""/>
-                    <pic:cNvPicPr/>
-                  </pic:nvPicPr>
-                  <pic:blipFill>
-                    <a:blip r:embed="rId9"/>
-                    <a:stretch>
-                      <a:fillRect/>
-                    </a:stretch>
-                  </pic:blipFill>
-                  <pic:spPr>
-                    <a:xfrm>
-                      <a:off x="0" y="0"/>
-                      <a:ext cx="5038725" cy="3295650"/>
-                    </a:xfrm>
-                    <a:prstGeom prst="rect">
-                      <a:avLst/>
-                    </a:prstGeom>
-                  </pic:spPr>
-                </pic:pic>
-              </a:graphicData>
-            </a:graphic>
-          </wp:inline>
-        </w:drawing>
-      </w:r>
-    </w:p>
-    <w:p>
-      <w:pPr>
-        <w:pStyle w:val="ListParagraph"/>
-        <w:rPr>
-          <w:rFonts w:ascii="Arial" w:hAnsi="Arial" w:cs="Arial"/>
-          <w:lang w:val="en-AU"/>
-        </w:rPr>
-      </w:pPr>
-    </w:p>
-    <w:p>
-      <w:pPr>
-        <w:rPr>
-          <w:rFonts w:ascii="Arial" w:hAnsi="Arial" w:cs="Arial"/>
-          <w:lang w:val="en-AU"/>
-        </w:rPr>
-      </w:pPr>
-    </w:p>
-    <w:p>
-      <w:pPr>
-        <w:pStyle w:val="ListParagraph"/>
-        <w:numPr>
-          <w:ilvl w:val="0"/>
-          <w:numId w:val="3"/>
-        </w:numPr>
-        <w:rPr>
-          <w:rFonts w:ascii="Arial" w:hAnsi="Arial" w:cs="Arial"/>
-          <w:lang w:val="en-AU"/>
-        </w:rPr>
-      </w:pPr>
-      <w:r>
-        <w:rPr>
-          <w:rFonts w:ascii="Arial" w:hAnsi="Arial" w:cs="Arial"/>
-          <w:lang w:val="en-AU"/>
-        </w:rPr>
-        <w:t>MQTT aims</w:t>
-      </w:r>
-    </w:p>
-    <w:p>
-      <w:pPr>
-        <w:ind w:left="360"/>
-        <w:rPr>
-          <w:rFonts w:ascii="Arial" w:hAnsi="Arial" w:cs="Arial"/>
-          <w:lang w:val="en-AU"/>
-        </w:rPr>
-      </w:pPr>
-      <w:r>
-        <w:rPr>
-          <w:rFonts w:ascii="Arial" w:hAnsi="Arial" w:cs="Arial"/>
-          <w:lang w:val="en-AU"/>
-        </w:rPr>
-        <w:t>We are aiming to use MQTT sue to its versatility, currently we do not have a working system, more time investment is required</w:t>
-      </w:r>
-    </w:p>
-    <w:p>
-      <w:pPr>
-        <w:ind w:left="360"/>
-        <w:rPr>
-          <w:rFonts w:ascii="Arial" w:hAnsi="Arial" w:cs="Arial"/>
-          <w:lang w:val="en-AU"/>
-        </w:rPr>
-      </w:pPr>
-    </w:p>
-    <w:p>
-      <w:pPr>
-        <w:pStyle w:val="ListParagraph"/>
-        <w:numPr>
-          <w:ilvl w:val="0"/>
-          <w:numId w:val="3"/>
-        </w:numPr>
-        <w:rPr>
-          <w:rFonts w:ascii="Arial" w:hAnsi="Arial" w:cs="Arial"/>
-          <w:lang w:val="en-AU"/>
-        </w:rPr>
-      </w:pPr>
-      <w:r>
-        <w:rPr>
-          <w:rFonts w:ascii="Arial" w:hAnsi="Arial" w:cs="Arial"/>
-          <w:lang w:val="en-AU"/>
-        </w:rPr>
-        <w:t>GUI development</w:t>
-      </w:r>
-    </w:p>
-    <w:p>
-      <w:pPr>
-        <w:ind w:left="360"/>
-        <w:rPr>
-          <w:rFonts w:ascii="Arial" w:hAnsi="Arial" w:cs="Arial"/>
-          <w:lang w:val="en-AU"/>
-        </w:rPr>
-      </w:pPr>
-      <w:r>
-        <w:rPr>
-          <w:rFonts w:ascii="Arial" w:hAnsi="Arial" w:cs="Arial"/>
-          <w:lang w:val="en-AU"/>
-        </w:rPr>
-        <w:t xml:space="preserve">Possible directions, AngularJS/react to create responsiveness, </w:t>
-      </w:r>
-      <w:proofErr w:type="spellStart"/>
-      <w:r>
-        <w:rPr>
-          <w:rFonts w:ascii="Arial" w:hAnsi="Arial" w:cs="Arial"/>
-          <w:lang w:val="en-AU"/>
-        </w:rPr>
-        <w:t>sms</w:t>
-      </w:r>
-      <w:proofErr w:type="spellEnd"/>
-      <w:r>
-        <w:rPr>
-          <w:rFonts w:ascii="Arial" w:hAnsi="Arial" w:cs="Arial"/>
-          <w:lang w:val="en-AU"/>
-        </w:rPr>
-        <w:t xml:space="preserve"> based alerts, managed by geographical location, Device Type needs to be added, MongoDB for pulling all device data planned for future</w:t>
-      </w:r>
-    </w:p>
-    <w:p>
-      <w:pPr>
-        <w:ind w:left="360"/>
-        <w:rPr>
-          <w:rFonts w:ascii="Arial" w:hAnsi="Arial" w:cs="Arial"/>
-          <w:lang w:val="en-AU"/>
-        </w:rPr>
-      </w:pPr>
-    </w:p>
-    <w:p>
-      <w:pPr>
-        <w:ind w:left="360"/>
-        <w:rPr>
-          <w:rFonts w:ascii="Arial" w:hAnsi="Arial" w:cs="Arial"/>
-          <w:lang w:val="en-AU"/>
-        </w:rPr>
-      </w:pPr>
-      <w:r>
-        <w:rPr>
-          <w:noProof/>
-        </w:rPr>
-        <w:drawing>
-          <wp:inline distT="0" distB="0" distL="0" distR="0" wp14:anchorId="53AE3C57" wp14:editId="5E4DA8C6">
-            <wp:extent cx="3999683" cy="1962150"/>
-            <wp:effectExtent l="0" t="0" r="1270" b="0"/>
-            <wp:docPr id="3" name="Picture 3"/>
-            <wp:cNvGraphicFramePr>
-              <a:graphicFrameLocks xmlns:a="http://schemas.openxmlformats.org/drawingml/2006/main" noChangeAspect="1"/>
-            </wp:cNvGraphicFramePr>
-            <a:graphic xmlns:a="http://schemas.openxmlformats.org/drawingml/2006/main">
-              <a:graphicData uri="http://schemas.openxmlformats.org/drawingml/2006/picture">
-                <pic:pic xmlns:pic="http://schemas.openxmlformats.org/drawingml/2006/picture">
-                  <pic:nvPicPr>
-                    <pic:cNvPr id="1" name=""/>
-                    <pic:cNvPicPr/>
-                  </pic:nvPicPr>
-                  <pic:blipFill>
-                    <a:blip r:embed="rId10"/>
-                    <a:stretch>
-                      <a:fillRect/>
-                    </a:stretch>
-                  </pic:blipFill>
-                  <pic:spPr>
-                    <a:xfrm>
-                      <a:off x="0" y="0"/>
-                      <a:ext cx="4073543" cy="1998384"/>
-                    </a:xfrm>
-                    <a:prstGeom prst="rect">
-                      <a:avLst/>
-                    </a:prstGeom>
-                  </pic:spPr>
-                </pic:pic>
-              </a:graphicData>
-            </a:graphic>
-          </wp:inline>
-        </w:drawing>
-      </w:r>
-    </w:p>
-    <w:p>
-      <w:pPr>
-        <w:ind w:left="360"/>
-        <w:rPr>
-          <w:rFonts w:ascii="Arial" w:hAnsi="Arial" w:cs="Arial"/>
-          <w:lang w:val="en-AU"/>
-        </w:rPr>
-      </w:pPr>
-    </w:p>
-    <w:p>
-      <w:pPr>
-        <w:ind w:left="360"/>
-        <w:rPr>
-          <w:rFonts w:ascii="Arial" w:hAnsi="Arial" w:cs="Arial"/>
-          <w:lang w:val="en-AU"/>
-        </w:rPr>
-      </w:pPr>
-      <w:r>
-        <w:rPr>
-          <w:noProof/>
-        </w:rPr>
-        <w:lastRenderedPageBreak/>
-        <w:drawing>
-          <wp:inline distT="0" distB="0" distL="0" distR="0" wp14:anchorId="6450A598" wp14:editId="04EDA71E">
-            <wp:extent cx="3990975" cy="1950357"/>
-            <wp:effectExtent l="0" t="0" r="0" b="0"/>
-            <wp:docPr id="4" name="Picture 4"/>
-            <wp:cNvGraphicFramePr>
-              <a:graphicFrameLocks xmlns:a="http://schemas.openxmlformats.org/drawingml/2006/main" noChangeAspect="1"/>
-            </wp:cNvGraphicFramePr>
-            <a:graphic xmlns:a="http://schemas.openxmlformats.org/drawingml/2006/main">
-              <a:graphicData uri="http://schemas.openxmlformats.org/drawingml/2006/picture">
-                <pic:pic xmlns:pic="http://schemas.openxmlformats.org/drawingml/2006/picture">
-                  <pic:nvPicPr>
-                    <pic:cNvPr id="1" name=""/>
-                    <pic:cNvPicPr/>
-                  </pic:nvPicPr>
-                  <pic:blipFill>
-                    <a:blip r:embed="rId11"/>
-                    <a:stretch>
-                      <a:fillRect/>
-                    </a:stretch>
-                  </pic:blipFill>
-                  <pic:spPr>
-                    <a:xfrm>
-                      <a:off x="0" y="0"/>
-                      <a:ext cx="4003598" cy="1956526"/>
-                    </a:xfrm>
-                    <a:prstGeom prst="rect">
-                      <a:avLst/>
-                    </a:prstGeom>
-                  </pic:spPr>
-                </pic:pic>
-              </a:graphicData>
-            </a:graphic>
-          </wp:inline>
-        </w:drawing>
-      </w:r>
-    </w:p>
-    <w:p>
-      <w:pPr>
-        <w:ind w:left="360"/>
-        <w:rPr>
-          <w:rFonts w:ascii="Arial" w:hAnsi="Arial" w:cs="Arial"/>
-          <w:lang w:val="en-AU"/>
-        </w:rPr>
-      </w:pPr>
-    </w:p>
-    <w:p>
-      <w:pPr>
-        <w:pStyle w:val="ListParagraph"/>
-        <w:numPr>
-          <w:ilvl w:val="0"/>
-          <w:numId w:val="3"/>
-        </w:numPr>
-        <w:rPr>
-          <w:rFonts w:ascii="Arial" w:hAnsi="Arial" w:cs="Arial"/>
-          <w:lang w:val="en-AU"/>
-        </w:rPr>
-      </w:pPr>
-      <w:r>
-        <w:rPr>
-          <w:rFonts w:ascii="Arial" w:hAnsi="Arial" w:cs="Arial"/>
-          <w:lang w:val="en-AU"/>
-        </w:rPr>
-        <w:t>Architecture development, Documentation</w:t>
-      </w:r>
-    </w:p>
-    <w:p>
-      <w:pPr>
-        <w:ind w:left="360"/>
-        <w:rPr>
-          <w:rFonts w:ascii="Arial" w:hAnsi="Arial" w:cs="Arial"/>
-          <w:lang w:val="en-AU"/>
-        </w:rPr>
-      </w:pPr>
-      <w:r>
-        <w:rPr>
-          <w:rFonts w:ascii="Arial" w:hAnsi="Arial" w:cs="Arial"/>
-          <w:lang w:val="en-AU"/>
-        </w:rPr>
-        <w:t>Need to begin documentation, needs to be usable for client and handover (and for the submission of the task)</w:t>
-      </w:r>
-    </w:p>
-    <w:p>
-      <w:pPr>
-        <w:rPr>
-          <w:rFonts w:ascii="Arial" w:hAnsi="Arial" w:cs="Arial"/>
-          <w:lang w:val="en-AU"/>
-        </w:rPr>
-      </w:pPr>
-    </w:p>
-    <w:p>
-      <w:pPr>
-        <w:rPr>
-          <w:rFonts w:ascii="Arial" w:hAnsi="Arial" w:cs="Arial"/>
-          <w:lang w:val="en-AU"/>
-        </w:rPr>
-      </w:pPr>
-    </w:p>
-    <w:p>
-      <w:pPr>
-        <w:rPr>
-          <w:rFonts w:ascii="Arial" w:hAnsi="Arial" w:cs="Arial"/>
-          <w:b/>
-          <w:lang w:val="en-AU"/>
-        </w:rPr>
-      </w:pPr>
-      <w:commentRangeStart w:id="5"/>
-      <w:r>
-        <w:rPr>
-          <w:rFonts w:ascii="Arial" w:hAnsi="Arial" w:cs="Arial"/>
-          <w:b/>
-          <w:lang w:val="en-AU"/>
-        </w:rPr>
-        <w:t>Decisions</w:t>
-      </w:r>
-      <w:commentRangeEnd w:id="5"/>
-      <w:r>
-        <w:rPr>
-          <w:rStyle w:val="CommentReference"/>
-        </w:rPr>
-        <w:commentReference w:id="5"/>
-      </w:r>
-      <w:r>
-        <w:rPr>
-          <w:rFonts w:ascii="Arial" w:hAnsi="Arial" w:cs="Arial"/>
-          <w:b/>
-          <w:lang w:val="en-AU"/>
-        </w:rPr>
-        <w:t>:</w:t>
-      </w:r>
-    </w:p>
-    <w:p>
-      <w:pPr>
-        <w:rPr>
-          <w:rFonts w:ascii="Arial" w:hAnsi="Arial" w:cs="Arial"/>
-          <w:b/>
-          <w:lang w:val="en-AU"/>
-        </w:rPr>
-      </w:pPr>
-    </w:p>
-    <w:p>
-      <w:pPr>
-        <w:pStyle w:val="ListParagraph"/>
-        <w:numPr>
-          <w:ilvl w:val="0"/>
-          <w:numId w:val="3"/>
-        </w:numPr>
-        <w:rPr>
-          <w:rFonts w:ascii="Arial" w:hAnsi="Arial" w:cs="Arial"/>
-          <w:lang w:val="en-AU"/>
-        </w:rPr>
-      </w:pPr>
-      <w:r>
-        <w:rPr>
-          <w:rFonts w:ascii="Arial" w:hAnsi="Arial" w:cs="Arial"/>
-          <w:lang w:val="en-AU"/>
-        </w:rPr>
-        <w:t>nil</w:t>
-      </w:r>
-    </w:p>
-    <w:p>
-      <w:pPr>
-        <w:rPr>
-          <w:rFonts w:ascii="Arial" w:hAnsi="Arial" w:cs="Arial"/>
-          <w:lang w:val="en-AU"/>
-        </w:rPr>
-      </w:pPr>
-    </w:p>
-    <w:p>
-      <w:pPr>
-        <w:rPr>
-          <w:rFonts w:ascii="Arial" w:hAnsi="Arial" w:cs="Arial"/>
-          <w:b/>
-          <w:lang w:val="en-AU"/>
-        </w:rPr>
-      </w:pPr>
-      <w:r>
-        <w:rPr>
-          <w:rFonts w:ascii="Arial" w:hAnsi="Arial" w:cs="Arial"/>
-          <w:b/>
-          <w:lang w:val="en-AU"/>
-        </w:rPr>
-        <w:t xml:space="preserve">Action </w:t>
-      </w:r>
-      <w:commentRangeStart w:id="6"/>
-      <w:r>
-        <w:rPr>
-          <w:rFonts w:ascii="Arial" w:hAnsi="Arial" w:cs="Arial"/>
-          <w:b/>
-          <w:lang w:val="en-AU"/>
-        </w:rPr>
-        <w:t>Items</w:t>
-      </w:r>
-      <w:commentRangeEnd w:id="6"/>
-      <w:r>
-        <w:rPr>
-          <w:rStyle w:val="CommentReference"/>
-        </w:rPr>
-        <w:commentReference w:id="6"/>
-      </w:r>
-      <w:r>
-        <w:rPr>
-          <w:rFonts w:ascii="Arial" w:hAnsi="Arial" w:cs="Arial"/>
-          <w:b/>
-          <w:lang w:val="en-AU"/>
-        </w:rPr>
-        <w:t>:</w:t>
-      </w:r>
-    </w:p>
-    <w:p>
-      <w:pPr>
-        <w:rPr>
-          <w:rFonts w:ascii="Arial" w:hAnsi="Arial" w:cs="Arial"/>
-          <w:lang w:val="en-AU"/>
-        </w:rPr>
-      </w:pPr>
-    </w:p>
-    <w:p>
-      <w:pPr>
-        <w:pStyle w:val="ListParagraph"/>
-        <w:numPr>
-          <w:ilvl w:val="0"/>
-          <w:numId w:val="3"/>
-        </w:numPr>
-        <w:rPr>
-          <w:rFonts w:ascii="Arial" w:hAnsi="Arial" w:cs="Arial"/>
-          <w:lang w:val="en-AU"/>
-        </w:rPr>
-      </w:pPr>
-      <w:r>
-        <w:rPr>
-          <w:rFonts w:ascii="Arial" w:hAnsi="Arial" w:cs="Arial"/>
-          <w:lang w:val="en-AU"/>
-        </w:rPr>
-        <w:t>Create an Arduino concept passing data to web service, Greg, 9/02/2019</w:t>
-      </w:r>
-    </w:p>
-    <w:p>
-      <w:pPr>
-        <w:pStyle w:val="ListParagraph"/>
-        <w:numPr>
-          <w:ilvl w:val="0"/>
-          <w:numId w:val="3"/>
-        </w:numPr>
-        <w:rPr>
-          <w:rFonts w:ascii="Arial" w:hAnsi="Arial" w:cs="Arial"/>
-          <w:lang w:val="en-AU"/>
-        </w:rPr>
-      </w:pPr>
-      <w:r>
-        <w:rPr>
-          <w:rFonts w:ascii="Arial" w:hAnsi="Arial" w:cs="Arial"/>
-          <w:lang w:val="en-AU"/>
-        </w:rPr>
-        <w:t>Create an initial GUI version, Bronte, 9/02/2019</w:t>
-      </w:r>
-    </w:p>
-    <w:p>
-      <w:pPr>
-        <w:pStyle w:val="ListParagraph"/>
-        <w:numPr>
-          <w:ilvl w:val="0"/>
-          <w:numId w:val="3"/>
-        </w:numPr>
-        <w:rPr>
-          <w:rFonts w:ascii="Arial" w:hAnsi="Arial" w:cs="Arial"/>
-          <w:lang w:val="en-AU"/>
-        </w:rPr>
-      </w:pPr>
-      <w:r>
-        <w:rPr>
-          <w:rFonts w:ascii="Arial" w:hAnsi="Arial" w:cs="Arial"/>
-          <w:lang w:val="en-AU"/>
-        </w:rPr>
-        <w:t>Create simple backend receiving from web service, Sean and Greg, 9/02/2019</w:t>
-      </w:r>
-    </w:p>
-    <w:p>
-      <w:pPr>
-        <w:pStyle w:val="ListParagraph"/>
-        <w:numPr>
-          <w:ilvl w:val="0"/>
-          <w:numId w:val="3"/>
-        </w:numPr>
-        <w:rPr>
-          <w:rFonts w:ascii="Arial" w:hAnsi="Arial" w:cs="Arial"/>
-          <w:lang w:val="en-AU"/>
-        </w:rPr>
-      </w:pPr>
-      <w:r>
-        <w:rPr>
-          <w:rFonts w:ascii="Arial" w:hAnsi="Arial" w:cs="Arial"/>
-          <w:lang w:val="en-AU"/>
-        </w:rPr>
-        <w:t>Have a simple working prototype, TEAM, 9/02/2019</w:t>
-      </w:r>
-    </w:p>
-    <w:p>
-      <w:pPr>
-        <w:rPr>
-          <w:lang w:val="en-AU"/>
-        </w:rPr>
-      </w:pPr>
-    </w:p>
-    <w:p>
-      <w:pPr>
-        <w:rPr>
-          <w:rFonts w:asciiTheme="majorHAnsi" w:eastAsiaTheme="majorEastAsia" w:hAnsiTheme="majorHAnsi" w:cstheme="majorBidi"/>
+          <w:lang w:val="en-AU"/>
+        </w:rPr>
+      </w:pPr>
+      <w:r>
+        <w:rPr>
+          <w:lang w:val="en-AU"/>
+        </w:rPr>
+        <w:t>Sean Pain</w:t>
+      </w:r>
+    </w:p>
+    <w:p>
+      <w:pPr>
+        <w:rPr>
+          <w:lang w:val="en-AU"/>
+        </w:rPr>
+      </w:pPr>
+    </w:p>
+    <w:p>
+      <w:pPr>
+        <w:rPr>
+          <w:lang w:val="en-AU"/>
+        </w:rPr>
+      </w:pPr>
+      <w:r>
+        <w:rPr>
+          <w:lang w:val="en-AU"/>
+        </w:rPr>
+        <w:t xml:space="preserve">Dear </w:t>
+      </w:r>
+      <w:r>
+        <w:rPr>
+          <w:i/>
+          <w:lang w:val="en-AU"/>
+        </w:rPr>
+        <w:t>Dr Lee,</w:t>
+      </w:r>
+    </w:p>
+    <w:p>
+      <w:pPr>
+        <w:rPr>
+          <w:lang w:val="en-AU"/>
+        </w:rPr>
+      </w:pPr>
+    </w:p>
+    <w:p>
+      <w:pPr>
+        <w:rPr>
+          <w:lang w:val="en-AU"/>
+        </w:rPr>
+      </w:pPr>
+    </w:p>
+    <w:p>
+      <w:pPr>
+        <w:rPr>
+          <w:lang w:val="en-AU"/>
+        </w:rPr>
+      </w:pPr>
+      <w:r>
+        <w:rPr>
+          <w:lang w:val="en-AU"/>
+        </w:rPr>
+        <w:t>We look forward to reporting the progress of this sprint. We have captured the following points to update you on how things are going and if we have encountered any hurdles in our execution.</w:t>
+      </w:r>
+    </w:p>
+    <w:p>
+      <w:pPr>
+        <w:rPr>
+          <w:lang w:val="en-AU"/>
+        </w:rPr>
+      </w:pPr>
+    </w:p>
+    <w:p>
+      <w:pPr>
+        <w:rPr>
+          <w:lang w:val="en-AU"/>
+        </w:rPr>
+      </w:pPr>
+      <w:r>
+        <w:rPr>
+          <w:lang w:val="en-AU"/>
+        </w:rPr>
+        <w:t xml:space="preserve">This recent sprint focused on </w:t>
+      </w:r>
+      <w:r>
+        <w:rPr>
+          <w:lang w:val="en-AU"/>
+        </w:rPr>
+        <w:t>researching current technologies for the best implementation of this prototype</w:t>
+      </w:r>
+      <w:r>
+        <w:rPr>
+          <w:lang w:val="en-AU"/>
+        </w:rPr>
+        <w:t xml:space="preserve"> and the coming sprint will focus on </w:t>
+      </w:r>
+      <w:r>
+        <w:rPr>
+          <w:i/>
+          <w:lang w:val="en-AU"/>
+        </w:rPr>
+        <w:t>development.</w:t>
+      </w:r>
+    </w:p>
+    <w:p>
+      <w:pPr>
+        <w:rPr>
+          <w:lang w:val="en-AU"/>
+        </w:rPr>
+      </w:pPr>
+    </w:p>
+    <w:p>
+      <w:pPr>
+        <w:rPr>
+          <w:b/>
+          <w:lang w:val="en-AU"/>
+        </w:rPr>
+      </w:pPr>
+    </w:p>
+    <w:p>
+      <w:pPr>
+        <w:rPr>
+          <w:b/>
+          <w:lang w:val="en-AU"/>
+        </w:rPr>
+      </w:pPr>
+      <w:r>
+        <w:rPr>
+          <w:b/>
+          <w:lang w:val="en-AU"/>
+        </w:rPr>
+        <w:t>Outcome(s) of this Sprint:</w:t>
+      </w:r>
+    </w:p>
+    <w:p>
+      <w:pPr>
+        <w:pStyle w:val="ListParagraph"/>
+        <w:numPr>
+          <w:ilvl w:val="0"/>
+          <w:numId w:val="2"/>
+        </w:numPr>
+        <w:rPr>
+          <w:lang w:val="en-AU"/>
+        </w:rPr>
+      </w:pPr>
+      <w:r>
+        <w:rPr>
+          <w:lang w:val="en-AU"/>
+        </w:rPr>
+        <w:t>Working Backend</w:t>
+      </w:r>
+    </w:p>
+    <w:p>
+      <w:pPr>
+        <w:pStyle w:val="ListParagraph"/>
+        <w:numPr>
+          <w:ilvl w:val="0"/>
+          <w:numId w:val="2"/>
+        </w:numPr>
+        <w:rPr>
+          <w:lang w:val="en-AU"/>
+        </w:rPr>
+      </w:pPr>
+      <w:r>
+        <w:rPr>
+          <w:lang w:val="en-AU"/>
+        </w:rPr>
+        <w:t>Developed Control Device, Prototype Photos to follow</w:t>
+      </w:r>
+    </w:p>
+    <w:p>
+      <w:pPr>
+        <w:rPr>
+          <w:b/>
+          <w:lang w:val="en-AU"/>
+        </w:rPr>
+      </w:pPr>
+    </w:p>
+    <w:p>
+      <w:pPr>
+        <w:rPr>
+          <w:b/>
+          <w:lang w:val="en-AU"/>
+        </w:rPr>
+      </w:pPr>
+      <w:r>
+        <w:rPr>
+          <w:b/>
+          <w:lang w:val="en-AU"/>
+        </w:rPr>
+        <w:t>Activities this Sprint:</w:t>
+      </w:r>
+    </w:p>
+    <w:p>
+      <w:pPr>
+        <w:pStyle w:val="ListParagraph"/>
+        <w:numPr>
+          <w:ilvl w:val="0"/>
+          <w:numId w:val="2"/>
+        </w:numPr>
+        <w:rPr>
+          <w:lang w:val="en-AU"/>
+        </w:rPr>
+      </w:pPr>
+      <w:r>
+        <w:rPr>
+          <w:lang w:val="en-AU"/>
+        </w:rPr>
+        <w:t>Integration</w:t>
+      </w:r>
+    </w:p>
+    <w:p>
+      <w:pPr>
+        <w:pStyle w:val="ListParagraph"/>
+        <w:numPr>
+          <w:ilvl w:val="0"/>
+          <w:numId w:val="2"/>
+        </w:numPr>
+        <w:rPr>
+          <w:lang w:val="en-AU"/>
+        </w:rPr>
+      </w:pPr>
+      <w:r>
+        <w:rPr>
+          <w:lang w:val="en-AU"/>
+        </w:rPr>
+        <w:t>Backend dev</w:t>
+      </w:r>
+    </w:p>
+    <w:p>
+      <w:pPr>
+        <w:rPr>
+          <w:b/>
+          <w:lang w:val="en-AU"/>
+        </w:rPr>
+      </w:pPr>
+    </w:p>
+    <w:p>
+      <w:pPr>
+        <w:rPr>
+          <w:b/>
+          <w:lang w:val="en-AU"/>
+        </w:rPr>
+      </w:pPr>
+      <w:r>
+        <w:rPr>
+          <w:b/>
+          <w:lang w:val="en-AU"/>
+        </w:rPr>
+        <w:t>Activities that will occur next Sprint:</w:t>
+      </w:r>
+    </w:p>
+    <w:p>
+      <w:pPr>
+        <w:pStyle w:val="ListParagraph"/>
+        <w:numPr>
+          <w:ilvl w:val="0"/>
+          <w:numId w:val="2"/>
+        </w:numPr>
+        <w:rPr>
+          <w:lang w:val="en-AU"/>
+        </w:rPr>
+      </w:pPr>
+      <w:r>
+        <w:rPr>
+          <w:lang w:val="en-AU"/>
+        </w:rPr>
+        <w:t>Ui development</w:t>
+      </w:r>
+    </w:p>
+    <w:p>
+      <w:pPr>
+        <w:rPr>
+          <w:b/>
+          <w:lang w:val="en-AU"/>
+        </w:rPr>
+      </w:pPr>
+    </w:p>
+    <w:p>
+      <w:pPr>
+        <w:rPr>
+          <w:b/>
+          <w:lang w:val="en-AU"/>
+        </w:rPr>
+      </w:pPr>
+      <w:r>
+        <w:rPr>
+          <w:b/>
+          <w:lang w:val="en-AU"/>
+        </w:rPr>
+        <w:t>Proposed amendments to Scope:</w:t>
+      </w:r>
+    </w:p>
+    <w:p>
+      <w:pPr>
+        <w:pStyle w:val="ListParagraph"/>
+        <w:numPr>
+          <w:ilvl w:val="0"/>
+          <w:numId w:val="2"/>
+        </w:numPr>
+        <w:rPr>
+          <w:lang w:val="en-AU"/>
+        </w:rPr>
+      </w:pPr>
+      <w:r>
+        <w:rPr>
+          <w:lang w:val="en-AU"/>
+        </w:rPr>
+        <w:t>&lt;&gt;</w:t>
+      </w:r>
+    </w:p>
+    <w:p>
+      <w:pPr>
+        <w:rPr>
+          <w:lang w:val="en-AU"/>
+        </w:rPr>
+      </w:pPr>
+    </w:p>
+    <w:p>
+      <w:pPr>
+        <w:rPr>
+          <w:lang w:val="en-AU"/>
+        </w:rPr>
+      </w:pPr>
+    </w:p>
+    <w:p>
+      <w:pPr>
+        <w:rPr>
+          <w:lang w:val="en-AU"/>
+        </w:rPr>
+      </w:pPr>
+    </w:p>
+    <w:p>
+      <w:pPr>
+        <w:rPr>
+          <w:lang w:val="en-AU"/>
+        </w:rPr>
+      </w:pPr>
+    </w:p>
+    <w:p>
+      <w:pPr>
+        <w:rPr>
+          <w:lang w:val="en-AU"/>
+        </w:rPr>
+      </w:pPr>
+      <w:r>
+        <w:rPr>
+          <w:lang w:val="en-AU"/>
+        </w:rPr>
+        <w:t>Please let us know if you have any questions.</w:t>
+      </w:r>
+    </w:p>
+    <w:p>
+      <w:pPr>
+        <w:rPr>
+          <w:lang w:val="en-AU"/>
+        </w:rPr>
+      </w:pPr>
+    </w:p>
+    <w:p>
+      <w:pPr>
+        <w:rPr>
+          <w:lang w:val="en-AU"/>
+        </w:rPr>
+      </w:pPr>
+    </w:p>
+    <w:p>
+      <w:pPr>
+        <w:rPr>
+          <w:lang w:val="en-AU"/>
+        </w:rPr>
+      </w:pPr>
+      <w:r>
+        <w:rPr>
+          <w:lang w:val="en-AU"/>
+        </w:rPr>
+        <w:t>Sincerely,</w:t>
+      </w:r>
+    </w:p>
+    <w:p>
+      <w:pPr>
+        <w:rPr>
+          <w:i/>
+          <w:lang w:val="en-AU"/>
+        </w:rPr>
+      </w:pPr>
+      <w:r>
+        <w:rPr>
+          <w:i/>
+          <w:lang w:val="en-AU"/>
+        </w:rPr>
+        <w:t>Kelp the World</w:t>
+      </w:r>
+    </w:p>
+    <w:p>
+      <w:pPr>
+        <w:rPr>
+          <w:rFonts w:ascii="Arial" w:eastAsiaTheme="majorEastAsia" w:hAnsi="Arial" w:cs="Arial"/>
           <w:spacing w:val="-10"/>
           <w:kern w:val="28"/>
           <w:sz w:val="56"/>
@@ -2167,577 +2218,10 @@
       </w:pPr>
       <w:r>
         <w:rPr>
+          <w:rFonts w:ascii="Arial" w:hAnsi="Arial" w:cs="Arial"/>
           <w:lang w:val="en-AU"/>
         </w:rPr>
         <w:br w:type="page"/>
-      </w:r>
-    </w:p>
-    <w:p>
-      <w:pPr>
-        <w:pStyle w:val="Title"/>
-        <w:rPr>
-          <w:lang w:val="en-AU"/>
-        </w:rPr>
-      </w:pPr>
-      <w:r>
-        <w:rPr>
-          <w:lang w:val="en-AU"/>
-        </w:rPr>
-        <w:lastRenderedPageBreak/>
-        <w:t>Sprint Increment Report</w:t>
-      </w:r>
-    </w:p>
-    <w:p>
-      <w:pPr>
-        <w:rPr>
-          <w:lang w:val="en-AU"/>
-        </w:rPr>
-      </w:pPr>
-    </w:p>
-    <w:p>
-      <w:pPr>
-        <w:rPr>
-          <w:b/>
-          <w:lang w:val="en-AU"/>
-        </w:rPr>
-      </w:pPr>
-      <w:r>
-        <w:rPr>
-          <w:b/>
-          <w:lang w:val="en-AU"/>
-        </w:rPr>
-        <w:t>Client/Sponsor:</w:t>
-      </w:r>
-    </w:p>
-    <w:p>
-      <w:pPr>
-        <w:rPr>
-          <w:b/>
-          <w:lang w:val="en-AU"/>
-        </w:rPr>
-      </w:pPr>
-      <w:r>
-        <w:rPr>
-          <w:b/>
-          <w:lang w:val="en-AU"/>
-        </w:rPr>
-        <w:t>Academic Supervisor:</w:t>
-      </w:r>
-    </w:p>
-    <w:p>
-      <w:pPr>
-        <w:rPr>
-          <w:i/>
-          <w:lang w:val="en-AU"/>
-        </w:rPr>
-      </w:pPr>
-      <w:r>
-        <w:rPr>
-          <w:b/>
-          <w:lang w:val="en-AU"/>
-        </w:rPr>
-        <w:t>Team:</w:t>
-      </w:r>
-      <w:r>
-        <w:rPr>
-          <w:lang w:val="en-AU"/>
-        </w:rPr>
-        <w:t xml:space="preserve"> </w:t>
-      </w:r>
-      <w:r>
-        <w:rPr>
-          <w:i/>
-          <w:lang w:val="en-AU"/>
-        </w:rPr>
-        <w:t>Kelp the World</w:t>
-      </w:r>
-    </w:p>
-    <w:p>
-      <w:pPr>
-        <w:rPr>
-          <w:b/>
-          <w:lang w:val="en-AU"/>
-        </w:rPr>
-      </w:pPr>
-      <w:r>
-        <w:rPr>
-          <w:b/>
-          <w:lang w:val="en-AU"/>
-        </w:rPr>
-        <w:t>Team Members:</w:t>
-      </w:r>
-    </w:p>
-    <w:p>
-      <w:pPr>
-        <w:pStyle w:val="ListParagraph"/>
-        <w:numPr>
-          <w:ilvl w:val="0"/>
-          <w:numId w:val="3"/>
-        </w:numPr>
-        <w:rPr>
-          <w:lang w:val="en-AU"/>
-        </w:rPr>
-      </w:pPr>
-      <w:r>
-        <w:rPr>
-          <w:lang w:val="en-AU"/>
-        </w:rPr>
-        <w:t>Bronte Jurgens</w:t>
-      </w:r>
-    </w:p>
-    <w:p>
-      <w:pPr>
-        <w:pStyle w:val="ListParagraph"/>
-        <w:numPr>
-          <w:ilvl w:val="0"/>
-          <w:numId w:val="3"/>
-        </w:numPr>
-        <w:rPr>
-          <w:lang w:val="en-AU"/>
-        </w:rPr>
-      </w:pPr>
-      <w:r>
-        <w:rPr>
-          <w:lang w:val="en-AU"/>
-        </w:rPr>
-        <w:t>Greg McIntyre</w:t>
-      </w:r>
-    </w:p>
-    <w:p>
-      <w:pPr>
-        <w:pStyle w:val="ListParagraph"/>
-        <w:numPr>
-          <w:ilvl w:val="0"/>
-          <w:numId w:val="3"/>
-        </w:numPr>
-        <w:rPr>
-          <w:lang w:val="en-AU"/>
-        </w:rPr>
-      </w:pPr>
-      <w:r>
-        <w:rPr>
-          <w:lang w:val="en-AU"/>
-        </w:rPr>
-        <w:t>Sean Pain</w:t>
-      </w:r>
-    </w:p>
-    <w:p>
-      <w:pPr>
-        <w:rPr>
-          <w:lang w:val="en-AU"/>
-        </w:rPr>
-      </w:pPr>
-    </w:p>
-    <w:p>
-      <w:pPr>
-        <w:rPr>
-          <w:lang w:val="en-AU"/>
-        </w:rPr>
-      </w:pPr>
-      <w:r>
-        <w:rPr>
-          <w:lang w:val="en-AU"/>
-        </w:rPr>
-        <w:t xml:space="preserve">Dear </w:t>
-      </w:r>
-      <w:r>
-        <w:rPr>
-          <w:i/>
-          <w:lang w:val="en-AU"/>
-        </w:rPr>
-        <w:t>Dr Lee,</w:t>
-      </w:r>
-    </w:p>
-    <w:p>
-      <w:pPr>
-        <w:rPr>
-          <w:lang w:val="en-AU"/>
-        </w:rPr>
-      </w:pPr>
-    </w:p>
-    <w:p>
-      <w:pPr>
-        <w:rPr>
-          <w:lang w:val="en-AU"/>
-        </w:rPr>
-      </w:pPr>
-    </w:p>
-    <w:p>
-      <w:pPr>
-        <w:rPr>
-          <w:lang w:val="en-AU"/>
-        </w:rPr>
-      </w:pPr>
-      <w:r>
-        <w:rPr>
-          <w:lang w:val="en-AU"/>
-        </w:rPr>
-        <w:t>We look forward to reporting the progress of this sprint. We have captured the following points to update you on how things are going and if we have encountered any hurdles in our execution.</w:t>
-      </w:r>
-    </w:p>
-    <w:p>
-      <w:pPr>
-        <w:rPr>
-          <w:lang w:val="en-AU"/>
-        </w:rPr>
-      </w:pPr>
-    </w:p>
-    <w:p>
-      <w:pPr>
-        <w:rPr>
-          <w:lang w:val="en-AU"/>
-        </w:rPr>
-      </w:pPr>
-      <w:r>
-        <w:rPr>
-          <w:lang w:val="en-AU"/>
-        </w:rPr>
-        <w:t xml:space="preserve">This recent sprint focused on </w:t>
-      </w:r>
-      <w:r>
-        <w:rPr>
-          <w:lang w:val="en-AU"/>
-        </w:rPr>
-        <w:t>researching current technologies for the best implementation of this prototype</w:t>
-      </w:r>
-      <w:r>
-        <w:rPr>
-          <w:lang w:val="en-AU"/>
-        </w:rPr>
-        <w:t xml:space="preserve"> and the coming sprint will focus on </w:t>
-      </w:r>
-      <w:r>
-        <w:rPr>
-          <w:i/>
-          <w:lang w:val="en-AU"/>
-        </w:rPr>
-        <w:t>development.</w:t>
-      </w:r>
-    </w:p>
-    <w:p>
-      <w:pPr>
-        <w:rPr>
-          <w:lang w:val="en-AU"/>
-        </w:rPr>
-      </w:pPr>
-    </w:p>
-    <w:p>
-      <w:pPr>
-        <w:rPr>
-          <w:b/>
-          <w:lang w:val="en-AU"/>
-        </w:rPr>
-      </w:pPr>
-    </w:p>
-    <w:p>
-      <w:pPr>
-        <w:rPr>
-          <w:b/>
-          <w:lang w:val="en-AU"/>
-        </w:rPr>
-      </w:pPr>
-      <w:r>
-        <w:rPr>
-          <w:b/>
-          <w:lang w:val="en-AU"/>
-        </w:rPr>
-        <w:t>Outcome(s) of this Sprint:</w:t>
-      </w:r>
-    </w:p>
-    <w:p>
-      <w:pPr>
-        <w:pStyle w:val="ListParagraph"/>
-        <w:numPr>
-          <w:ilvl w:val="0"/>
-          <w:numId w:val="2"/>
-        </w:numPr>
-        <w:rPr>
-          <w:lang w:val="en-AU"/>
-        </w:rPr>
-      </w:pPr>
-      <w:r>
-        <w:rPr>
-          <w:lang w:val="en-AU"/>
-        </w:rPr>
-        <w:t>Working, device prototype</w:t>
-      </w:r>
-    </w:p>
-    <w:p>
-      <w:pPr>
-        <w:pStyle w:val="ListParagraph"/>
-        <w:numPr>
-          <w:ilvl w:val="0"/>
-          <w:numId w:val="2"/>
-        </w:numPr>
-        <w:rPr>
-          <w:lang w:val="en-AU"/>
-        </w:rPr>
-      </w:pPr>
-      <w:r>
-        <w:rPr>
-          <w:lang w:val="en-AU"/>
-        </w:rPr>
-        <w:t>Initial GUI version</w:t>
-      </w:r>
-    </w:p>
-    <w:p>
-      <w:pPr>
-        <w:pStyle w:val="ListParagraph"/>
-        <w:numPr>
-          <w:ilvl w:val="0"/>
-          <w:numId w:val="2"/>
-        </w:numPr>
-        <w:rPr>
-          <w:lang w:val="en-AU"/>
-        </w:rPr>
-      </w:pPr>
-      <w:r>
-        <w:rPr>
-          <w:lang w:val="en-AU"/>
-        </w:rPr>
-        <w:t>Simple backend</w:t>
-      </w:r>
-    </w:p>
-    <w:p>
-      <w:pPr>
-        <w:rPr>
-          <w:b/>
-          <w:lang w:val="en-AU"/>
-        </w:rPr>
-      </w:pPr>
-    </w:p>
-    <w:p>
-      <w:pPr>
-        <w:rPr>
-          <w:b/>
-          <w:lang w:val="en-AU"/>
-        </w:rPr>
-      </w:pPr>
-      <w:r>
-        <w:rPr>
-          <w:b/>
-          <w:lang w:val="en-AU"/>
-        </w:rPr>
-        <w:t>Activities this Sprint:</w:t>
-      </w:r>
-    </w:p>
-    <w:p>
-      <w:pPr>
-        <w:pStyle w:val="ListParagraph"/>
-        <w:numPr>
-          <w:ilvl w:val="0"/>
-          <w:numId w:val="2"/>
-        </w:numPr>
-        <w:rPr>
-          <w:lang w:val="en-AU"/>
-        </w:rPr>
-      </w:pPr>
-      <w:r>
-        <w:rPr>
-          <w:lang w:val="en-AU"/>
-        </w:rPr>
-        <w:t>Individual tasks</w:t>
-      </w:r>
-    </w:p>
-    <w:p>
-      <w:pPr>
-        <w:rPr>
-          <w:b/>
-          <w:lang w:val="en-AU"/>
-        </w:rPr>
-      </w:pPr>
-    </w:p>
-    <w:p>
-      <w:pPr>
-        <w:rPr>
-          <w:b/>
-          <w:lang w:val="en-AU"/>
-        </w:rPr>
-      </w:pPr>
-      <w:r>
-        <w:rPr>
-          <w:b/>
-          <w:lang w:val="en-AU"/>
-        </w:rPr>
-        <w:t>Activities that will occur next Sprint:</w:t>
-      </w:r>
-    </w:p>
-    <w:p>
-      <w:pPr>
-        <w:pStyle w:val="ListParagraph"/>
-        <w:numPr>
-          <w:ilvl w:val="0"/>
-          <w:numId w:val="2"/>
-        </w:numPr>
-        <w:rPr>
-          <w:lang w:val="en-AU"/>
-        </w:rPr>
-      </w:pPr>
-      <w:r>
-        <w:rPr>
-          <w:lang w:val="en-AU"/>
-        </w:rPr>
-        <w:t>Integration</w:t>
-      </w:r>
-    </w:p>
-    <w:p>
-      <w:pPr>
-        <w:pStyle w:val="ListParagraph"/>
-        <w:numPr>
-          <w:ilvl w:val="0"/>
-          <w:numId w:val="2"/>
-        </w:numPr>
-        <w:rPr>
-          <w:lang w:val="en-AU"/>
-        </w:rPr>
-      </w:pPr>
-      <w:r>
-        <w:rPr>
-          <w:lang w:val="en-AU"/>
-        </w:rPr>
-        <w:t>Backend dev</w:t>
-      </w:r>
-    </w:p>
-    <w:p>
-      <w:pPr>
-        <w:pStyle w:val="ListParagraph"/>
-        <w:numPr>
-          <w:ilvl w:val="0"/>
-          <w:numId w:val="2"/>
-        </w:numPr>
-        <w:rPr>
-          <w:lang w:val="en-AU"/>
-        </w:rPr>
-      </w:pPr>
-      <w:r>
-        <w:rPr>
-          <w:lang w:val="en-AU"/>
-        </w:rPr>
-        <w:t>Ui development</w:t>
-      </w:r>
-    </w:p>
-    <w:p>
-      <w:pPr>
-        <w:rPr>
-          <w:b/>
-          <w:lang w:val="en-AU"/>
-        </w:rPr>
-      </w:pPr>
-    </w:p>
-    <w:p>
-      <w:pPr>
-        <w:rPr>
-          <w:b/>
-          <w:lang w:val="en-AU"/>
-        </w:rPr>
-      </w:pPr>
-      <w:r>
-        <w:rPr>
-          <w:b/>
-          <w:lang w:val="en-AU"/>
-        </w:rPr>
-        <w:t>Proposed amendments to Scope:</w:t>
-      </w:r>
-    </w:p>
-    <w:p>
-      <w:pPr>
-        <w:pStyle w:val="ListParagraph"/>
-        <w:numPr>
-          <w:ilvl w:val="0"/>
-          <w:numId w:val="2"/>
-        </w:numPr>
-        <w:rPr>
-          <w:lang w:val="en-AU"/>
-        </w:rPr>
-      </w:pPr>
-      <w:r>
-        <w:rPr>
-          <w:lang w:val="en-AU"/>
-        </w:rPr>
-        <w:t>Push prototype back one week.</w:t>
-      </w:r>
-    </w:p>
-    <w:p>
-      <w:pPr>
-        <w:rPr>
-          <w:lang w:val="en-AU"/>
-        </w:rPr>
-      </w:pPr>
-    </w:p>
-    <w:p>
-      <w:pPr>
-        <w:rPr>
-          <w:lang w:val="en-AU"/>
-        </w:rPr>
-      </w:pPr>
-    </w:p>
-    <w:p>
-      <w:pPr>
-        <w:rPr>
-          <w:lang w:val="en-AU"/>
-        </w:rPr>
-      </w:pPr>
-    </w:p>
-    <w:p>
-      <w:pPr>
-        <w:rPr>
-          <w:lang w:val="en-AU"/>
-        </w:rPr>
-      </w:pPr>
-    </w:p>
-    <w:p>
-      <w:pPr>
-        <w:rPr>
-          <w:lang w:val="en-AU"/>
-        </w:rPr>
-      </w:pPr>
-      <w:r>
-        <w:rPr>
-          <w:lang w:val="en-AU"/>
-        </w:rPr>
-        <w:t>Please let us know if you have any questions.</w:t>
-      </w:r>
-    </w:p>
-    <w:p>
-      <w:pPr>
-        <w:rPr>
-          <w:lang w:val="en-AU"/>
-        </w:rPr>
-      </w:pPr>
-    </w:p>
-    <w:p>
-      <w:pPr>
-        <w:rPr>
-          <w:lang w:val="en-AU"/>
-        </w:rPr>
-      </w:pPr>
-    </w:p>
-    <w:p>
-      <w:pPr>
-        <w:rPr>
-          <w:lang w:val="en-AU"/>
-        </w:rPr>
-      </w:pPr>
-      <w:r>
-        <w:rPr>
-          <w:lang w:val="en-AU"/>
-        </w:rPr>
-        <w:t>Sincerely,</w:t>
-      </w:r>
-    </w:p>
-    <w:p>
-      <w:pPr>
-        <w:rPr>
-          <w:i/>
-          <w:lang w:val="en-AU"/>
-        </w:rPr>
-      </w:pPr>
-      <w:r>
-        <w:rPr>
-          <w:i/>
-          <w:lang w:val="en-AU"/>
-        </w:rPr>
-        <w:t>Kelp the World</w:t>
       </w:r>
     </w:p>
     <w:p>
@@ -2834,6 +2318,26 @@
     </w:p>
     <w:p>
       <w:pPr>
+        <w:pStyle w:val="ListParagraph"/>
+        <w:numPr>
+          <w:ilvl w:val="0"/>
+          <w:numId w:val="2"/>
+        </w:numPr>
+        <w:rPr>
+          <w:rFonts w:ascii="Arial" w:hAnsi="Arial" w:cs="Arial"/>
+          <w:lang w:val="en-AU"/>
+        </w:rPr>
+      </w:pPr>
+      <w:r>
+        <w:rPr>
+          <w:rFonts w:ascii="Arial" w:hAnsi="Arial" w:cs="Arial"/>
+          <w:lang w:val="en-AU"/>
+        </w:rPr>
+        <w:t>Recording README.md information for documentation</w:t>
+      </w:r>
+    </w:p>
+    <w:p>
+      <w:pPr>
         <w:rPr>
           <w:rFonts w:ascii="Arial" w:hAnsi="Arial" w:cs="Arial"/>
           <w:lang w:val="en-AU"/>
@@ -2942,7 +2446,16 @@
           <w:rFonts w:ascii="Arial" w:hAnsi="Arial" w:cs="Arial"/>
           <w:lang w:val="en-AU"/>
         </w:rPr>
-        <w:t>Prepare weekly meeting documentation earlier to make meetings more efficient</w:t>
+        <w:t>Prepare weekly meeting documentation earlier to make</w:t>
+      </w:r>
+      <w:bookmarkStart w:id="6" w:name="_GoBack"/>
+      <w:bookmarkEnd w:id="6"/>
+      <w:r>
+        <w:rPr>
+          <w:rFonts w:ascii="Arial" w:hAnsi="Arial" w:cs="Arial"/>
+          <w:lang w:val="en-AU"/>
+        </w:rPr>
+        <w:t xml:space="preserve"> meetings more efficient</w:t>
       </w:r>
     </w:p>
     <w:p>
@@ -3044,6 +2557,34 @@
       </w:pPr>
     </w:p>
   </w:comment>
+  <w:comment w:id="1" w:author="Gale Rainwood" w:date="2019-09-02T11:31:00Z" w:initials="GR">
+    <w:p>
+      <w:pPr>
+        <w:pStyle w:val="ListParagraph"/>
+        <w:numPr>
+          <w:ilvl w:val="0"/>
+          <w:numId w:val="3"/>
+        </w:numPr>
+        <w:rPr>
+          <w:rFonts w:ascii="Arial" w:hAnsi="Arial" w:cs="Arial"/>
+          <w:lang w:val="en-AU"/>
+        </w:rPr>
+      </w:pPr>
+      <w:r>
+        <w:rPr>
+          <w:rStyle w:val="CommentReference"/>
+        </w:rPr>
+        <w:annotationRef/>
+      </w:r>
+      <w:r>
+        <w:rPr>
+          <w:rFonts w:ascii="Arial" w:hAnsi="Arial" w:cs="Arial"/>
+          <w:lang w:val="en-AU"/>
+        </w:rPr>
+        <w:t>(Decision Item), (Decision), (Decision Maker) - GM</w:t>
+      </w:r>
+    </w:p>
+  </w:comment>
   <w:comment w:id="2" w:author="Gale Rainwood" w:date="2019-09-02T11:31:00Z" w:initials="GR">
     <w:p>
       <w:pPr>
@@ -3068,100 +2609,72 @@
           <w:rFonts w:ascii="Arial" w:hAnsi="Arial" w:cs="Arial"/>
           <w:lang w:val="en-AU"/>
         </w:rPr>
+        <w:t>(Task), (Assignee), (Deadline) - GM</w:t>
+      </w:r>
+    </w:p>
+  </w:comment>
+  <w:comment w:id="3" w:author="Gale Rainwood" w:date="2019-09-02T11:05:00Z" w:initials="GR">
+    <w:p>
+      <w:pPr>
+        <w:pStyle w:val="ListParagraph"/>
+        <w:numPr>
+          <w:ilvl w:val="0"/>
+          <w:numId w:val="3"/>
+        </w:numPr>
+        <w:rPr>
+          <w:rFonts w:ascii="Arial" w:hAnsi="Arial" w:cs="Arial"/>
+          <w:lang w:val="en-AU"/>
+        </w:rPr>
+      </w:pPr>
+      <w:r>
+        <w:rPr>
+          <w:rStyle w:val="CommentReference"/>
+        </w:rPr>
+        <w:annotationRef/>
+      </w:r>
+      <w:r>
+        <w:rPr>
+          <w:rFonts w:ascii="Arial" w:hAnsi="Arial" w:cs="Arial"/>
+          <w:lang w:val="en-AU"/>
+        </w:rPr>
+        <w:t>(Task), (Assignee), (Deadline), (Complete or Incomplete) - GM</w:t>
+      </w:r>
+    </w:p>
+    <w:p>
+      <w:pPr>
+        <w:pStyle w:val="CommentText"/>
+      </w:pPr>
+    </w:p>
+  </w:comment>
+  <w:comment w:id="4" w:author="Gale Rainwood" w:date="2019-09-02T11:31:00Z" w:initials="GR">
+    <w:p>
+      <w:pPr>
+        <w:pStyle w:val="ListParagraph"/>
+        <w:numPr>
+          <w:ilvl w:val="0"/>
+          <w:numId w:val="3"/>
+        </w:numPr>
+        <w:rPr>
+          <w:rFonts w:ascii="Arial" w:hAnsi="Arial" w:cs="Arial"/>
+          <w:lang w:val="en-AU"/>
+        </w:rPr>
+      </w:pPr>
+      <w:r>
+        <w:rPr>
+          <w:rStyle w:val="CommentReference"/>
+        </w:rPr>
+        <w:annotationRef/>
+      </w:r>
+      <w:r>
+        <w:rPr>
+          <w:rFonts w:ascii="Arial" w:hAnsi="Arial" w:cs="Arial"/>
+          <w:lang w:val="en-AU"/>
+        </w:rPr>
         <w:t>(Decision Item), (Decision), (Decision Maker) - GM</w:t>
       </w:r>
-    </w:p>
-  </w:comment>
-  <w:comment w:id="3" w:author="Gale Rainwood" w:date="2019-09-02T11:31:00Z" w:initials="GR">
-    <w:p>
-      <w:pPr>
-        <w:pStyle w:val="ListParagraph"/>
-        <w:numPr>
-          <w:ilvl w:val="0"/>
-          <w:numId w:val="3"/>
-        </w:numPr>
-        <w:rPr>
-          <w:rFonts w:ascii="Arial" w:hAnsi="Arial" w:cs="Arial"/>
-          <w:lang w:val="en-AU"/>
-        </w:rPr>
-      </w:pPr>
-      <w:r>
-        <w:rPr>
-          <w:rStyle w:val="CommentReference"/>
-        </w:rPr>
-        <w:annotationRef/>
-      </w:r>
-      <w:r>
-        <w:rPr>
-          <w:rFonts w:ascii="Arial" w:hAnsi="Arial" w:cs="Arial"/>
-          <w:lang w:val="en-AU"/>
-        </w:rPr>
-        <w:t>(Task), (Assignee), (Deadline) - GM</w:t>
-      </w:r>
-    </w:p>
-  </w:comment>
-  <w:comment w:id="4" w:author="Gale Rainwood" w:date="2019-09-02T11:05:00Z" w:initials="GR">
-    <w:p>
-      <w:pPr>
-        <w:pStyle w:val="ListParagraph"/>
-        <w:numPr>
-          <w:ilvl w:val="0"/>
-          <w:numId w:val="3"/>
-        </w:numPr>
-        <w:rPr>
-          <w:rFonts w:ascii="Arial" w:hAnsi="Arial" w:cs="Arial"/>
-          <w:lang w:val="en-AU"/>
-        </w:rPr>
-      </w:pPr>
-      <w:r>
-        <w:rPr>
-          <w:rStyle w:val="CommentReference"/>
-        </w:rPr>
-        <w:annotationRef/>
-      </w:r>
-      <w:r>
-        <w:rPr>
-          <w:rFonts w:ascii="Arial" w:hAnsi="Arial" w:cs="Arial"/>
-          <w:lang w:val="en-AU"/>
-        </w:rPr>
-        <w:t>(Task), (Assignee), (Deadline), (Complete or Incomplete) - GM</w:t>
-      </w:r>
-    </w:p>
-    <w:p>
-      <w:pPr>
-        <w:pStyle w:val="CommentText"/>
-      </w:pPr>
     </w:p>
   </w:comment>
   <w:comment w:id="5" w:author="Gale Rainwood" w:date="2019-09-02T11:31:00Z" w:initials="GR">
-    <w:p>
-      <w:pPr>
-        <w:pStyle w:val="ListParagraph"/>
-        <w:numPr>
-          <w:ilvl w:val="0"/>
-          <w:numId w:val="3"/>
-        </w:numPr>
-        <w:rPr>
-          <w:rFonts w:ascii="Arial" w:hAnsi="Arial" w:cs="Arial"/>
-          <w:lang w:val="en-AU"/>
-        </w:rPr>
-      </w:pPr>
-      <w:r>
-        <w:rPr>
-          <w:rStyle w:val="CommentReference"/>
-        </w:rPr>
-        <w:annotationRef/>
-      </w:r>
-      <w:r>
-        <w:rPr>
-          <w:rFonts w:ascii="Arial" w:hAnsi="Arial" w:cs="Arial"/>
-          <w:lang w:val="en-AU"/>
-        </w:rPr>
-        <w:t>(Decision Item), (Decision), (Decision Maker) - GM</w:t>
-      </w:r>
-    </w:p>
-  </w:comment>
-  <w:comment w:id="6" w:author="Gale Rainwood" w:date="2019-09-02T11:31:00Z" w:initials="GR">
     <w:p>
       <w:pPr>
         <w:pStyle w:val="ListParagraph"/>
@@ -3197,9 +2710,9 @@
   <w15:commentEx w15:paraId="3A0B3D76" w15:done="0"/>
   <w15:commentEx w15:paraId="5C419CF3" w15:done="0"/>
   <w15:commentEx w15:paraId="5C2F023F" w15:done="0"/>
-  <w15:commentEx w15:paraId="68AC88ED" w15:done="0"/>
-  <w15:commentEx w15:paraId="3E0DD6DF" w15:done="0"/>
-  <w15:commentEx w15:paraId="33F8FCA2" w15:done="0"/>
+  <w15:commentEx w15:paraId="1E2B91B0" w15:done="0"/>
+  <w15:commentEx w15:paraId="0880BDCB" w15:done="0"/>
+  <w15:commentEx w15:paraId="4DFDD8B5" w15:done="0"/>
 </w15:commentsEx>
 </file>
 
@@ -3208,8 +2721,9 @@
   <w16cid:commentId w16cid:paraId="3A0B3D76" w16cid:durableId="211780C2"/>
   <w16cid:commentId w16cid:paraId="5C419CF3" w16cid:durableId="211780C1"/>
   <w16cid:commentId w16cid:paraId="5C2F023F" w16cid:durableId="211780C0"/>
-  <w16cid:commentId w16cid:paraId="3E0DD6DF" w16cid:durableId="21177C0E"/>
-  <w16cid:commentId w16cid:paraId="33F8FCA2" w16cid:durableId="21177C1B"/>
+  <w16cid:commentId w16cid:paraId="1E2B91B0" w16cid:durableId="2125F1CF"/>
+  <w16cid:commentId w16cid:paraId="0880BDCB" w16cid:durableId="2125F1CE"/>
+  <w16cid:commentId w16cid:paraId="4DFDD8B5" w16cid:durableId="2125F1CD"/>
 </w16cid:commentsIds>
 </file>
 
@@ -3671,6 +3185,119 @@
     <w:nsid w:val="2CAC0A64"/>
     <w:multiLevelType w:val="hybridMultilevel"/>
     <w:tmpl w:val="33EE9E6A"/>
+    <w:lvl w:ilvl="0" w:tplc="0C090001">
+      <w:start w:val="1"/>
+      <w:numFmt w:val="bullet"/>
+      <w:lvlText w:val=""/>
+      <w:lvlJc w:val="left"/>
+      <w:pPr>
+        <w:ind w:left="720" w:hanging="360"/>
+      </w:pPr>
+      <w:rPr>
+        <w:rFonts w:ascii="Symbol" w:hAnsi="Symbol" w:hint="default"/>
+      </w:rPr>
+    </w:lvl>
+    <w:lvl w:ilvl="1" w:tplc="0C090003" w:tentative="1">
+      <w:start w:val="1"/>
+      <w:numFmt w:val="bullet"/>
+      <w:lvlText w:val="o"/>
+      <w:lvlJc w:val="left"/>
+      <w:pPr>
+        <w:ind w:left="1440" w:hanging="360"/>
+      </w:pPr>
+      <w:rPr>
+        <w:rFonts w:ascii="Courier New" w:hAnsi="Courier New" w:cs="Courier New" w:hint="default"/>
+      </w:rPr>
+    </w:lvl>
+    <w:lvl w:ilvl="2" w:tplc="0C090005" w:tentative="1">
+      <w:start w:val="1"/>
+      <w:numFmt w:val="bullet"/>
+      <w:lvlText w:val=""/>
+      <w:lvlJc w:val="left"/>
+      <w:pPr>
+        <w:ind w:left="2160" w:hanging="360"/>
+      </w:pPr>
+      <w:rPr>
+        <w:rFonts w:ascii="Wingdings" w:hAnsi="Wingdings" w:hint="default"/>
+      </w:rPr>
+    </w:lvl>
+    <w:lvl w:ilvl="3" w:tplc="0C090001" w:tentative="1">
+      <w:start w:val="1"/>
+      <w:numFmt w:val="bullet"/>
+      <w:lvlText w:val=""/>
+      <w:lvlJc w:val="left"/>
+      <w:pPr>
+        <w:ind w:left="2880" w:hanging="360"/>
+      </w:pPr>
+      <w:rPr>
+        <w:rFonts w:ascii="Symbol" w:hAnsi="Symbol" w:hint="default"/>
+      </w:rPr>
+    </w:lvl>
+    <w:lvl w:ilvl="4" w:tplc="0C090003" w:tentative="1">
+      <w:start w:val="1"/>
+      <w:numFmt w:val="bullet"/>
+      <w:lvlText w:val="o"/>
+      <w:lvlJc w:val="left"/>
+      <w:pPr>
+        <w:ind w:left="3600" w:hanging="360"/>
+      </w:pPr>
+      <w:rPr>
+        <w:rFonts w:ascii="Courier New" w:hAnsi="Courier New" w:cs="Courier New" w:hint="default"/>
+      </w:rPr>
+    </w:lvl>
+    <w:lvl w:ilvl="5" w:tplc="0C090005" w:tentative="1">
+      <w:start w:val="1"/>
+      <w:numFmt w:val="bullet"/>
+      <w:lvlText w:val=""/>
+      <w:lvlJc w:val="left"/>
+      <w:pPr>
+        <w:ind w:left="4320" w:hanging="360"/>
+      </w:pPr>
+      <w:rPr>
+        <w:rFonts w:ascii="Wingdings" w:hAnsi="Wingdings" w:hint="default"/>
+      </w:rPr>
+    </w:lvl>
+    <w:lvl w:ilvl="6" w:tplc="0C090001" w:tentative="1">
+      <w:start w:val="1"/>
+      <w:numFmt w:val="bullet"/>
+      <w:lvlText w:val=""/>
+      <w:lvlJc w:val="left"/>
+      <w:pPr>
+        <w:ind w:left="5040" w:hanging="360"/>
+      </w:pPr>
+      <w:rPr>
+        <w:rFonts w:ascii="Symbol" w:hAnsi="Symbol" w:hint="default"/>
+      </w:rPr>
+    </w:lvl>
+    <w:lvl w:ilvl="7" w:tplc="0C090003" w:tentative="1">
+      <w:start w:val="1"/>
+      <w:numFmt w:val="bullet"/>
+      <w:lvlText w:val="o"/>
+      <w:lvlJc w:val="left"/>
+      <w:pPr>
+        <w:ind w:left="5760" w:hanging="360"/>
+      </w:pPr>
+      <w:rPr>
+        <w:rFonts w:ascii="Courier New" w:hAnsi="Courier New" w:cs="Courier New" w:hint="default"/>
+      </w:rPr>
+    </w:lvl>
+    <w:lvl w:ilvl="8" w:tplc="0C090005" w:tentative="1">
+      <w:start w:val="1"/>
+      <w:numFmt w:val="bullet"/>
+      <w:lvlText w:val=""/>
+      <w:lvlJc w:val="left"/>
+      <w:pPr>
+        <w:ind w:left="6480" w:hanging="360"/>
+      </w:pPr>
+      <w:rPr>
+        <w:rFonts w:ascii="Wingdings" w:hAnsi="Wingdings" w:hint="default"/>
+      </w:rPr>
+    </w:lvl>
+  </w:abstractNum>
+  <w:abstractNum w:abstractNumId="5" w15:restartNumberingAfterBreak="0">
+    <w:nsid w:val="654F43CC"/>
+    <w:multiLevelType w:val="hybridMultilevel"/>
+    <w:tmpl w:val="E5429DBE"/>
     <w:lvl w:ilvl="0" w:tplc="0C090001">
       <w:start w:val="1"/>
       <w:numFmt w:val="bullet"/>
@@ -3794,6 +3421,9 @@
   </w:num>
   <w:num w:numId="5">
     <w:abstractNumId w:val="0"/>
+  </w:num>
+  <w:num w:numId="6">
+    <w:abstractNumId w:val="5"/>
   </w:num>
 </w:numbering>
 </file>

</xml_diff>

<commit_message>
UPDATE: Updated sprint docs
</commit_message>
<xml_diff>
--- a/submissions/Weekly Team Status Reports/Sprint 3/Status update and Minutes.docx
+++ b/submissions/Weekly Team Status Reports/Sprint 3/Status update and Minutes.docx
@@ -168,8 +168,6 @@
         </w:rPr>
         <w:t>Sean</w:t>
       </w:r>
-      <w:bookmarkStart w:id="0" w:name="_GoBack"/>
-      <w:bookmarkEnd w:id="0"/>
     </w:p>
     <w:p>
       <w:pPr>
@@ -193,6 +191,40 @@
     </w:p>
     <w:p>
       <w:pPr>
+        <w:rPr>
+          <w:rFonts w:ascii="Arial" w:hAnsi="Arial" w:cs="Arial"/>
+          <w:lang w:val="en-AU"/>
+        </w:rPr>
+      </w:pPr>
+    </w:p>
+    <w:p>
+      <w:pPr>
+        <w:rPr>
+          <w:rFonts w:ascii="Arial" w:hAnsi="Arial" w:cs="Arial"/>
+          <w:b/>
+          <w:lang w:val="en-AU"/>
+        </w:rPr>
+      </w:pPr>
+      <w:r>
+        <w:rPr>
+          <w:rFonts w:ascii="Arial" w:hAnsi="Arial" w:cs="Arial"/>
+          <w:b/>
+          <w:lang w:val="en-AU"/>
+        </w:rPr>
+        <w:t>Agenda:</w:t>
+      </w:r>
+    </w:p>
+    <w:p>
+      <w:pPr>
+        <w:rPr>
+          <w:rFonts w:ascii="Arial" w:hAnsi="Arial" w:cs="Arial"/>
+          <w:b/>
+          <w:lang w:val="en-AU"/>
+        </w:rPr>
+      </w:pPr>
+    </w:p>
+    <w:p>
+      <w:pPr>
         <w:pStyle w:val="ListParagraph"/>
         <w:numPr>
           <w:ilvl w:val="0"/>
@@ -208,6 +240,670 @@
           <w:rFonts w:ascii="Arial" w:hAnsi="Arial" w:cs="Arial"/>
           <w:lang w:val="en-AU"/>
         </w:rPr>
+        <w:t>Aims of the project, what we’ve done</w:t>
+      </w:r>
+    </w:p>
+    <w:p>
+      <w:pPr>
+        <w:pStyle w:val="ListParagraph"/>
+        <w:numPr>
+          <w:ilvl w:val="0"/>
+          <w:numId w:val="3"/>
+        </w:numPr>
+        <w:rPr>
+          <w:rFonts w:ascii="Arial" w:hAnsi="Arial" w:cs="Arial"/>
+          <w:lang w:val="en-AU"/>
+        </w:rPr>
+      </w:pPr>
+      <w:r>
+        <w:rPr>
+          <w:rFonts w:ascii="Arial" w:hAnsi="Arial" w:cs="Arial"/>
+          <w:lang w:val="en-AU"/>
+        </w:rPr>
+        <w:t>Where we are at</w:t>
+      </w:r>
+    </w:p>
+    <w:p>
+      <w:pPr>
+        <w:pStyle w:val="ListParagraph"/>
+        <w:numPr>
+          <w:ilvl w:val="0"/>
+          <w:numId w:val="3"/>
+        </w:numPr>
+        <w:rPr>
+          <w:rFonts w:ascii="Arial" w:hAnsi="Arial" w:cs="Arial"/>
+          <w:lang w:val="en-AU"/>
+        </w:rPr>
+      </w:pPr>
+      <w:r>
+        <w:rPr>
+          <w:rFonts w:ascii="Arial" w:hAnsi="Arial" w:cs="Arial"/>
+          <w:lang w:val="en-AU"/>
+        </w:rPr>
+        <w:t>What we plan on doing</w:t>
+      </w:r>
+    </w:p>
+    <w:p>
+      <w:pPr>
+        <w:rPr>
+          <w:rFonts w:ascii="Arial" w:hAnsi="Arial" w:cs="Arial"/>
+          <w:lang w:val="en-AU"/>
+        </w:rPr>
+      </w:pPr>
+    </w:p>
+    <w:p>
+      <w:pPr>
+        <w:rPr>
+          <w:rFonts w:ascii="Arial" w:hAnsi="Arial" w:cs="Arial"/>
+          <w:b/>
+          <w:lang w:val="en-AU"/>
+        </w:rPr>
+      </w:pPr>
+      <w:r>
+        <w:rPr>
+          <w:rFonts w:ascii="Arial" w:hAnsi="Arial" w:cs="Arial"/>
+          <w:b/>
+          <w:lang w:val="en-AU"/>
+        </w:rPr>
+        <w:t>Action Items from Last Meeting (</w:t>
+      </w:r>
+      <w:r>
+        <w:rPr>
+          <w:rFonts w:ascii="Arial" w:hAnsi="Arial" w:cs="Arial"/>
+          <w:b/>
+          <w:lang w:val="en-AU"/>
+        </w:rPr>
+        <w:t>09/09/2019</w:t>
+      </w:r>
+      <w:r>
+        <w:rPr>
+          <w:rFonts w:ascii="Arial" w:hAnsi="Arial" w:cs="Arial"/>
+          <w:b/>
+          <w:lang w:val="en-AU"/>
+        </w:rPr>
+        <w:t>)</w:t>
+      </w:r>
+      <w:r>
+        <w:rPr>
+          <w:rFonts w:ascii="Arial" w:hAnsi="Arial" w:cs="Arial"/>
+          <w:b/>
+          <w:lang w:val="en-AU"/>
+        </w:rPr>
+        <w:t>:</w:t>
+      </w:r>
+      <w:r>
+        <w:rPr>
+          <w:rFonts w:ascii="Arial" w:hAnsi="Arial" w:cs="Arial"/>
+          <w:b/>
+          <w:lang w:val="en-AU"/>
+        </w:rPr>
+        <w:t xml:space="preserve"> </w:t>
+      </w:r>
+    </w:p>
+    <w:p>
+      <w:pPr>
+        <w:rPr>
+          <w:rFonts w:ascii="Arial" w:hAnsi="Arial" w:cs="Arial"/>
+          <w:b/>
+          <w:lang w:val="en-AU"/>
+        </w:rPr>
+      </w:pPr>
+    </w:p>
+    <w:p>
+      <w:pPr>
+        <w:pStyle w:val="ListParagraph"/>
+        <w:numPr>
+          <w:ilvl w:val="0"/>
+          <w:numId w:val="3"/>
+        </w:numPr>
+        <w:rPr>
+          <w:rFonts w:ascii="Arial" w:hAnsi="Arial" w:cs="Arial"/>
+          <w:lang w:val="en-AU"/>
+        </w:rPr>
+      </w:pPr>
+      <w:r>
+        <w:rPr>
+          <w:rFonts w:ascii="Arial" w:hAnsi="Arial" w:cs="Arial"/>
+          <w:lang w:val="en-AU"/>
+        </w:rPr>
+        <w:t xml:space="preserve">Work on the backend, to ensure it communicates with the GUI, </w:t>
+      </w:r>
+      <w:r>
+        <w:rPr>
+          <w:rFonts w:ascii="Arial" w:hAnsi="Arial" w:cs="Arial"/>
+          <w:lang w:val="en-AU"/>
+        </w:rPr>
+        <w:t>Greg</w:t>
+      </w:r>
+      <w:r>
+        <w:rPr>
+          <w:rFonts w:ascii="Arial" w:hAnsi="Arial" w:cs="Arial"/>
+          <w:lang w:val="en-AU"/>
+        </w:rPr>
+        <w:t xml:space="preserve">, </w:t>
+      </w:r>
+      <w:r>
+        <w:rPr>
+          <w:rFonts w:ascii="Arial" w:hAnsi="Arial" w:cs="Arial"/>
+          <w:lang w:val="en-AU"/>
+        </w:rPr>
+        <w:t xml:space="preserve">Sean </w:t>
+      </w:r>
+      <w:r>
+        <w:rPr>
+          <w:rFonts w:ascii="Arial" w:hAnsi="Arial" w:cs="Arial"/>
+          <w:lang w:val="en-AU"/>
+        </w:rPr>
+        <w:t>COMPLETE</w:t>
+      </w:r>
+    </w:p>
+    <w:p>
+      <w:pPr>
+        <w:pStyle w:val="ListParagraph"/>
+        <w:numPr>
+          <w:ilvl w:val="0"/>
+          <w:numId w:val="3"/>
+        </w:numPr>
+        <w:rPr>
+          <w:rFonts w:ascii="Arial" w:hAnsi="Arial" w:cs="Arial"/>
+          <w:lang w:val="en-AU"/>
+        </w:rPr>
+      </w:pPr>
+      <w:r>
+        <w:rPr>
+          <w:rFonts w:ascii="Arial" w:hAnsi="Arial" w:cs="Arial"/>
+          <w:lang w:val="en-AU"/>
+        </w:rPr>
+        <w:t xml:space="preserve">Work on expanding the GUI, Greg, </w:t>
+      </w:r>
+      <w:r>
+        <w:rPr>
+          <w:rFonts w:ascii="Arial" w:hAnsi="Arial" w:cs="Arial"/>
+          <w:lang w:val="en-AU"/>
+        </w:rPr>
+        <w:t>16</w:t>
+      </w:r>
+      <w:r>
+        <w:rPr>
+          <w:rFonts w:ascii="Arial" w:hAnsi="Arial" w:cs="Arial"/>
+          <w:lang w:val="en-AU"/>
+        </w:rPr>
+        <w:t>/0</w:t>
+      </w:r>
+      <w:r>
+        <w:rPr>
+          <w:rFonts w:ascii="Arial" w:hAnsi="Arial" w:cs="Arial"/>
+          <w:lang w:val="en-AU"/>
+        </w:rPr>
+        <w:t>9</w:t>
+      </w:r>
+      <w:r>
+        <w:rPr>
+          <w:rFonts w:ascii="Arial" w:hAnsi="Arial" w:cs="Arial"/>
+          <w:lang w:val="en-AU"/>
+        </w:rPr>
+        <w:t>/2019</w:t>
+      </w:r>
+      <w:r>
+        <w:rPr>
+          <w:rFonts w:ascii="Arial" w:hAnsi="Arial" w:cs="Arial"/>
+          <w:lang w:val="en-AU"/>
+        </w:rPr>
+        <w:t xml:space="preserve">, </w:t>
+      </w:r>
+      <w:r>
+        <w:rPr>
+          <w:rFonts w:ascii="Arial" w:hAnsi="Arial" w:cs="Arial"/>
+          <w:color w:val="FF0000"/>
+          <w:lang w:val="en-AU"/>
+        </w:rPr>
+        <w:t>INCOMPLETE</w:t>
+      </w:r>
+    </w:p>
+    <w:p>
+      <w:pPr>
+        <w:pStyle w:val="ListParagraph"/>
+        <w:numPr>
+          <w:ilvl w:val="0"/>
+          <w:numId w:val="3"/>
+        </w:numPr>
+        <w:rPr>
+          <w:rFonts w:ascii="Arial" w:hAnsi="Arial" w:cs="Arial"/>
+          <w:lang w:val="en-AU"/>
+        </w:rPr>
+      </w:pPr>
+      <w:r>
+        <w:rPr>
+          <w:rFonts w:ascii="Arial" w:hAnsi="Arial" w:cs="Arial"/>
+          <w:lang w:val="en-AU"/>
+        </w:rPr>
+        <w:t xml:space="preserve">Create an initial GUI version, Bronte, </w:t>
+      </w:r>
+      <w:r>
+        <w:rPr>
+          <w:rFonts w:ascii="Arial" w:hAnsi="Arial" w:cs="Arial"/>
+          <w:lang w:val="en-AU"/>
+        </w:rPr>
+        <w:t>Complete</w:t>
+      </w:r>
+    </w:p>
+    <w:p>
+      <w:pPr>
+        <w:pStyle w:val="ListParagraph"/>
+        <w:numPr>
+          <w:ilvl w:val="0"/>
+          <w:numId w:val="3"/>
+        </w:numPr>
+        <w:rPr>
+          <w:rFonts w:ascii="Arial" w:hAnsi="Arial" w:cs="Arial"/>
+          <w:lang w:val="en-AU"/>
+        </w:rPr>
+      </w:pPr>
+      <w:r>
+        <w:rPr>
+          <w:rFonts w:ascii="Arial" w:hAnsi="Arial" w:cs="Arial"/>
+          <w:lang w:val="en-AU"/>
+        </w:rPr>
+        <w:t>Create backend receiving from web service, Sean and Greg, COMPLETE</w:t>
+      </w:r>
+    </w:p>
+    <w:p>
+      <w:pPr>
+        <w:pStyle w:val="ListParagraph"/>
+        <w:numPr>
+          <w:ilvl w:val="0"/>
+          <w:numId w:val="3"/>
+        </w:numPr>
+        <w:rPr>
+          <w:rFonts w:ascii="Arial" w:hAnsi="Arial" w:cs="Arial"/>
+          <w:lang w:val="en-AU"/>
+        </w:rPr>
+      </w:pPr>
+      <w:r>
+        <w:rPr>
+          <w:rFonts w:ascii="Arial" w:hAnsi="Arial" w:cs="Arial"/>
+          <w:lang w:val="en-AU"/>
+        </w:rPr>
+        <w:t>Store data in MongoDB, Sean, 13/09/2019, COMPLETE</w:t>
+      </w:r>
+    </w:p>
+    <w:p>
+      <w:pPr>
+        <w:pStyle w:val="ListParagraph"/>
+        <w:numPr>
+          <w:ilvl w:val="0"/>
+          <w:numId w:val="3"/>
+        </w:numPr>
+        <w:rPr>
+          <w:rFonts w:ascii="Arial" w:hAnsi="Arial" w:cs="Arial"/>
+          <w:lang w:val="en-AU"/>
+        </w:rPr>
+      </w:pPr>
+      <w:r>
+        <w:rPr>
+          <w:rFonts w:ascii="Arial" w:hAnsi="Arial" w:cs="Arial"/>
+          <w:lang w:val="en-AU"/>
+        </w:rPr>
+        <w:t xml:space="preserve">Have a simple working prototype, TEAM, </w:t>
+      </w:r>
+      <w:r>
+        <w:rPr>
+          <w:rFonts w:ascii="Arial" w:hAnsi="Arial" w:cs="Arial"/>
+          <w:color w:val="FF0000"/>
+          <w:lang w:val="en-AU"/>
+        </w:rPr>
+        <w:t>13</w:t>
+      </w:r>
+      <w:r>
+        <w:rPr>
+          <w:rFonts w:ascii="Arial" w:hAnsi="Arial" w:cs="Arial"/>
+          <w:color w:val="FF0000"/>
+          <w:lang w:val="en-AU"/>
+        </w:rPr>
+        <w:t>/0</w:t>
+      </w:r>
+      <w:r>
+        <w:rPr>
+          <w:rFonts w:ascii="Arial" w:hAnsi="Arial" w:cs="Arial"/>
+          <w:color w:val="FF0000"/>
+          <w:lang w:val="en-AU"/>
+        </w:rPr>
+        <w:t>9</w:t>
+      </w:r>
+      <w:r>
+        <w:rPr>
+          <w:rFonts w:ascii="Arial" w:hAnsi="Arial" w:cs="Arial"/>
+          <w:color w:val="FF0000"/>
+          <w:lang w:val="en-AU"/>
+        </w:rPr>
+        <w:t>/2019</w:t>
+      </w:r>
+      <w:r>
+        <w:rPr>
+          <w:rFonts w:ascii="Arial" w:hAnsi="Arial" w:cs="Arial"/>
+          <w:color w:val="FF0000"/>
+          <w:lang w:val="en-AU"/>
+        </w:rPr>
+        <w:t>, INCOMPLETE</w:t>
+      </w:r>
+    </w:p>
+    <w:p>
+      <w:pPr>
+        <w:rPr>
+          <w:rFonts w:ascii="Arial" w:hAnsi="Arial" w:cs="Arial"/>
+          <w:lang w:val="en-AU"/>
+        </w:rPr>
+      </w:pPr>
+    </w:p>
+    <w:p>
+      <w:pPr>
+        <w:rPr>
+          <w:rFonts w:ascii="Arial" w:hAnsi="Arial" w:cs="Arial"/>
+          <w:lang w:val="en-AU"/>
+        </w:rPr>
+      </w:pPr>
+    </w:p>
+    <w:p>
+      <w:pPr>
+        <w:rPr>
+          <w:rFonts w:ascii="Arial" w:hAnsi="Arial" w:cs="Arial"/>
+          <w:b/>
+          <w:lang w:val="en-AU"/>
+        </w:rPr>
+      </w:pPr>
+      <w:r>
+        <w:rPr>
+          <w:rFonts w:ascii="Arial" w:hAnsi="Arial" w:cs="Arial"/>
+          <w:b/>
+          <w:lang w:val="en-AU"/>
+        </w:rPr>
+        <w:t>Minutes:</w:t>
+      </w:r>
+    </w:p>
+    <w:p>
+      <w:pPr>
+        <w:pStyle w:val="ListParagraph"/>
+        <w:numPr>
+          <w:ilvl w:val="0"/>
+          <w:numId w:val="9"/>
+        </w:numPr>
+        <w:rPr>
+          <w:rFonts w:ascii="Arial" w:hAnsi="Arial" w:cs="Arial"/>
+          <w:lang w:val="en-AU"/>
+        </w:rPr>
+      </w:pPr>
+      <w:r>
+        <w:rPr>
+          <w:rFonts w:ascii="Arial" w:hAnsi="Arial" w:cs="Arial"/>
+          <w:lang w:val="en-AU"/>
+        </w:rPr>
+        <w:t>Talking about what we have completed in the past week</w:t>
+      </w:r>
+    </w:p>
+    <w:p>
+      <w:pPr>
+        <w:pStyle w:val="ListParagraph"/>
+        <w:numPr>
+          <w:ilvl w:val="0"/>
+          <w:numId w:val="9"/>
+        </w:numPr>
+        <w:rPr>
+          <w:rFonts w:ascii="Arial" w:hAnsi="Arial" w:cs="Arial"/>
+          <w:lang w:val="en-AU"/>
+        </w:rPr>
+      </w:pPr>
+      <w:r>
+        <w:rPr>
+          <w:rFonts w:ascii="Arial" w:hAnsi="Arial" w:cs="Arial"/>
+          <w:lang w:val="en-AU"/>
+        </w:rPr>
+        <w:t xml:space="preserve">Talking about where we are now </w:t>
+      </w:r>
+    </w:p>
+    <w:p>
+      <w:pPr>
+        <w:pStyle w:val="ListParagraph"/>
+        <w:numPr>
+          <w:ilvl w:val="0"/>
+          <w:numId w:val="9"/>
+        </w:numPr>
+        <w:rPr>
+          <w:rFonts w:ascii="Arial" w:hAnsi="Arial" w:cs="Arial"/>
+          <w:lang w:val="en-AU"/>
+        </w:rPr>
+      </w:pPr>
+      <w:r>
+        <w:rPr>
+          <w:rFonts w:ascii="Arial" w:hAnsi="Arial" w:cs="Arial"/>
+          <w:lang w:val="en-AU"/>
+        </w:rPr>
+        <w:t>Talking about where we want to be and what needs to be completed</w:t>
+      </w:r>
+    </w:p>
+    <w:p>
+      <w:pPr>
+        <w:pStyle w:val="ListParagraph"/>
+        <w:numPr>
+          <w:ilvl w:val="0"/>
+          <w:numId w:val="9"/>
+        </w:numPr>
+        <w:rPr>
+          <w:rFonts w:ascii="Arial" w:hAnsi="Arial" w:cs="Arial"/>
+          <w:lang w:val="en-AU"/>
+        </w:rPr>
+      </w:pPr>
+      <w:r>
+        <w:rPr>
+          <w:rFonts w:ascii="Arial" w:hAnsi="Arial" w:cs="Arial"/>
+          <w:lang w:val="en-AU"/>
+        </w:rPr>
+        <w:t xml:space="preserve">Talking about graphing, and visualising, </w:t>
+      </w:r>
+      <w:proofErr w:type="spellStart"/>
+      <w:r>
+        <w:rPr>
+          <w:rFonts w:ascii="Arial" w:hAnsi="Arial" w:cs="Arial"/>
+          <w:lang w:val="en-AU"/>
+        </w:rPr>
+        <w:t>graphly</w:t>
+      </w:r>
+      <w:proofErr w:type="spellEnd"/>
+    </w:p>
+    <w:p>
+      <w:pPr>
+        <w:pStyle w:val="ListParagraph"/>
+        <w:numPr>
+          <w:ilvl w:val="0"/>
+          <w:numId w:val="9"/>
+        </w:numPr>
+        <w:rPr>
+          <w:rFonts w:ascii="Arial" w:hAnsi="Arial" w:cs="Arial"/>
+          <w:lang w:val="en-AU"/>
+        </w:rPr>
+      </w:pPr>
+      <w:r>
+        <w:rPr>
+          <w:rFonts w:ascii="Arial" w:hAnsi="Arial" w:cs="Arial"/>
+          <w:lang w:val="en-AU"/>
+        </w:rPr>
+        <w:t>Microservices, ability to deploy many different servers and many frameworks</w:t>
+      </w:r>
+    </w:p>
+    <w:p>
+      <w:pPr>
+        <w:pStyle w:val="ListParagraph"/>
+        <w:numPr>
+          <w:ilvl w:val="0"/>
+          <w:numId w:val="9"/>
+        </w:numPr>
+        <w:rPr>
+          <w:rFonts w:ascii="Arial" w:hAnsi="Arial" w:cs="Arial"/>
+          <w:lang w:val="en-AU"/>
+        </w:rPr>
+      </w:pPr>
+      <w:r>
+        <w:rPr>
+          <w:rFonts w:ascii="Arial" w:hAnsi="Arial" w:cs="Arial"/>
+          <w:lang w:val="en-AU"/>
+        </w:rPr>
+        <w:t xml:space="preserve">Could have completely different interfaces running on different node </w:t>
+      </w:r>
+      <w:proofErr w:type="spellStart"/>
+      <w:r>
+        <w:rPr>
+          <w:rFonts w:ascii="Arial" w:hAnsi="Arial" w:cs="Arial"/>
+          <w:lang w:val="en-AU"/>
+        </w:rPr>
+        <w:t>js</w:t>
+      </w:r>
+      <w:proofErr w:type="spellEnd"/>
+      <w:r>
+        <w:rPr>
+          <w:rFonts w:ascii="Arial" w:hAnsi="Arial" w:cs="Arial"/>
+          <w:lang w:val="en-AU"/>
+        </w:rPr>
+        <w:t xml:space="preserve"> servers</w:t>
+      </w:r>
+    </w:p>
+    <w:p>
+      <w:pPr>
+        <w:pStyle w:val="ListParagraph"/>
+        <w:numPr>
+          <w:ilvl w:val="0"/>
+          <w:numId w:val="9"/>
+        </w:numPr>
+        <w:rPr>
+          <w:rFonts w:ascii="Arial" w:hAnsi="Arial" w:cs="Arial"/>
+          <w:lang w:val="en-AU"/>
+        </w:rPr>
+      </w:pPr>
+      <w:r>
+        <w:rPr>
+          <w:rFonts w:ascii="Arial" w:hAnsi="Arial" w:cs="Arial"/>
+          <w:lang w:val="en-AU"/>
+        </w:rPr>
+        <w:t>Need to clearly outline agenda before meeting</w:t>
+      </w:r>
+    </w:p>
+    <w:p>
+      <w:pPr>
+        <w:pStyle w:val="ListParagraph"/>
+        <w:numPr>
+          <w:ilvl w:val="0"/>
+          <w:numId w:val="9"/>
+        </w:numPr>
+        <w:rPr>
+          <w:rFonts w:ascii="Arial" w:hAnsi="Arial" w:cs="Arial"/>
+          <w:lang w:val="en-AU"/>
+        </w:rPr>
+      </w:pPr>
+      <w:r>
+        <w:rPr>
+          <w:rFonts w:ascii="Arial" w:hAnsi="Arial" w:cs="Arial"/>
+          <w:lang w:val="en-AU"/>
+        </w:rPr>
+        <w:t>Outline all tasks and take ownership</w:t>
+      </w:r>
+    </w:p>
+    <w:p>
+      <w:pPr>
+        <w:pStyle w:val="ListParagraph"/>
+        <w:numPr>
+          <w:ilvl w:val="0"/>
+          <w:numId w:val="9"/>
+        </w:numPr>
+        <w:rPr>
+          <w:rFonts w:ascii="Arial" w:hAnsi="Arial" w:cs="Arial"/>
+          <w:lang w:val="en-AU"/>
+        </w:rPr>
+      </w:pPr>
+      <w:r>
+        <w:rPr>
+          <w:rFonts w:ascii="Arial" w:hAnsi="Arial" w:cs="Arial"/>
+          <w:lang w:val="en-AU"/>
+        </w:rPr>
+        <w:t>Prepare for a demonstration, a video would be better, live is good enough</w:t>
+      </w:r>
+    </w:p>
+    <w:p>
+      <w:pPr>
+        <w:pStyle w:val="ListParagraph"/>
+        <w:numPr>
+          <w:ilvl w:val="0"/>
+          <w:numId w:val="9"/>
+        </w:numPr>
+        <w:rPr>
+          <w:rFonts w:ascii="Arial" w:hAnsi="Arial" w:cs="Arial"/>
+          <w:lang w:val="en-AU"/>
+        </w:rPr>
+      </w:pPr>
+    </w:p>
+    <w:p>
+      <w:pPr>
+        <w:rPr>
+          <w:rFonts w:ascii="Arial" w:hAnsi="Arial" w:cs="Arial"/>
+          <w:lang w:val="en-AU"/>
+        </w:rPr>
+      </w:pPr>
+    </w:p>
+    <w:p>
+      <w:pPr>
+        <w:rPr>
+          <w:rFonts w:ascii="Arial" w:hAnsi="Arial" w:cs="Arial"/>
+          <w:lang w:val="en-AU"/>
+        </w:rPr>
+      </w:pPr>
+    </w:p>
+    <w:p>
+      <w:pPr>
+        <w:rPr>
+          <w:rFonts w:ascii="Arial" w:hAnsi="Arial" w:cs="Arial"/>
+          <w:b/>
+          <w:lang w:val="en-AU"/>
+        </w:rPr>
+      </w:pPr>
+      <w:commentRangeStart w:id="0"/>
+      <w:r>
+        <w:rPr>
+          <w:rFonts w:ascii="Arial" w:hAnsi="Arial" w:cs="Arial"/>
+          <w:b/>
+          <w:lang w:val="en-AU"/>
+        </w:rPr>
+        <w:t>Decisions</w:t>
+      </w:r>
+      <w:commentRangeEnd w:id="0"/>
+      <w:r>
+        <w:rPr>
+          <w:rStyle w:val="CommentReference"/>
+        </w:rPr>
+        <w:commentReference w:id="0"/>
+      </w:r>
+      <w:r>
+        <w:rPr>
+          <w:rFonts w:ascii="Arial" w:hAnsi="Arial" w:cs="Arial"/>
+          <w:b/>
+          <w:lang w:val="en-AU"/>
+        </w:rPr>
+        <w:t>:</w:t>
+      </w:r>
+    </w:p>
+    <w:p>
+      <w:pPr>
+        <w:pStyle w:val="ListParagraph"/>
+        <w:numPr>
+          <w:ilvl w:val="0"/>
+          <w:numId w:val="6"/>
+        </w:numPr>
+        <w:rPr>
+          <w:rFonts w:ascii="Arial" w:hAnsi="Arial" w:cs="Arial"/>
+          <w:lang w:val="en-AU"/>
+        </w:rPr>
+      </w:pPr>
+      <w:r>
+        <w:rPr>
+          <w:rFonts w:ascii="Arial" w:hAnsi="Arial" w:cs="Arial"/>
+          <w:lang w:val="en-AU"/>
+        </w:rPr>
         <w:t>&lt;&gt;</w:t>
       </w:r>
     </w:p>
@@ -215,99 +911,26 @@
       <w:pPr>
         <w:rPr>
           <w:rFonts w:ascii="Arial" w:hAnsi="Arial" w:cs="Arial"/>
-          <w:lang w:val="en-AU"/>
-        </w:rPr>
-      </w:pPr>
-    </w:p>
-    <w:p>
-      <w:pPr>
-        <w:rPr>
-          <w:rFonts w:ascii="Arial" w:hAnsi="Arial" w:cs="Arial"/>
-          <w:b/>
-          <w:lang w:val="en-AU"/>
-        </w:rPr>
-      </w:pPr>
-      <w:r>
-        <w:rPr>
-          <w:rFonts w:ascii="Arial" w:hAnsi="Arial" w:cs="Arial"/>
-          <w:b/>
-          <w:lang w:val="en-AU"/>
-        </w:rPr>
-        <w:t>Agenda:</w:t>
-      </w:r>
-    </w:p>
-    <w:p>
-      <w:pPr>
-        <w:rPr>
-          <w:rFonts w:ascii="Arial" w:hAnsi="Arial" w:cs="Arial"/>
-          <w:b/>
-          <w:lang w:val="en-AU"/>
-        </w:rPr>
-      </w:pPr>
-    </w:p>
-    <w:p>
-      <w:pPr>
-        <w:pStyle w:val="ListParagraph"/>
-        <w:numPr>
-          <w:ilvl w:val="0"/>
-          <w:numId w:val="3"/>
-        </w:numPr>
-        <w:rPr>
-          <w:rFonts w:ascii="Arial" w:hAnsi="Arial" w:cs="Arial"/>
-          <w:lang w:val="en-AU"/>
-        </w:rPr>
-      </w:pPr>
-      <w:r>
-        <w:rPr>
-          <w:rFonts w:ascii="Arial" w:hAnsi="Arial" w:cs="Arial"/>
-          <w:lang w:val="en-AU"/>
-        </w:rPr>
-        <w:t>Summary</w:t>
-      </w:r>
-    </w:p>
-    <w:p>
-      <w:pPr>
-        <w:pStyle w:val="ListParagraph"/>
-        <w:numPr>
-          <w:ilvl w:val="0"/>
-          <w:numId w:val="3"/>
-        </w:numPr>
-        <w:rPr>
-          <w:rFonts w:ascii="Arial" w:hAnsi="Arial" w:cs="Arial"/>
-          <w:lang w:val="en-AU"/>
-        </w:rPr>
-      </w:pPr>
-      <w:r>
-        <w:rPr>
-          <w:rFonts w:ascii="Arial" w:hAnsi="Arial" w:cs="Arial"/>
-          <w:lang w:val="en-AU"/>
-        </w:rPr>
-        <w:t>Integration</w:t>
-      </w:r>
-    </w:p>
-    <w:p>
-      <w:pPr>
-        <w:rPr>
-          <w:rFonts w:ascii="Arial" w:hAnsi="Arial" w:cs="Arial"/>
-          <w:lang w:val="en-AU"/>
-        </w:rPr>
-      </w:pPr>
-    </w:p>
-    <w:p>
-      <w:pPr>
-        <w:rPr>
-          <w:rFonts w:ascii="Arial" w:hAnsi="Arial" w:cs="Arial"/>
-          <w:b/>
-          <w:lang w:val="en-AU"/>
-        </w:rPr>
-      </w:pPr>
-      <w:r>
-        <w:rPr>
-          <w:rFonts w:ascii="Arial" w:hAnsi="Arial" w:cs="Arial"/>
-          <w:b/>
-          <w:lang w:val="en-AU"/>
-        </w:rPr>
-        <w:t>Action Items from Last Meeting (DD/MM/</w:t>
+          <w:b/>
+          <w:lang w:val="en-AU"/>
+        </w:rPr>
+      </w:pPr>
+    </w:p>
+    <w:p>
+      <w:pPr>
+        <w:rPr>
+          <w:rFonts w:ascii="Arial" w:hAnsi="Arial" w:cs="Arial"/>
+          <w:b/>
+          <w:lang w:val="en-AU"/>
+        </w:rPr>
+      </w:pPr>
+      <w:r>
+        <w:rPr>
+          <w:rFonts w:ascii="Arial" w:hAnsi="Arial" w:cs="Arial"/>
+          <w:b/>
+          <w:lang w:val="en-AU"/>
+        </w:rPr>
+        <w:t xml:space="preserve">Action </w:t>
       </w:r>
       <w:commentRangeStart w:id="1"/>
       <w:r>
@@ -316,7 +939,7 @@
           <w:b/>
           <w:lang w:val="en-AU"/>
         </w:rPr>
-        <w:t>YYYY</w:t>
+        <w:t>Items</w:t>
       </w:r>
       <w:commentRangeEnd w:id="1"/>
       <w:r>
@@ -331,400 +954,8 @@
           <w:b/>
           <w:lang w:val="en-AU"/>
         </w:rPr>
-        <w:t>)</w:t>
-      </w:r>
-      <w:r>
-        <w:rPr>
-          <w:rFonts w:ascii="Arial" w:hAnsi="Arial" w:cs="Arial"/>
-          <w:b/>
-          <w:lang w:val="en-AU"/>
-        </w:rPr>
         <w:t>:</w:t>
       </w:r>
-      <w:r>
-        <w:rPr>
-          <w:rFonts w:ascii="Arial" w:hAnsi="Arial" w:cs="Arial"/>
-          <w:b/>
-          <w:lang w:val="en-AU"/>
-        </w:rPr>
-        <w:t xml:space="preserve"> </w:t>
-      </w:r>
-    </w:p>
-    <w:p>
-      <w:pPr>
-        <w:rPr>
-          <w:rFonts w:ascii="Arial" w:hAnsi="Arial" w:cs="Arial"/>
-          <w:b/>
-          <w:lang w:val="en-AU"/>
-        </w:rPr>
-      </w:pPr>
-    </w:p>
-    <w:p>
-      <w:pPr>
-        <w:pStyle w:val="ListParagraph"/>
-        <w:numPr>
-          <w:ilvl w:val="0"/>
-          <w:numId w:val="3"/>
-        </w:numPr>
-        <w:rPr>
-          <w:rFonts w:ascii="Arial" w:hAnsi="Arial" w:cs="Arial"/>
-          <w:lang w:val="en-AU"/>
-        </w:rPr>
-      </w:pPr>
-      <w:r>
-        <w:rPr>
-          <w:rFonts w:ascii="Arial" w:hAnsi="Arial" w:cs="Arial"/>
-          <w:lang w:val="en-AU"/>
-        </w:rPr>
-        <w:t xml:space="preserve">Work on the backend, to ensure it communicates with the GUI, </w:t>
-      </w:r>
-      <w:r>
-        <w:rPr>
-          <w:rFonts w:ascii="Arial" w:hAnsi="Arial" w:cs="Arial"/>
-          <w:lang w:val="en-AU"/>
-        </w:rPr>
-        <w:t>Greg</w:t>
-      </w:r>
-      <w:r>
-        <w:rPr>
-          <w:rFonts w:ascii="Arial" w:hAnsi="Arial" w:cs="Arial"/>
-          <w:lang w:val="en-AU"/>
-        </w:rPr>
-        <w:t xml:space="preserve">, </w:t>
-      </w:r>
-      <w:r>
-        <w:rPr>
-          <w:rFonts w:ascii="Arial" w:hAnsi="Arial" w:cs="Arial"/>
-          <w:color w:val="FF0000"/>
-          <w:lang w:val="en-AU"/>
-        </w:rPr>
-        <w:t>INCOMPLETE</w:t>
-      </w:r>
-    </w:p>
-    <w:p>
-      <w:pPr>
-        <w:pStyle w:val="ListParagraph"/>
-        <w:numPr>
-          <w:ilvl w:val="0"/>
-          <w:numId w:val="3"/>
-        </w:numPr>
-        <w:rPr>
-          <w:rFonts w:ascii="Arial" w:hAnsi="Arial" w:cs="Arial"/>
-          <w:lang w:val="en-AU"/>
-        </w:rPr>
-      </w:pPr>
-      <w:r>
-        <w:rPr>
-          <w:rFonts w:ascii="Arial" w:hAnsi="Arial" w:cs="Arial"/>
-          <w:lang w:val="en-AU"/>
-        </w:rPr>
-        <w:t xml:space="preserve">Work on expanding the GUI, Greg, </w:t>
-      </w:r>
-      <w:r>
-        <w:rPr>
-          <w:rFonts w:ascii="Arial" w:hAnsi="Arial" w:cs="Arial"/>
-          <w:lang w:val="en-AU"/>
-        </w:rPr>
-        <w:t>16</w:t>
-      </w:r>
-      <w:r>
-        <w:rPr>
-          <w:rFonts w:ascii="Arial" w:hAnsi="Arial" w:cs="Arial"/>
-          <w:lang w:val="en-AU"/>
-        </w:rPr>
-        <w:t>/0</w:t>
-      </w:r>
-      <w:r>
-        <w:rPr>
-          <w:rFonts w:ascii="Arial" w:hAnsi="Arial" w:cs="Arial"/>
-          <w:lang w:val="en-AU"/>
-        </w:rPr>
-        <w:t>9</w:t>
-      </w:r>
-      <w:r>
-        <w:rPr>
-          <w:rFonts w:ascii="Arial" w:hAnsi="Arial" w:cs="Arial"/>
-          <w:lang w:val="en-AU"/>
-        </w:rPr>
-        <w:t>/2019</w:t>
-      </w:r>
-      <w:r>
-        <w:rPr>
-          <w:rFonts w:ascii="Arial" w:hAnsi="Arial" w:cs="Arial"/>
-          <w:lang w:val="en-AU"/>
-        </w:rPr>
-        <w:t xml:space="preserve">, </w:t>
-      </w:r>
-      <w:r>
-        <w:rPr>
-          <w:rFonts w:ascii="Arial" w:hAnsi="Arial" w:cs="Arial"/>
-          <w:color w:val="FF0000"/>
-          <w:lang w:val="en-AU"/>
-        </w:rPr>
-        <w:t>INCOMPLETE</w:t>
-      </w:r>
-    </w:p>
-    <w:p>
-      <w:pPr>
-        <w:pStyle w:val="ListParagraph"/>
-        <w:numPr>
-          <w:ilvl w:val="0"/>
-          <w:numId w:val="3"/>
-        </w:numPr>
-        <w:rPr>
-          <w:rFonts w:ascii="Arial" w:hAnsi="Arial" w:cs="Arial"/>
-          <w:lang w:val="en-AU"/>
-        </w:rPr>
-      </w:pPr>
-      <w:r>
-        <w:rPr>
-          <w:rFonts w:ascii="Arial" w:hAnsi="Arial" w:cs="Arial"/>
-          <w:lang w:val="en-AU"/>
-        </w:rPr>
-        <w:t xml:space="preserve">Create an initial GUI version, Bronte, </w:t>
-      </w:r>
-      <w:r>
-        <w:rPr>
-          <w:rFonts w:ascii="Arial" w:hAnsi="Arial" w:cs="Arial"/>
-          <w:lang w:val="en-AU"/>
-        </w:rPr>
-        <w:t>Complete?</w:t>
-      </w:r>
-    </w:p>
-    <w:p>
-      <w:pPr>
-        <w:pStyle w:val="ListParagraph"/>
-        <w:numPr>
-          <w:ilvl w:val="0"/>
-          <w:numId w:val="3"/>
-        </w:numPr>
-        <w:rPr>
-          <w:rFonts w:ascii="Arial" w:hAnsi="Arial" w:cs="Arial"/>
-          <w:lang w:val="en-AU"/>
-        </w:rPr>
-      </w:pPr>
-      <w:r>
-        <w:rPr>
-          <w:rFonts w:ascii="Arial" w:hAnsi="Arial" w:cs="Arial"/>
-          <w:lang w:val="en-AU"/>
-        </w:rPr>
-        <w:t>Create backend receiving from web service, Sean and Greg, COMPLETE</w:t>
-      </w:r>
-    </w:p>
-    <w:p>
-      <w:pPr>
-        <w:pStyle w:val="ListParagraph"/>
-        <w:numPr>
-          <w:ilvl w:val="0"/>
-          <w:numId w:val="3"/>
-        </w:numPr>
-        <w:rPr>
-          <w:rFonts w:ascii="Arial" w:hAnsi="Arial" w:cs="Arial"/>
-          <w:lang w:val="en-AU"/>
-        </w:rPr>
-      </w:pPr>
-      <w:r>
-        <w:rPr>
-          <w:rFonts w:ascii="Arial" w:hAnsi="Arial" w:cs="Arial"/>
-          <w:lang w:val="en-AU"/>
-        </w:rPr>
-        <w:t>Store data in MongoDB, Sean, 13/09/2019, COMPLETE</w:t>
-      </w:r>
-    </w:p>
-    <w:p>
-      <w:pPr>
-        <w:pStyle w:val="ListParagraph"/>
-        <w:numPr>
-          <w:ilvl w:val="0"/>
-          <w:numId w:val="3"/>
-        </w:numPr>
-        <w:rPr>
-          <w:rFonts w:ascii="Arial" w:hAnsi="Arial" w:cs="Arial"/>
-          <w:lang w:val="en-AU"/>
-        </w:rPr>
-      </w:pPr>
-      <w:r>
-        <w:rPr>
-          <w:rFonts w:ascii="Arial" w:hAnsi="Arial" w:cs="Arial"/>
-          <w:lang w:val="en-AU"/>
-        </w:rPr>
-        <w:t xml:space="preserve">Have a simple working prototype, TEAM, </w:t>
-      </w:r>
-      <w:r>
-        <w:rPr>
-          <w:rFonts w:ascii="Arial" w:hAnsi="Arial" w:cs="Arial"/>
-          <w:color w:val="FF0000"/>
-          <w:lang w:val="en-AU"/>
-        </w:rPr>
-        <w:t>13</w:t>
-      </w:r>
-      <w:r>
-        <w:rPr>
-          <w:rFonts w:ascii="Arial" w:hAnsi="Arial" w:cs="Arial"/>
-          <w:color w:val="FF0000"/>
-          <w:lang w:val="en-AU"/>
-        </w:rPr>
-        <w:t>/0</w:t>
-      </w:r>
-      <w:r>
-        <w:rPr>
-          <w:rFonts w:ascii="Arial" w:hAnsi="Arial" w:cs="Arial"/>
-          <w:color w:val="FF0000"/>
-          <w:lang w:val="en-AU"/>
-        </w:rPr>
-        <w:t>9</w:t>
-      </w:r>
-      <w:r>
-        <w:rPr>
-          <w:rFonts w:ascii="Arial" w:hAnsi="Arial" w:cs="Arial"/>
-          <w:color w:val="FF0000"/>
-          <w:lang w:val="en-AU"/>
-        </w:rPr>
-        <w:t>/2019</w:t>
-      </w:r>
-      <w:r>
-        <w:rPr>
-          <w:rFonts w:ascii="Arial" w:hAnsi="Arial" w:cs="Arial"/>
-          <w:color w:val="FF0000"/>
-          <w:lang w:val="en-AU"/>
-        </w:rPr>
-        <w:t>, INCOMPLETE</w:t>
-      </w:r>
-    </w:p>
-    <w:p>
-      <w:pPr>
-        <w:rPr>
-          <w:rFonts w:ascii="Arial" w:hAnsi="Arial" w:cs="Arial"/>
-          <w:lang w:val="en-AU"/>
-        </w:rPr>
-      </w:pPr>
-    </w:p>
-    <w:p>
-      <w:pPr>
-        <w:rPr>
-          <w:rFonts w:ascii="Arial" w:hAnsi="Arial" w:cs="Arial"/>
-          <w:lang w:val="en-AU"/>
-        </w:rPr>
-      </w:pPr>
-    </w:p>
-    <w:p>
-      <w:pPr>
-        <w:rPr>
-          <w:rFonts w:ascii="Arial" w:hAnsi="Arial" w:cs="Arial"/>
-          <w:b/>
-          <w:lang w:val="en-AU"/>
-        </w:rPr>
-      </w:pPr>
-      <w:r>
-        <w:rPr>
-          <w:rFonts w:ascii="Arial" w:hAnsi="Arial" w:cs="Arial"/>
-          <w:b/>
-          <w:lang w:val="en-AU"/>
-        </w:rPr>
-        <w:t>Minutes:</w:t>
-      </w:r>
-    </w:p>
-    <w:p>
-      <w:pPr>
-        <w:pStyle w:val="ListParagraph"/>
-        <w:numPr>
-          <w:ilvl w:val="0"/>
-          <w:numId w:val="5"/>
-        </w:numPr>
-        <w:rPr>
-          <w:rFonts w:ascii="Arial" w:hAnsi="Arial" w:cs="Arial"/>
-          <w:lang w:val="en-AU"/>
-        </w:rPr>
-      </w:pPr>
-      <w:r>
-        <w:rPr>
-          <w:rFonts w:ascii="Arial" w:hAnsi="Arial" w:cs="Arial"/>
-          <w:lang w:val="en-AU"/>
-        </w:rPr>
-        <w:t>Frontend</w:t>
-      </w:r>
-    </w:p>
-    <w:p>
-      <w:pPr>
-        <w:pStyle w:val="ListParagraph"/>
-        <w:numPr>
-          <w:ilvl w:val="0"/>
-          <w:numId w:val="5"/>
-        </w:numPr>
-        <w:rPr>
-          <w:rFonts w:ascii="Arial" w:hAnsi="Arial" w:cs="Arial"/>
-          <w:lang w:val="en-AU"/>
-        </w:rPr>
-      </w:pPr>
-      <w:r>
-        <w:rPr>
-          <w:rFonts w:ascii="Arial" w:hAnsi="Arial" w:cs="Arial"/>
-          <w:lang w:val="en-AU"/>
-        </w:rPr>
-        <w:t>Backend</w:t>
-      </w:r>
-    </w:p>
-    <w:p>
-      <w:pPr>
-        <w:pStyle w:val="ListParagraph"/>
-        <w:numPr>
-          <w:ilvl w:val="0"/>
-          <w:numId w:val="5"/>
-        </w:numPr>
-        <w:rPr>
-          <w:rFonts w:ascii="Arial" w:hAnsi="Arial" w:cs="Arial"/>
-          <w:lang w:val="en-AU"/>
-        </w:rPr>
-      </w:pPr>
-      <w:r>
-        <w:rPr>
-          <w:rFonts w:ascii="Arial" w:hAnsi="Arial" w:cs="Arial"/>
-          <w:lang w:val="en-AU"/>
-        </w:rPr>
-        <w:t>Control Device</w:t>
-      </w:r>
-    </w:p>
-    <w:p>
-      <w:pPr>
-        <w:pStyle w:val="ListParagraph"/>
-        <w:rPr>
-          <w:rFonts w:ascii="Arial" w:hAnsi="Arial" w:cs="Arial"/>
-          <w:lang w:val="en-AU"/>
-        </w:rPr>
-      </w:pPr>
-    </w:p>
-    <w:p>
-      <w:pPr>
-        <w:rPr>
-          <w:rFonts w:ascii="Arial" w:hAnsi="Arial" w:cs="Arial"/>
-          <w:b/>
-          <w:lang w:val="en-AU"/>
-        </w:rPr>
-      </w:pPr>
-      <w:commentRangeStart w:id="2"/>
-      <w:r>
-        <w:rPr>
-          <w:rFonts w:ascii="Arial" w:hAnsi="Arial" w:cs="Arial"/>
-          <w:b/>
-          <w:lang w:val="en-AU"/>
-        </w:rPr>
-        <w:t>Decisions</w:t>
-      </w:r>
-      <w:commentRangeEnd w:id="2"/>
-      <w:r>
-        <w:rPr>
-          <w:rStyle w:val="CommentReference"/>
-        </w:rPr>
-        <w:commentReference w:id="2"/>
-      </w:r>
-      <w:r>
-        <w:rPr>
-          <w:rFonts w:ascii="Arial" w:hAnsi="Arial" w:cs="Arial"/>
-          <w:b/>
-          <w:lang w:val="en-AU"/>
-        </w:rPr>
-        <w:t>:</w:t>
-      </w:r>
     </w:p>
     <w:p>
       <w:pPr>
@@ -743,57 +974,7 @@
           <w:rFonts w:ascii="Arial" w:hAnsi="Arial" w:cs="Arial"/>
           <w:lang w:val="en-AU"/>
         </w:rPr>
-        <w:t>&lt;&gt;</w:t>
-      </w:r>
-    </w:p>
-    <w:p>
-      <w:pPr>
-        <w:rPr>
-          <w:rFonts w:ascii="Arial" w:hAnsi="Arial" w:cs="Arial"/>
-          <w:b/>
-          <w:lang w:val="en-AU"/>
-        </w:rPr>
-      </w:pPr>
-    </w:p>
-    <w:p>
-      <w:pPr>
-        <w:rPr>
-          <w:rFonts w:ascii="Arial" w:hAnsi="Arial" w:cs="Arial"/>
-          <w:b/>
-          <w:lang w:val="en-AU"/>
-        </w:rPr>
-      </w:pPr>
-      <w:r>
-        <w:rPr>
-          <w:rFonts w:ascii="Arial" w:hAnsi="Arial" w:cs="Arial"/>
-          <w:b/>
-          <w:lang w:val="en-AU"/>
-        </w:rPr>
-        <w:t xml:space="preserve">Action </w:t>
-      </w:r>
-      <w:commentRangeStart w:id="3"/>
-      <w:r>
-        <w:rPr>
-          <w:rFonts w:ascii="Arial" w:hAnsi="Arial" w:cs="Arial"/>
-          <w:b/>
-          <w:lang w:val="en-AU"/>
-        </w:rPr>
-        <w:t>Items</w:t>
-      </w:r>
-      <w:commentRangeEnd w:id="3"/>
-      <w:r>
-        <w:rPr>
-          <w:rStyle w:val="CommentReference"/>
-        </w:rPr>
-        <w:commentReference w:id="3"/>
-      </w:r>
-      <w:r>
-        <w:rPr>
-          <w:rFonts w:ascii="Arial" w:hAnsi="Arial" w:cs="Arial"/>
-          <w:b/>
-          <w:lang w:val="en-AU"/>
-        </w:rPr>
-        <w:t>:</w:t>
+        <w:t>Work on expanding the GUI, Bronte, Greg, 23/09/2019</w:t>
       </w:r>
     </w:p>
     <w:p>
@@ -813,7 +994,44 @@
           <w:rFonts w:ascii="Arial" w:hAnsi="Arial" w:cs="Arial"/>
           <w:lang w:val="en-AU"/>
         </w:rPr>
-        <w:t>&lt;&gt;</w:t>
+        <w:lastRenderedPageBreak/>
+        <w:t>Have a working prototype, Team, 23/</w:t>
+      </w:r>
+      <w:r>
+        <w:rPr>
+          <w:rFonts w:ascii="Arial" w:hAnsi="Arial" w:cs="Arial"/>
+          <w:lang w:val="en-AU"/>
+        </w:rPr>
+        <w:t>0</w:t>
+      </w:r>
+      <w:bookmarkStart w:id="2" w:name="_GoBack"/>
+      <w:bookmarkEnd w:id="2"/>
+      <w:r>
+        <w:rPr>
+          <w:rFonts w:ascii="Arial" w:hAnsi="Arial" w:cs="Arial"/>
+          <w:lang w:val="en-AU"/>
+        </w:rPr>
+        <w:t>9/2019</w:t>
+      </w:r>
+    </w:p>
+    <w:p>
+      <w:pPr>
+        <w:pStyle w:val="ListParagraph"/>
+        <w:numPr>
+          <w:ilvl w:val="0"/>
+          <w:numId w:val="6"/>
+        </w:numPr>
+        <w:rPr>
+          <w:rFonts w:ascii="Arial" w:hAnsi="Arial" w:cs="Arial"/>
+          <w:lang w:val="en-AU"/>
+        </w:rPr>
+      </w:pPr>
+      <w:r>
+        <w:rPr>
+          <w:rFonts w:ascii="Arial" w:hAnsi="Arial" w:cs="Arial"/>
+          <w:lang w:val="en-AU"/>
+        </w:rPr>
+        <w:t>Create processor for sensor data, Sean, 23/09/2019</w:t>
       </w:r>
     </w:p>
     <w:p>
@@ -1074,6 +1292,417 @@
         </w:rPr>
         <w:t>Action Items from Last Meeting (DD/MM/</w:t>
       </w:r>
+      <w:commentRangeStart w:id="3"/>
+      <w:r>
+        <w:rPr>
+          <w:rFonts w:ascii="Arial" w:hAnsi="Arial" w:cs="Arial"/>
+          <w:b/>
+          <w:lang w:val="en-AU"/>
+        </w:rPr>
+        <w:t>YYYY</w:t>
+      </w:r>
+      <w:commentRangeEnd w:id="3"/>
+      <w:r>
+        <w:rPr>
+          <w:rStyle w:val="CommentReference"/>
+        </w:rPr>
+        <w:commentReference w:id="3"/>
+      </w:r>
+      <w:r>
+        <w:rPr>
+          <w:rFonts w:ascii="Arial" w:hAnsi="Arial" w:cs="Arial"/>
+          <w:b/>
+          <w:lang w:val="en-AU"/>
+        </w:rPr>
+        <w:t>)</w:t>
+      </w:r>
+      <w:r>
+        <w:rPr>
+          <w:rFonts w:ascii="Arial" w:hAnsi="Arial" w:cs="Arial"/>
+          <w:b/>
+          <w:lang w:val="en-AU"/>
+        </w:rPr>
+        <w:t>:</w:t>
+      </w:r>
+      <w:r>
+        <w:rPr>
+          <w:rFonts w:ascii="Arial" w:hAnsi="Arial" w:cs="Arial"/>
+          <w:b/>
+          <w:lang w:val="en-AU"/>
+        </w:rPr>
+        <w:t xml:space="preserve"> </w:t>
+      </w:r>
+    </w:p>
+    <w:p>
+      <w:pPr>
+        <w:rPr>
+          <w:rFonts w:ascii="Arial" w:hAnsi="Arial" w:cs="Arial"/>
+          <w:b/>
+          <w:lang w:val="en-AU"/>
+        </w:rPr>
+      </w:pPr>
+    </w:p>
+    <w:p>
+      <w:pPr>
+        <w:pStyle w:val="ListParagraph"/>
+        <w:numPr>
+          <w:ilvl w:val="0"/>
+          <w:numId w:val="3"/>
+        </w:numPr>
+        <w:rPr>
+          <w:rFonts w:ascii="Arial" w:hAnsi="Arial" w:cs="Arial"/>
+          <w:lang w:val="en-AU"/>
+        </w:rPr>
+      </w:pPr>
+      <w:r>
+        <w:rPr>
+          <w:rFonts w:ascii="Arial" w:hAnsi="Arial" w:cs="Arial"/>
+          <w:lang w:val="en-AU"/>
+        </w:rPr>
+        <w:t>Create an Arduino concept passing data to web service, Greg, 9/02/2019</w:t>
+      </w:r>
+    </w:p>
+    <w:p>
+      <w:pPr>
+        <w:rPr>
+          <w:rFonts w:ascii="Arial" w:hAnsi="Arial" w:cs="Arial"/>
+          <w:lang w:val="en-AU"/>
+        </w:rPr>
+      </w:pPr>
+      <w:r>
+        <w:rPr>
+          <w:rFonts w:ascii="Arial" w:hAnsi="Arial" w:cs="Arial"/>
+          <w:lang w:val="en-AU"/>
+        </w:rPr>
+        <w:t xml:space="preserve">COMPLETE, </w:t>
+      </w:r>
+      <w:proofErr w:type="spellStart"/>
+      <w:r>
+        <w:rPr>
+          <w:rFonts w:ascii="Arial" w:hAnsi="Arial" w:cs="Arial"/>
+          <w:lang w:val="en-AU"/>
+        </w:rPr>
+        <w:t>mosquitto</w:t>
+      </w:r>
+      <w:proofErr w:type="spellEnd"/>
+      <w:r>
+        <w:rPr>
+          <w:rFonts w:ascii="Arial" w:hAnsi="Arial" w:cs="Arial"/>
+          <w:lang w:val="en-AU"/>
+        </w:rPr>
+        <w:t xml:space="preserve"> and </w:t>
+      </w:r>
+      <w:proofErr w:type="spellStart"/>
+      <w:r>
+        <w:rPr>
+          <w:rFonts w:ascii="Arial" w:hAnsi="Arial" w:cs="Arial"/>
+          <w:lang w:val="en-AU"/>
+        </w:rPr>
+        <w:t>cloudMQTT</w:t>
+      </w:r>
+      <w:proofErr w:type="spellEnd"/>
+      <w:r>
+        <w:rPr>
+          <w:rFonts w:ascii="Arial" w:hAnsi="Arial" w:cs="Arial"/>
+          <w:lang w:val="en-AU"/>
+        </w:rPr>
+        <w:t xml:space="preserve"> versions available</w:t>
+      </w:r>
+    </w:p>
+    <w:p>
+      <w:pPr>
+        <w:rPr>
+          <w:rFonts w:ascii="Arial" w:hAnsi="Arial" w:cs="Arial"/>
+          <w:lang w:val="en-AU"/>
+        </w:rPr>
+      </w:pPr>
+    </w:p>
+    <w:p>
+      <w:pPr>
+        <w:pStyle w:val="ListParagraph"/>
+        <w:numPr>
+          <w:ilvl w:val="0"/>
+          <w:numId w:val="3"/>
+        </w:numPr>
+        <w:rPr>
+          <w:rFonts w:ascii="Arial" w:hAnsi="Arial" w:cs="Arial"/>
+          <w:lang w:val="en-AU"/>
+        </w:rPr>
+      </w:pPr>
+      <w:r>
+        <w:rPr>
+          <w:rFonts w:ascii="Arial" w:hAnsi="Arial" w:cs="Arial"/>
+          <w:lang w:val="en-AU"/>
+        </w:rPr>
+        <w:t>Create an initial GUI version, Bronte, 9/02/2019</w:t>
+      </w:r>
+    </w:p>
+    <w:p>
+      <w:pPr>
+        <w:rPr>
+          <w:rFonts w:ascii="Arial" w:hAnsi="Arial" w:cs="Arial"/>
+          <w:lang w:val="en-AU"/>
+        </w:rPr>
+      </w:pPr>
+      <w:r>
+        <w:rPr>
+          <w:rFonts w:ascii="Arial" w:hAnsi="Arial" w:cs="Arial"/>
+          <w:lang w:val="en-AU"/>
+        </w:rPr>
+        <w:t>UNKNOWN, waiting on member feedback</w:t>
+      </w:r>
+    </w:p>
+    <w:p>
+      <w:pPr>
+        <w:rPr>
+          <w:rFonts w:ascii="Arial" w:hAnsi="Arial" w:cs="Arial"/>
+          <w:lang w:val="en-AU"/>
+        </w:rPr>
+      </w:pPr>
+    </w:p>
+    <w:p>
+      <w:pPr>
+        <w:pStyle w:val="ListParagraph"/>
+        <w:numPr>
+          <w:ilvl w:val="0"/>
+          <w:numId w:val="3"/>
+        </w:numPr>
+        <w:rPr>
+          <w:rFonts w:ascii="Arial" w:hAnsi="Arial" w:cs="Arial"/>
+          <w:lang w:val="en-AU"/>
+        </w:rPr>
+      </w:pPr>
+      <w:r>
+        <w:rPr>
+          <w:rFonts w:ascii="Arial" w:hAnsi="Arial" w:cs="Arial"/>
+          <w:lang w:val="en-AU"/>
+        </w:rPr>
+        <w:t>Create simple backend receiving from web service, Sean and Greg, 9/02/2019</w:t>
+      </w:r>
+    </w:p>
+    <w:p>
+      <w:pPr>
+        <w:rPr>
+          <w:rFonts w:ascii="Arial" w:hAnsi="Arial" w:cs="Arial"/>
+          <w:lang w:val="en-AU"/>
+        </w:rPr>
+      </w:pPr>
+      <w:r>
+        <w:rPr>
+          <w:rFonts w:ascii="Arial" w:hAnsi="Arial" w:cs="Arial"/>
+          <w:lang w:val="en-AU"/>
+        </w:rPr>
+        <w:t xml:space="preserve">INCOMPLETE, Simple subscribe created, need to put into local variables. </w:t>
+      </w:r>
+      <w:proofErr w:type="spellStart"/>
+      <w:r>
+        <w:rPr>
+          <w:rFonts w:ascii="Arial" w:hAnsi="Arial" w:cs="Arial"/>
+          <w:lang w:val="en-AU"/>
+        </w:rPr>
+        <w:t>mongoDB</w:t>
+      </w:r>
+      <w:proofErr w:type="spellEnd"/>
+      <w:r>
+        <w:rPr>
+          <w:rFonts w:ascii="Arial" w:hAnsi="Arial" w:cs="Arial"/>
+          <w:lang w:val="en-AU"/>
+        </w:rPr>
+        <w:t xml:space="preserve"> created.</w:t>
+      </w:r>
+    </w:p>
+    <w:p>
+      <w:pPr>
+        <w:rPr>
+          <w:rFonts w:ascii="Arial" w:hAnsi="Arial" w:cs="Arial"/>
+          <w:lang w:val="en-AU"/>
+        </w:rPr>
+      </w:pPr>
+    </w:p>
+    <w:p>
+      <w:pPr>
+        <w:pStyle w:val="ListParagraph"/>
+        <w:numPr>
+          <w:ilvl w:val="0"/>
+          <w:numId w:val="3"/>
+        </w:numPr>
+        <w:rPr>
+          <w:rFonts w:ascii="Arial" w:hAnsi="Arial" w:cs="Arial"/>
+          <w:lang w:val="en-AU"/>
+        </w:rPr>
+      </w:pPr>
+      <w:r>
+        <w:rPr>
+          <w:rFonts w:ascii="Arial" w:hAnsi="Arial" w:cs="Arial"/>
+          <w:lang w:val="en-AU"/>
+        </w:rPr>
+        <w:t>Have a simple working prototype, TEAM, 9/02/2019</w:t>
+      </w:r>
+    </w:p>
+    <w:p>
+      <w:pPr>
+        <w:rPr>
+          <w:rFonts w:ascii="Arial" w:hAnsi="Arial" w:cs="Arial"/>
+          <w:lang w:val="en-AU"/>
+        </w:rPr>
+      </w:pPr>
+      <w:r>
+        <w:rPr>
+          <w:rFonts w:ascii="Arial" w:hAnsi="Arial" w:cs="Arial"/>
+          <w:lang w:val="en-AU"/>
+        </w:rPr>
+        <w:t>INCOMPLETE, backend is not communicating with GUI, GUI is not pushed to git for team to work on.</w:t>
+      </w:r>
+    </w:p>
+    <w:p>
+      <w:pPr>
+        <w:rPr>
+          <w:rFonts w:ascii="Arial" w:hAnsi="Arial" w:cs="Arial"/>
+          <w:lang w:val="en-AU"/>
+        </w:rPr>
+      </w:pPr>
+    </w:p>
+    <w:p>
+      <w:pPr>
+        <w:rPr>
+          <w:rFonts w:ascii="Arial" w:hAnsi="Arial" w:cs="Arial"/>
+          <w:b/>
+          <w:lang w:val="en-AU"/>
+        </w:rPr>
+      </w:pPr>
+      <w:r>
+        <w:rPr>
+          <w:rFonts w:ascii="Arial" w:hAnsi="Arial" w:cs="Arial"/>
+          <w:b/>
+          <w:lang w:val="en-AU"/>
+        </w:rPr>
+        <w:t>Minutes:</w:t>
+      </w:r>
+    </w:p>
+    <w:p>
+      <w:pPr>
+        <w:pStyle w:val="ListParagraph"/>
+        <w:numPr>
+          <w:ilvl w:val="0"/>
+          <w:numId w:val="5"/>
+        </w:numPr>
+        <w:rPr>
+          <w:rFonts w:ascii="Arial" w:hAnsi="Arial" w:cs="Arial"/>
+          <w:lang w:val="en-AU"/>
+        </w:rPr>
+      </w:pPr>
+      <w:r>
+        <w:rPr>
+          <w:rFonts w:ascii="Arial" w:hAnsi="Arial" w:cs="Arial"/>
+          <w:lang w:val="en-AU"/>
+        </w:rPr>
+        <w:t>S</w:t>
+      </w:r>
+      <w:r>
+        <w:rPr>
+          <w:rFonts w:ascii="Arial" w:hAnsi="Arial" w:cs="Arial"/>
+          <w:lang w:val="en-AU"/>
+        </w:rPr>
+        <w:t>ummary</w:t>
+      </w:r>
+      <w:r>
+        <w:rPr>
+          <w:rFonts w:ascii="Arial" w:hAnsi="Arial" w:cs="Arial"/>
+          <w:lang w:val="en-AU"/>
+        </w:rPr>
+        <w:t>, recap of progress. Limiting factors.</w:t>
+      </w:r>
+    </w:p>
+    <w:p>
+      <w:pPr>
+        <w:pStyle w:val="ListParagraph"/>
+        <w:numPr>
+          <w:ilvl w:val="0"/>
+          <w:numId w:val="5"/>
+        </w:numPr>
+        <w:rPr>
+          <w:rFonts w:ascii="Arial" w:hAnsi="Arial" w:cs="Arial"/>
+          <w:lang w:val="en-AU"/>
+        </w:rPr>
+      </w:pPr>
+      <w:r>
+        <w:rPr>
+          <w:rFonts w:ascii="Arial" w:hAnsi="Arial" w:cs="Arial"/>
+          <w:lang w:val="en-AU"/>
+        </w:rPr>
+        <w:t>Team learning React.js for the UI development</w:t>
+      </w:r>
+    </w:p>
+    <w:p>
+      <w:pPr>
+        <w:pStyle w:val="ListParagraph"/>
+        <w:numPr>
+          <w:ilvl w:val="0"/>
+          <w:numId w:val="5"/>
+        </w:numPr>
+        <w:rPr>
+          <w:rFonts w:ascii="Arial" w:hAnsi="Arial" w:cs="Arial"/>
+          <w:lang w:val="en-AU"/>
+        </w:rPr>
+      </w:pPr>
+      <w:r>
+        <w:rPr>
+          <w:rFonts w:ascii="Arial" w:hAnsi="Arial" w:cs="Arial"/>
+          <w:lang w:val="en-AU"/>
+        </w:rPr>
+        <w:t>Slight s</w:t>
+      </w:r>
+      <w:r>
+        <w:rPr>
+          <w:rFonts w:ascii="Arial" w:hAnsi="Arial" w:cs="Arial"/>
+          <w:lang w:val="en-AU"/>
+        </w:rPr>
+        <w:t>lowdown</w:t>
+      </w:r>
+      <w:r>
+        <w:rPr>
+          <w:rFonts w:ascii="Arial" w:hAnsi="Arial" w:cs="Arial"/>
+          <w:lang w:val="en-AU"/>
+        </w:rPr>
+        <w:t xml:space="preserve"> in progress, integration of individual components required</w:t>
+      </w:r>
+    </w:p>
+    <w:p>
+      <w:pPr>
+        <w:pStyle w:val="ListParagraph"/>
+        <w:numPr>
+          <w:ilvl w:val="0"/>
+          <w:numId w:val="5"/>
+        </w:numPr>
+        <w:rPr>
+          <w:rFonts w:ascii="Arial" w:hAnsi="Arial" w:cs="Arial"/>
+          <w:lang w:val="en-AU"/>
+        </w:rPr>
+      </w:pPr>
+      <w:r>
+        <w:rPr>
+          <w:rFonts w:ascii="Arial" w:hAnsi="Arial" w:cs="Arial"/>
+          <w:lang w:val="en-AU"/>
+        </w:rPr>
+        <w:t>Integration, for single prototype</w:t>
+      </w:r>
+    </w:p>
+    <w:p>
+      <w:pPr>
+        <w:rPr>
+          <w:rFonts w:ascii="Arial" w:hAnsi="Arial" w:cs="Arial"/>
+          <w:lang w:val="en-AU"/>
+        </w:rPr>
+      </w:pPr>
+    </w:p>
+    <w:p>
+      <w:pPr>
+        <w:rPr>
+          <w:rFonts w:ascii="Arial" w:hAnsi="Arial" w:cs="Arial"/>
+          <w:b/>
+          <w:lang w:val="en-AU"/>
+        </w:rPr>
+      </w:pPr>
       <w:commentRangeStart w:id="4"/>
       <w:r>
         <w:rPr>
@@ -1081,7 +1710,7 @@
           <w:b/>
           <w:lang w:val="en-AU"/>
         </w:rPr>
-        <w:t>YYYY</w:t>
+        <w:t>Decisions</w:t>
       </w:r>
       <w:commentRangeEnd w:id="4"/>
       <w:r>
@@ -1089,417 +1718,6 @@
           <w:rStyle w:val="CommentReference"/>
         </w:rPr>
         <w:commentReference w:id="4"/>
-      </w:r>
-      <w:r>
-        <w:rPr>
-          <w:rFonts w:ascii="Arial" w:hAnsi="Arial" w:cs="Arial"/>
-          <w:b/>
-          <w:lang w:val="en-AU"/>
-        </w:rPr>
-        <w:t>)</w:t>
-      </w:r>
-      <w:r>
-        <w:rPr>
-          <w:rFonts w:ascii="Arial" w:hAnsi="Arial" w:cs="Arial"/>
-          <w:b/>
-          <w:lang w:val="en-AU"/>
-        </w:rPr>
-        <w:t>:</w:t>
-      </w:r>
-      <w:r>
-        <w:rPr>
-          <w:rFonts w:ascii="Arial" w:hAnsi="Arial" w:cs="Arial"/>
-          <w:b/>
-          <w:lang w:val="en-AU"/>
-        </w:rPr>
-        <w:t xml:space="preserve"> </w:t>
-      </w:r>
-    </w:p>
-    <w:p>
-      <w:pPr>
-        <w:rPr>
-          <w:rFonts w:ascii="Arial" w:hAnsi="Arial" w:cs="Arial"/>
-          <w:b/>
-          <w:lang w:val="en-AU"/>
-        </w:rPr>
-      </w:pPr>
-    </w:p>
-    <w:p>
-      <w:pPr>
-        <w:pStyle w:val="ListParagraph"/>
-        <w:numPr>
-          <w:ilvl w:val="0"/>
-          <w:numId w:val="3"/>
-        </w:numPr>
-        <w:rPr>
-          <w:rFonts w:ascii="Arial" w:hAnsi="Arial" w:cs="Arial"/>
-          <w:lang w:val="en-AU"/>
-        </w:rPr>
-      </w:pPr>
-      <w:r>
-        <w:rPr>
-          <w:rFonts w:ascii="Arial" w:hAnsi="Arial" w:cs="Arial"/>
-          <w:lang w:val="en-AU"/>
-        </w:rPr>
-        <w:t>Create an Arduino concept passing data to web service, Greg, 9/02/2019</w:t>
-      </w:r>
-    </w:p>
-    <w:p>
-      <w:pPr>
-        <w:rPr>
-          <w:rFonts w:ascii="Arial" w:hAnsi="Arial" w:cs="Arial"/>
-          <w:lang w:val="en-AU"/>
-        </w:rPr>
-      </w:pPr>
-      <w:r>
-        <w:rPr>
-          <w:rFonts w:ascii="Arial" w:hAnsi="Arial" w:cs="Arial"/>
-          <w:lang w:val="en-AU"/>
-        </w:rPr>
-        <w:t xml:space="preserve">COMPLETE, </w:t>
-      </w:r>
-      <w:proofErr w:type="spellStart"/>
-      <w:r>
-        <w:rPr>
-          <w:rFonts w:ascii="Arial" w:hAnsi="Arial" w:cs="Arial"/>
-          <w:lang w:val="en-AU"/>
-        </w:rPr>
-        <w:t>mosquitto</w:t>
-      </w:r>
-      <w:proofErr w:type="spellEnd"/>
-      <w:r>
-        <w:rPr>
-          <w:rFonts w:ascii="Arial" w:hAnsi="Arial" w:cs="Arial"/>
-          <w:lang w:val="en-AU"/>
-        </w:rPr>
-        <w:t xml:space="preserve"> and </w:t>
-      </w:r>
-      <w:proofErr w:type="spellStart"/>
-      <w:r>
-        <w:rPr>
-          <w:rFonts w:ascii="Arial" w:hAnsi="Arial" w:cs="Arial"/>
-          <w:lang w:val="en-AU"/>
-        </w:rPr>
-        <w:t>cloudMQTT</w:t>
-      </w:r>
-      <w:proofErr w:type="spellEnd"/>
-      <w:r>
-        <w:rPr>
-          <w:rFonts w:ascii="Arial" w:hAnsi="Arial" w:cs="Arial"/>
-          <w:lang w:val="en-AU"/>
-        </w:rPr>
-        <w:t xml:space="preserve"> versions available</w:t>
-      </w:r>
-    </w:p>
-    <w:p>
-      <w:pPr>
-        <w:rPr>
-          <w:rFonts w:ascii="Arial" w:hAnsi="Arial" w:cs="Arial"/>
-          <w:lang w:val="en-AU"/>
-        </w:rPr>
-      </w:pPr>
-    </w:p>
-    <w:p>
-      <w:pPr>
-        <w:pStyle w:val="ListParagraph"/>
-        <w:numPr>
-          <w:ilvl w:val="0"/>
-          <w:numId w:val="3"/>
-        </w:numPr>
-        <w:rPr>
-          <w:rFonts w:ascii="Arial" w:hAnsi="Arial" w:cs="Arial"/>
-          <w:lang w:val="en-AU"/>
-        </w:rPr>
-      </w:pPr>
-      <w:r>
-        <w:rPr>
-          <w:rFonts w:ascii="Arial" w:hAnsi="Arial" w:cs="Arial"/>
-          <w:lang w:val="en-AU"/>
-        </w:rPr>
-        <w:t>Create an initial GUI version, Bronte, 9/02/2019</w:t>
-      </w:r>
-    </w:p>
-    <w:p>
-      <w:pPr>
-        <w:rPr>
-          <w:rFonts w:ascii="Arial" w:hAnsi="Arial" w:cs="Arial"/>
-          <w:lang w:val="en-AU"/>
-        </w:rPr>
-      </w:pPr>
-      <w:r>
-        <w:rPr>
-          <w:rFonts w:ascii="Arial" w:hAnsi="Arial" w:cs="Arial"/>
-          <w:lang w:val="en-AU"/>
-        </w:rPr>
-        <w:t>UNKNOWN, waiting on member feedback</w:t>
-      </w:r>
-    </w:p>
-    <w:p>
-      <w:pPr>
-        <w:rPr>
-          <w:rFonts w:ascii="Arial" w:hAnsi="Arial" w:cs="Arial"/>
-          <w:lang w:val="en-AU"/>
-        </w:rPr>
-      </w:pPr>
-    </w:p>
-    <w:p>
-      <w:pPr>
-        <w:pStyle w:val="ListParagraph"/>
-        <w:numPr>
-          <w:ilvl w:val="0"/>
-          <w:numId w:val="3"/>
-        </w:numPr>
-        <w:rPr>
-          <w:rFonts w:ascii="Arial" w:hAnsi="Arial" w:cs="Arial"/>
-          <w:lang w:val="en-AU"/>
-        </w:rPr>
-      </w:pPr>
-      <w:r>
-        <w:rPr>
-          <w:rFonts w:ascii="Arial" w:hAnsi="Arial" w:cs="Arial"/>
-          <w:lang w:val="en-AU"/>
-        </w:rPr>
-        <w:t>Create simple backend receiving from web service, Sean and Greg, 9/02/2019</w:t>
-      </w:r>
-    </w:p>
-    <w:p>
-      <w:pPr>
-        <w:rPr>
-          <w:rFonts w:ascii="Arial" w:hAnsi="Arial" w:cs="Arial"/>
-          <w:lang w:val="en-AU"/>
-        </w:rPr>
-      </w:pPr>
-      <w:r>
-        <w:rPr>
-          <w:rFonts w:ascii="Arial" w:hAnsi="Arial" w:cs="Arial"/>
-          <w:lang w:val="en-AU"/>
-        </w:rPr>
-        <w:t xml:space="preserve">INCOMPLETE, Simple subscribe created, need to put into local variables. </w:t>
-      </w:r>
-      <w:proofErr w:type="spellStart"/>
-      <w:r>
-        <w:rPr>
-          <w:rFonts w:ascii="Arial" w:hAnsi="Arial" w:cs="Arial"/>
-          <w:lang w:val="en-AU"/>
-        </w:rPr>
-        <w:t>mongoDB</w:t>
-      </w:r>
-      <w:proofErr w:type="spellEnd"/>
-      <w:r>
-        <w:rPr>
-          <w:rFonts w:ascii="Arial" w:hAnsi="Arial" w:cs="Arial"/>
-          <w:lang w:val="en-AU"/>
-        </w:rPr>
-        <w:t xml:space="preserve"> created.</w:t>
-      </w:r>
-    </w:p>
-    <w:p>
-      <w:pPr>
-        <w:rPr>
-          <w:rFonts w:ascii="Arial" w:hAnsi="Arial" w:cs="Arial"/>
-          <w:lang w:val="en-AU"/>
-        </w:rPr>
-      </w:pPr>
-    </w:p>
-    <w:p>
-      <w:pPr>
-        <w:pStyle w:val="ListParagraph"/>
-        <w:numPr>
-          <w:ilvl w:val="0"/>
-          <w:numId w:val="3"/>
-        </w:numPr>
-        <w:rPr>
-          <w:rFonts w:ascii="Arial" w:hAnsi="Arial" w:cs="Arial"/>
-          <w:lang w:val="en-AU"/>
-        </w:rPr>
-      </w:pPr>
-      <w:r>
-        <w:rPr>
-          <w:rFonts w:ascii="Arial" w:hAnsi="Arial" w:cs="Arial"/>
-          <w:lang w:val="en-AU"/>
-        </w:rPr>
-        <w:t>Have a simple working prototype, TEAM, 9/02/2019</w:t>
-      </w:r>
-    </w:p>
-    <w:p>
-      <w:pPr>
-        <w:rPr>
-          <w:rFonts w:ascii="Arial" w:hAnsi="Arial" w:cs="Arial"/>
-          <w:lang w:val="en-AU"/>
-        </w:rPr>
-      </w:pPr>
-      <w:r>
-        <w:rPr>
-          <w:rFonts w:ascii="Arial" w:hAnsi="Arial" w:cs="Arial"/>
-          <w:lang w:val="en-AU"/>
-        </w:rPr>
-        <w:t>INCOMPLETE, backend is not communicating with GUI, GUI is not pushed to git for team to work on.</w:t>
-      </w:r>
-    </w:p>
-    <w:p>
-      <w:pPr>
-        <w:rPr>
-          <w:rFonts w:ascii="Arial" w:hAnsi="Arial" w:cs="Arial"/>
-          <w:lang w:val="en-AU"/>
-        </w:rPr>
-      </w:pPr>
-    </w:p>
-    <w:p>
-      <w:pPr>
-        <w:rPr>
-          <w:rFonts w:ascii="Arial" w:hAnsi="Arial" w:cs="Arial"/>
-          <w:b/>
-          <w:lang w:val="en-AU"/>
-        </w:rPr>
-      </w:pPr>
-      <w:r>
-        <w:rPr>
-          <w:rFonts w:ascii="Arial" w:hAnsi="Arial" w:cs="Arial"/>
-          <w:b/>
-          <w:lang w:val="en-AU"/>
-        </w:rPr>
-        <w:t>Minutes:</w:t>
-      </w:r>
-    </w:p>
-    <w:p>
-      <w:pPr>
-        <w:pStyle w:val="ListParagraph"/>
-        <w:numPr>
-          <w:ilvl w:val="0"/>
-          <w:numId w:val="5"/>
-        </w:numPr>
-        <w:rPr>
-          <w:rFonts w:ascii="Arial" w:hAnsi="Arial" w:cs="Arial"/>
-          <w:lang w:val="en-AU"/>
-        </w:rPr>
-      </w:pPr>
-      <w:r>
-        <w:rPr>
-          <w:rFonts w:ascii="Arial" w:hAnsi="Arial" w:cs="Arial"/>
-          <w:lang w:val="en-AU"/>
-        </w:rPr>
-        <w:t>S</w:t>
-      </w:r>
-      <w:r>
-        <w:rPr>
-          <w:rFonts w:ascii="Arial" w:hAnsi="Arial" w:cs="Arial"/>
-          <w:lang w:val="en-AU"/>
-        </w:rPr>
-        <w:t>ummary</w:t>
-      </w:r>
-      <w:r>
-        <w:rPr>
-          <w:rFonts w:ascii="Arial" w:hAnsi="Arial" w:cs="Arial"/>
-          <w:lang w:val="en-AU"/>
-        </w:rPr>
-        <w:t>, recap of progress. Limiting factors.</w:t>
-      </w:r>
-    </w:p>
-    <w:p>
-      <w:pPr>
-        <w:pStyle w:val="ListParagraph"/>
-        <w:numPr>
-          <w:ilvl w:val="0"/>
-          <w:numId w:val="5"/>
-        </w:numPr>
-        <w:rPr>
-          <w:rFonts w:ascii="Arial" w:hAnsi="Arial" w:cs="Arial"/>
-          <w:lang w:val="en-AU"/>
-        </w:rPr>
-      </w:pPr>
-      <w:r>
-        <w:rPr>
-          <w:rFonts w:ascii="Arial" w:hAnsi="Arial" w:cs="Arial"/>
-          <w:lang w:val="en-AU"/>
-        </w:rPr>
-        <w:t>Team learning React.js for the UI development</w:t>
-      </w:r>
-    </w:p>
-    <w:p>
-      <w:pPr>
-        <w:pStyle w:val="ListParagraph"/>
-        <w:numPr>
-          <w:ilvl w:val="0"/>
-          <w:numId w:val="5"/>
-        </w:numPr>
-        <w:rPr>
-          <w:rFonts w:ascii="Arial" w:hAnsi="Arial" w:cs="Arial"/>
-          <w:lang w:val="en-AU"/>
-        </w:rPr>
-      </w:pPr>
-      <w:r>
-        <w:rPr>
-          <w:rFonts w:ascii="Arial" w:hAnsi="Arial" w:cs="Arial"/>
-          <w:lang w:val="en-AU"/>
-        </w:rPr>
-        <w:t>Slight s</w:t>
-      </w:r>
-      <w:r>
-        <w:rPr>
-          <w:rFonts w:ascii="Arial" w:hAnsi="Arial" w:cs="Arial"/>
-          <w:lang w:val="en-AU"/>
-        </w:rPr>
-        <w:t>lowdown</w:t>
-      </w:r>
-      <w:r>
-        <w:rPr>
-          <w:rFonts w:ascii="Arial" w:hAnsi="Arial" w:cs="Arial"/>
-          <w:lang w:val="en-AU"/>
-        </w:rPr>
-        <w:t xml:space="preserve"> in progress, integration of individual components required</w:t>
-      </w:r>
-    </w:p>
-    <w:p>
-      <w:pPr>
-        <w:pStyle w:val="ListParagraph"/>
-        <w:numPr>
-          <w:ilvl w:val="0"/>
-          <w:numId w:val="5"/>
-        </w:numPr>
-        <w:rPr>
-          <w:rFonts w:ascii="Arial" w:hAnsi="Arial" w:cs="Arial"/>
-          <w:lang w:val="en-AU"/>
-        </w:rPr>
-      </w:pPr>
-      <w:r>
-        <w:rPr>
-          <w:rFonts w:ascii="Arial" w:hAnsi="Arial" w:cs="Arial"/>
-          <w:lang w:val="en-AU"/>
-        </w:rPr>
-        <w:t>Integration, for single prototype</w:t>
-      </w:r>
-    </w:p>
-    <w:p>
-      <w:pPr>
-        <w:rPr>
-          <w:rFonts w:ascii="Arial" w:hAnsi="Arial" w:cs="Arial"/>
-          <w:lang w:val="en-AU"/>
-        </w:rPr>
-      </w:pPr>
-    </w:p>
-    <w:p>
-      <w:pPr>
-        <w:rPr>
-          <w:rFonts w:ascii="Arial" w:hAnsi="Arial" w:cs="Arial"/>
-          <w:b/>
-          <w:lang w:val="en-AU"/>
-        </w:rPr>
-      </w:pPr>
-      <w:commentRangeStart w:id="5"/>
-      <w:r>
-        <w:rPr>
-          <w:rFonts w:ascii="Arial" w:hAnsi="Arial" w:cs="Arial"/>
-          <w:b/>
-          <w:lang w:val="en-AU"/>
-        </w:rPr>
-        <w:t>Decisions</w:t>
-      </w:r>
-      <w:commentRangeEnd w:id="5"/>
-      <w:r>
-        <w:rPr>
-          <w:rStyle w:val="CommentReference"/>
-        </w:rPr>
-        <w:commentReference w:id="5"/>
       </w:r>
       <w:r>
         <w:rPr>
@@ -1592,7 +1810,7 @@
         <w:lastRenderedPageBreak/>
         <w:t xml:space="preserve">Action </w:t>
       </w:r>
-      <w:commentRangeStart w:id="6"/>
+      <w:commentRangeStart w:id="5"/>
       <w:r>
         <w:rPr>
           <w:rFonts w:ascii="Arial" w:hAnsi="Arial" w:cs="Arial"/>
@@ -1601,12 +1819,12 @@
         </w:rPr>
         <w:t>Items</w:t>
       </w:r>
-      <w:commentRangeEnd w:id="6"/>
+      <w:commentRangeEnd w:id="5"/>
       <w:r>
         <w:rPr>
           <w:rStyle w:val="CommentReference"/>
         </w:rPr>
-        <w:commentReference w:id="6"/>
+        <w:commentReference w:id="5"/>
       </w:r>
       <w:r>
         <w:rPr>
@@ -2604,7 +2822,7 @@
 
 <file path=word/comments.xml><?xml version="1.0" encoding="utf-8"?>
 <w:comments xmlns:wpc="http://schemas.microsoft.com/office/word/2010/wordprocessingCanvas" xmlns:cx="http://schemas.microsoft.com/office/drawing/2014/chartex" xmlns:cx1="http://schemas.microsoft.com/office/drawing/2015/9/8/chartex" xmlns:cx2="http://schemas.microsoft.com/office/drawing/2015/10/21/chartex" xmlns:cx3="http://schemas.microsoft.com/office/drawing/2016/5/9/chartex" xmlns:cx4="http://schemas.microsoft.com/office/drawing/2016/5/10/chartex" xmlns:cx5="http://schemas.microsoft.com/office/drawing/2016/5/11/chartex" xmlns:cx6="http://schemas.microsoft.com/office/drawing/2016/5/12/chartex" xmlns:cx7="http://schemas.microsoft.com/office/drawing/2016/5/13/chartex" xmlns:cx8="http://schemas.microsoft.com/office/drawing/2016/5/14/chartex" xmlns:mc="http://schemas.openxmlformats.org/markup-compatibility/2006" xmlns:aink="http://schemas.microsoft.com/office/drawing/2016/ink" xmlns:am3d="http://schemas.microsoft.com/office/drawing/2017/model3d" xmlns:o="urn:schemas-microsoft-com:office:office" xmlns:r="http://schemas.openxmlformats.org/officeDocument/2006/relationships" xmlns:m="http://schemas.openxmlformats.org/officeDocument/2006/math" xmlns:v="urn:schemas-microsoft-com:vml" xmlns:wp14="http://schemas.microsoft.com/office/word/2010/wordprocessingDrawing" xmlns:wp="http://schemas.openxmlformats.org/drawingml/2006/wordprocessingDrawing" xmlns:w10="urn:schemas-microsoft-com:office:word" xmlns:w="http://schemas.openxmlformats.org/wordprocessingml/2006/main" xmlns:w14="http://schemas.microsoft.com/office/word/2010/wordml" xmlns:w15="http://schemas.microsoft.com/office/word/2012/wordml" xmlns:w16cid="http://schemas.microsoft.com/office/word/2016/wordml/cid" xmlns:w16se="http://schemas.microsoft.com/office/word/2015/wordml/symex" xmlns:wpg="http://schemas.microsoft.com/office/word/2010/wordprocessingGroup" xmlns:wpi="http://schemas.microsoft.com/office/word/2010/wordprocessingInk" xmlns:wne="http://schemas.microsoft.com/office/word/2006/wordml" xmlns:wps="http://schemas.microsoft.com/office/word/2010/wordprocessingShape" mc:Ignorable="w14 w15 w16se w16cid wp14">
-  <w:comment w:id="1" w:author="Gale Rainwood" w:date="2019-09-02T11:05:00Z" w:initials="GR">
+  <w:comment w:id="0" w:author="Gale Rainwood" w:date="2019-09-02T11:31:00Z" w:initials="GR">
     <w:p>
       <w:pPr>
         <w:pStyle w:val="ListParagraph"/>
@@ -2628,6 +2846,62 @@
           <w:rFonts w:ascii="Arial" w:hAnsi="Arial" w:cs="Arial"/>
           <w:lang w:val="en-AU"/>
         </w:rPr>
+        <w:t>(Decision Item), (Decision), (Decision Maker) - GM</w:t>
+      </w:r>
+    </w:p>
+  </w:comment>
+  <w:comment w:id="1" w:author="Gale Rainwood" w:date="2019-09-02T11:31:00Z" w:initials="GR">
+    <w:p>
+      <w:pPr>
+        <w:pStyle w:val="ListParagraph"/>
+        <w:numPr>
+          <w:ilvl w:val="0"/>
+          <w:numId w:val="3"/>
+        </w:numPr>
+        <w:rPr>
+          <w:rFonts w:ascii="Arial" w:hAnsi="Arial" w:cs="Arial"/>
+          <w:lang w:val="en-AU"/>
+        </w:rPr>
+      </w:pPr>
+      <w:r>
+        <w:rPr>
+          <w:rStyle w:val="CommentReference"/>
+        </w:rPr>
+        <w:annotationRef/>
+      </w:r>
+      <w:r>
+        <w:rPr>
+          <w:rFonts w:ascii="Arial" w:hAnsi="Arial" w:cs="Arial"/>
+          <w:lang w:val="en-AU"/>
+        </w:rPr>
+        <w:t>(Task), (Assignee), (Deadline) - GM</w:t>
+      </w:r>
+    </w:p>
+  </w:comment>
+  <w:comment w:id="3" w:author="Gale Rainwood" w:date="2019-09-02T11:05:00Z" w:initials="GR">
+    <w:p>
+      <w:pPr>
+        <w:pStyle w:val="ListParagraph"/>
+        <w:numPr>
+          <w:ilvl w:val="0"/>
+          <w:numId w:val="3"/>
+        </w:numPr>
+        <w:rPr>
+          <w:rFonts w:ascii="Arial" w:hAnsi="Arial" w:cs="Arial"/>
+          <w:lang w:val="en-AU"/>
+        </w:rPr>
+      </w:pPr>
+      <w:r>
+        <w:rPr>
+          <w:rStyle w:val="CommentReference"/>
+        </w:rPr>
+        <w:annotationRef/>
+      </w:r>
+      <w:r>
+        <w:rPr>
+          <w:rFonts w:ascii="Arial" w:hAnsi="Arial" w:cs="Arial"/>
+          <w:lang w:val="en-AU"/>
+        </w:rPr>
         <w:t>(Task), (Assignee), (Deadline), (Complete or Incomplete) - GM</w:t>
       </w:r>
     </w:p>
@@ -2637,7 +2911,7 @@
       </w:pPr>
     </w:p>
   </w:comment>
-  <w:comment w:id="2" w:author="Gale Rainwood" w:date="2019-09-02T11:31:00Z" w:initials="GR">
+  <w:comment w:id="4" w:author="Gale Rainwood" w:date="2019-09-02T11:31:00Z" w:initials="GR">
     <w:p>
       <w:pPr>
         <w:pStyle w:val="ListParagraph"/>
@@ -2663,98 +2937,9 @@
         </w:rPr>
         <w:t>(Decision Item), (Decision), (Decision Maker) - GM</w:t>
       </w:r>
-    </w:p>
-  </w:comment>
-  <w:comment w:id="3" w:author="Gale Rainwood" w:date="2019-09-02T11:31:00Z" w:initials="GR">
-    <w:p>
-      <w:pPr>
-        <w:pStyle w:val="ListParagraph"/>
-        <w:numPr>
-          <w:ilvl w:val="0"/>
-          <w:numId w:val="3"/>
-        </w:numPr>
-        <w:rPr>
-          <w:rFonts w:ascii="Arial" w:hAnsi="Arial" w:cs="Arial"/>
-          <w:lang w:val="en-AU"/>
-        </w:rPr>
-      </w:pPr>
-      <w:r>
-        <w:rPr>
-          <w:rStyle w:val="CommentReference"/>
-        </w:rPr>
-        <w:annotationRef/>
-      </w:r>
-      <w:r>
-        <w:rPr>
-          <w:rFonts w:ascii="Arial" w:hAnsi="Arial" w:cs="Arial"/>
-          <w:lang w:val="en-AU"/>
-        </w:rPr>
-        <w:t>(Task), (Assignee), (Deadline) - GM</w:t>
-      </w:r>
-    </w:p>
-  </w:comment>
-  <w:comment w:id="4" w:author="Gale Rainwood" w:date="2019-09-02T11:05:00Z" w:initials="GR">
-    <w:p>
-      <w:pPr>
-        <w:pStyle w:val="ListParagraph"/>
-        <w:numPr>
-          <w:ilvl w:val="0"/>
-          <w:numId w:val="3"/>
-        </w:numPr>
-        <w:rPr>
-          <w:rFonts w:ascii="Arial" w:hAnsi="Arial" w:cs="Arial"/>
-          <w:lang w:val="en-AU"/>
-        </w:rPr>
-      </w:pPr>
-      <w:r>
-        <w:rPr>
-          <w:rStyle w:val="CommentReference"/>
-        </w:rPr>
-        <w:annotationRef/>
-      </w:r>
-      <w:r>
-        <w:rPr>
-          <w:rFonts w:ascii="Arial" w:hAnsi="Arial" w:cs="Arial"/>
-          <w:lang w:val="en-AU"/>
-        </w:rPr>
-        <w:t>(Task), (Assignee), (Deadline), (Complete or Incomplete) - GM</w:t>
-      </w:r>
-    </w:p>
-    <w:p>
-      <w:pPr>
-        <w:pStyle w:val="CommentText"/>
-      </w:pPr>
     </w:p>
   </w:comment>
   <w:comment w:id="5" w:author="Gale Rainwood" w:date="2019-09-02T11:31:00Z" w:initials="GR">
-    <w:p>
-      <w:pPr>
-        <w:pStyle w:val="ListParagraph"/>
-        <w:numPr>
-          <w:ilvl w:val="0"/>
-          <w:numId w:val="3"/>
-        </w:numPr>
-        <w:rPr>
-          <w:rFonts w:ascii="Arial" w:hAnsi="Arial" w:cs="Arial"/>
-          <w:lang w:val="en-AU"/>
-        </w:rPr>
-      </w:pPr>
-      <w:r>
-        <w:rPr>
-          <w:rStyle w:val="CommentReference"/>
-        </w:rPr>
-        <w:annotationRef/>
-      </w:r>
-      <w:r>
-        <w:rPr>
-          <w:rFonts w:ascii="Arial" w:hAnsi="Arial" w:cs="Arial"/>
-          <w:lang w:val="en-AU"/>
-        </w:rPr>
-        <w:t>(Decision Item), (Decision), (Decision Maker) - GM</w:t>
-      </w:r>
-    </w:p>
-  </w:comment>
-  <w:comment w:id="6" w:author="Gale Rainwood" w:date="2019-09-02T11:31:00Z" w:initials="GR">
     <w:p>
       <w:pPr>
         <w:pStyle w:val="ListParagraph"/>
@@ -2787,7 +2972,6 @@
 
 <file path=word/commentsExtended.xml><?xml version="1.0" encoding="utf-8"?>
 <w15:commentsEx xmlns:wpc="http://schemas.microsoft.com/office/word/2010/wordprocessingCanvas" xmlns:cx="http://schemas.microsoft.com/office/drawing/2014/chartex" xmlns:cx1="http://schemas.microsoft.com/office/drawing/2015/9/8/chartex" xmlns:cx2="http://schemas.microsoft.com/office/drawing/2015/10/21/chartex" xmlns:cx3="http://schemas.microsoft.com/office/drawing/2016/5/9/chartex" xmlns:cx4="http://schemas.microsoft.com/office/drawing/2016/5/10/chartex" xmlns:cx5="http://schemas.microsoft.com/office/drawing/2016/5/11/chartex" xmlns:cx6="http://schemas.microsoft.com/office/drawing/2016/5/12/chartex" xmlns:cx7="http://schemas.microsoft.com/office/drawing/2016/5/13/chartex" xmlns:cx8="http://schemas.microsoft.com/office/drawing/2016/5/14/chartex" xmlns:mc="http://schemas.openxmlformats.org/markup-compatibility/2006" xmlns:aink="http://schemas.microsoft.com/office/drawing/2016/ink" xmlns:am3d="http://schemas.microsoft.com/office/drawing/2017/model3d" xmlns:o="urn:schemas-microsoft-com:office:office" xmlns:r="http://schemas.openxmlformats.org/officeDocument/2006/relationships" xmlns:m="http://schemas.openxmlformats.org/officeDocument/2006/math" xmlns:v="urn:schemas-microsoft-com:vml" xmlns:wp14="http://schemas.microsoft.com/office/word/2010/wordprocessingDrawing" xmlns:wp="http://schemas.openxmlformats.org/drawingml/2006/wordprocessingDrawing" xmlns:w10="urn:schemas-microsoft-com:office:word" xmlns:w="http://schemas.openxmlformats.org/wordprocessingml/2006/main" xmlns:w14="http://schemas.microsoft.com/office/word/2010/wordml" xmlns:w15="http://schemas.microsoft.com/office/word/2012/wordml" xmlns:w16cid="http://schemas.microsoft.com/office/word/2016/wordml/cid" xmlns:w16se="http://schemas.microsoft.com/office/word/2015/wordml/symex" xmlns:wpg="http://schemas.microsoft.com/office/word/2010/wordprocessingGroup" xmlns:wpi="http://schemas.microsoft.com/office/word/2010/wordprocessingInk" xmlns:wne="http://schemas.microsoft.com/office/word/2006/wordml" xmlns:wps="http://schemas.microsoft.com/office/word/2010/wordprocessingShape" mc:Ignorable="w14 w15 w16se w16cid wp14">
-  <w15:commentEx w15:paraId="3A0B3D76" w15:done="0"/>
   <w15:commentEx w15:paraId="5C419CF3" w15:done="0"/>
   <w15:commentEx w15:paraId="5C2F023F" w15:done="0"/>
   <w15:commentEx w15:paraId="1E2B91B0" w15:done="0"/>
@@ -2798,7 +2982,6 @@
 
 <file path=word/commentsIds.xml><?xml version="1.0" encoding="utf-8"?>
 <w16cid:commentsIds xmlns:wpc="http://schemas.microsoft.com/office/word/2010/wordprocessingCanvas" xmlns:cx="http://schemas.microsoft.com/office/drawing/2014/chartex" xmlns:cx1="http://schemas.microsoft.com/office/drawing/2015/9/8/chartex" xmlns:cx2="http://schemas.microsoft.com/office/drawing/2015/10/21/chartex" xmlns:cx3="http://schemas.microsoft.com/office/drawing/2016/5/9/chartex" xmlns:cx4="http://schemas.microsoft.com/office/drawing/2016/5/10/chartex" xmlns:cx5="http://schemas.microsoft.com/office/drawing/2016/5/11/chartex" xmlns:cx6="http://schemas.microsoft.com/office/drawing/2016/5/12/chartex" xmlns:cx7="http://schemas.microsoft.com/office/drawing/2016/5/13/chartex" xmlns:cx8="http://schemas.microsoft.com/office/drawing/2016/5/14/chartex" xmlns:mc="http://schemas.openxmlformats.org/markup-compatibility/2006" xmlns:aink="http://schemas.microsoft.com/office/drawing/2016/ink" xmlns:am3d="http://schemas.microsoft.com/office/drawing/2017/model3d" xmlns:o="urn:schemas-microsoft-com:office:office" xmlns:r="http://schemas.openxmlformats.org/officeDocument/2006/relationships" xmlns:m="http://schemas.openxmlformats.org/officeDocument/2006/math" xmlns:v="urn:schemas-microsoft-com:vml" xmlns:wp14="http://schemas.microsoft.com/office/word/2010/wordprocessingDrawing" xmlns:wp="http://schemas.openxmlformats.org/drawingml/2006/wordprocessingDrawing" xmlns:w10="urn:schemas-microsoft-com:office:word" xmlns:w="http://schemas.openxmlformats.org/wordprocessingml/2006/main" xmlns:w14="http://schemas.microsoft.com/office/word/2010/wordml" xmlns:w15="http://schemas.microsoft.com/office/word/2012/wordml" xmlns:w16cid="http://schemas.microsoft.com/office/word/2016/wordml/cid" xmlns:w16se="http://schemas.microsoft.com/office/word/2015/wordml/symex" xmlns:wpg="http://schemas.microsoft.com/office/word/2010/wordprocessingGroup" xmlns:wpi="http://schemas.microsoft.com/office/word/2010/wordprocessingInk" xmlns:wne="http://schemas.microsoft.com/office/word/2006/wordml" xmlns:wps="http://schemas.microsoft.com/office/word/2010/wordprocessingShape" mc:Ignorable="w14 w15 w16se w16cid wp14">
-  <w16cid:commentId w16cid:paraId="3A0B3D76" w16cid:durableId="211780C2"/>
   <w16cid:commentId w16cid:paraId="5C419CF3" w16cid:durableId="211780C1"/>
   <w16cid:commentId w16cid:paraId="5C2F023F" w16cid:durableId="211780C0"/>
   <w16cid:commentId w16cid:paraId="1E2B91B0" w16cid:durableId="2125F1CF"/>
@@ -2923,6 +3106,119 @@
     </w:lvl>
   </w:abstractNum>
   <w:abstractNum w:abstractNumId="1" w15:restartNumberingAfterBreak="0">
+    <w:nsid w:val="16A728C6"/>
+    <w:multiLevelType w:val="hybridMultilevel"/>
+    <w:tmpl w:val="DD545EE4"/>
+    <w:lvl w:ilvl="0" w:tplc="0C090001">
+      <w:start w:val="1"/>
+      <w:numFmt w:val="bullet"/>
+      <w:lvlText w:val=""/>
+      <w:lvlJc w:val="left"/>
+      <w:pPr>
+        <w:ind w:left="1440" w:hanging="360"/>
+      </w:pPr>
+      <w:rPr>
+        <w:rFonts w:ascii="Symbol" w:hAnsi="Symbol" w:hint="default"/>
+      </w:rPr>
+    </w:lvl>
+    <w:lvl w:ilvl="1" w:tplc="0C090003" w:tentative="1">
+      <w:start w:val="1"/>
+      <w:numFmt w:val="bullet"/>
+      <w:lvlText w:val="o"/>
+      <w:lvlJc w:val="left"/>
+      <w:pPr>
+        <w:ind w:left="2160" w:hanging="360"/>
+      </w:pPr>
+      <w:rPr>
+        <w:rFonts w:ascii="Courier New" w:hAnsi="Courier New" w:cs="Courier New" w:hint="default"/>
+      </w:rPr>
+    </w:lvl>
+    <w:lvl w:ilvl="2" w:tplc="0C090005" w:tentative="1">
+      <w:start w:val="1"/>
+      <w:numFmt w:val="bullet"/>
+      <w:lvlText w:val=""/>
+      <w:lvlJc w:val="left"/>
+      <w:pPr>
+        <w:ind w:left="2880" w:hanging="360"/>
+      </w:pPr>
+      <w:rPr>
+        <w:rFonts w:ascii="Wingdings" w:hAnsi="Wingdings" w:hint="default"/>
+      </w:rPr>
+    </w:lvl>
+    <w:lvl w:ilvl="3" w:tplc="0C090001" w:tentative="1">
+      <w:start w:val="1"/>
+      <w:numFmt w:val="bullet"/>
+      <w:lvlText w:val=""/>
+      <w:lvlJc w:val="left"/>
+      <w:pPr>
+        <w:ind w:left="3600" w:hanging="360"/>
+      </w:pPr>
+      <w:rPr>
+        <w:rFonts w:ascii="Symbol" w:hAnsi="Symbol" w:hint="default"/>
+      </w:rPr>
+    </w:lvl>
+    <w:lvl w:ilvl="4" w:tplc="0C090003" w:tentative="1">
+      <w:start w:val="1"/>
+      <w:numFmt w:val="bullet"/>
+      <w:lvlText w:val="o"/>
+      <w:lvlJc w:val="left"/>
+      <w:pPr>
+        <w:ind w:left="4320" w:hanging="360"/>
+      </w:pPr>
+      <w:rPr>
+        <w:rFonts w:ascii="Courier New" w:hAnsi="Courier New" w:cs="Courier New" w:hint="default"/>
+      </w:rPr>
+    </w:lvl>
+    <w:lvl w:ilvl="5" w:tplc="0C090005" w:tentative="1">
+      <w:start w:val="1"/>
+      <w:numFmt w:val="bullet"/>
+      <w:lvlText w:val=""/>
+      <w:lvlJc w:val="left"/>
+      <w:pPr>
+        <w:ind w:left="5040" w:hanging="360"/>
+      </w:pPr>
+      <w:rPr>
+        <w:rFonts w:ascii="Wingdings" w:hAnsi="Wingdings" w:hint="default"/>
+      </w:rPr>
+    </w:lvl>
+    <w:lvl w:ilvl="6" w:tplc="0C090001" w:tentative="1">
+      <w:start w:val="1"/>
+      <w:numFmt w:val="bullet"/>
+      <w:lvlText w:val=""/>
+      <w:lvlJc w:val="left"/>
+      <w:pPr>
+        <w:ind w:left="5760" w:hanging="360"/>
+      </w:pPr>
+      <w:rPr>
+        <w:rFonts w:ascii="Symbol" w:hAnsi="Symbol" w:hint="default"/>
+      </w:rPr>
+    </w:lvl>
+    <w:lvl w:ilvl="7" w:tplc="0C090003" w:tentative="1">
+      <w:start w:val="1"/>
+      <w:numFmt w:val="bullet"/>
+      <w:lvlText w:val="o"/>
+      <w:lvlJc w:val="left"/>
+      <w:pPr>
+        <w:ind w:left="6480" w:hanging="360"/>
+      </w:pPr>
+      <w:rPr>
+        <w:rFonts w:ascii="Courier New" w:hAnsi="Courier New" w:cs="Courier New" w:hint="default"/>
+      </w:rPr>
+    </w:lvl>
+    <w:lvl w:ilvl="8" w:tplc="0C090005" w:tentative="1">
+      <w:start w:val="1"/>
+      <w:numFmt w:val="bullet"/>
+      <w:lvlText w:val=""/>
+      <w:lvlJc w:val="left"/>
+      <w:pPr>
+        <w:ind w:left="7200" w:hanging="360"/>
+      </w:pPr>
+      <w:rPr>
+        <w:rFonts w:ascii="Wingdings" w:hAnsi="Wingdings" w:hint="default"/>
+      </w:rPr>
+    </w:lvl>
+  </w:abstractNum>
+  <w:abstractNum w:abstractNumId="2" w15:restartNumberingAfterBreak="0">
     <w:nsid w:val="1B5C4736"/>
     <w:multiLevelType w:val="hybridMultilevel"/>
     <w:tmpl w:val="F836B33A"/>
@@ -3035,7 +3331,7 @@
       </w:rPr>
     </w:lvl>
   </w:abstractNum>
-  <w:abstractNum w:abstractNumId="2" w15:restartNumberingAfterBreak="0">
+  <w:abstractNum w:abstractNumId="3" w15:restartNumberingAfterBreak="0">
     <w:nsid w:val="1E931BA5"/>
     <w:multiLevelType w:val="hybridMultilevel"/>
     <w:tmpl w:val="9DA665C4"/>
@@ -3148,7 +3444,7 @@
       </w:rPr>
     </w:lvl>
   </w:abstractNum>
-  <w:abstractNum w:abstractNumId="3" w15:restartNumberingAfterBreak="0">
+  <w:abstractNum w:abstractNumId="4" w15:restartNumberingAfterBreak="0">
     <w:nsid w:val="25753ECB"/>
     <w:multiLevelType w:val="hybridMultilevel"/>
     <w:tmpl w:val="8362CCEA"/>
@@ -3261,7 +3557,7 @@
       </w:rPr>
     </w:lvl>
   </w:abstractNum>
-  <w:abstractNum w:abstractNumId="4" w15:restartNumberingAfterBreak="0">
+  <w:abstractNum w:abstractNumId="5" w15:restartNumberingAfterBreak="0">
     <w:nsid w:val="2CAC0A64"/>
     <w:multiLevelType w:val="hybridMultilevel"/>
     <w:tmpl w:val="33EE9E6A"/>
@@ -3374,7 +3670,120 @@
       </w:rPr>
     </w:lvl>
   </w:abstractNum>
-  <w:abstractNum w:abstractNumId="5" w15:restartNumberingAfterBreak="0">
+  <w:abstractNum w:abstractNumId="6" w15:restartNumberingAfterBreak="0">
+    <w:nsid w:val="64636789"/>
+    <w:multiLevelType w:val="hybridMultilevel"/>
+    <w:tmpl w:val="6D96A1B8"/>
+    <w:lvl w:ilvl="0" w:tplc="0C090001">
+      <w:start w:val="1"/>
+      <w:numFmt w:val="bullet"/>
+      <w:lvlText w:val=""/>
+      <w:lvlJc w:val="left"/>
+      <w:pPr>
+        <w:ind w:left="720" w:hanging="360"/>
+      </w:pPr>
+      <w:rPr>
+        <w:rFonts w:ascii="Symbol" w:hAnsi="Symbol" w:hint="default"/>
+      </w:rPr>
+    </w:lvl>
+    <w:lvl w:ilvl="1" w:tplc="0C090003" w:tentative="1">
+      <w:start w:val="1"/>
+      <w:numFmt w:val="bullet"/>
+      <w:lvlText w:val="o"/>
+      <w:lvlJc w:val="left"/>
+      <w:pPr>
+        <w:ind w:left="1440" w:hanging="360"/>
+      </w:pPr>
+      <w:rPr>
+        <w:rFonts w:ascii="Courier New" w:hAnsi="Courier New" w:cs="Courier New" w:hint="default"/>
+      </w:rPr>
+    </w:lvl>
+    <w:lvl w:ilvl="2" w:tplc="0C090005" w:tentative="1">
+      <w:start w:val="1"/>
+      <w:numFmt w:val="bullet"/>
+      <w:lvlText w:val=""/>
+      <w:lvlJc w:val="left"/>
+      <w:pPr>
+        <w:ind w:left="2160" w:hanging="360"/>
+      </w:pPr>
+      <w:rPr>
+        <w:rFonts w:ascii="Wingdings" w:hAnsi="Wingdings" w:hint="default"/>
+      </w:rPr>
+    </w:lvl>
+    <w:lvl w:ilvl="3" w:tplc="0C090001" w:tentative="1">
+      <w:start w:val="1"/>
+      <w:numFmt w:val="bullet"/>
+      <w:lvlText w:val=""/>
+      <w:lvlJc w:val="left"/>
+      <w:pPr>
+        <w:ind w:left="2880" w:hanging="360"/>
+      </w:pPr>
+      <w:rPr>
+        <w:rFonts w:ascii="Symbol" w:hAnsi="Symbol" w:hint="default"/>
+      </w:rPr>
+    </w:lvl>
+    <w:lvl w:ilvl="4" w:tplc="0C090003" w:tentative="1">
+      <w:start w:val="1"/>
+      <w:numFmt w:val="bullet"/>
+      <w:lvlText w:val="o"/>
+      <w:lvlJc w:val="left"/>
+      <w:pPr>
+        <w:ind w:left="3600" w:hanging="360"/>
+      </w:pPr>
+      <w:rPr>
+        <w:rFonts w:ascii="Courier New" w:hAnsi="Courier New" w:cs="Courier New" w:hint="default"/>
+      </w:rPr>
+    </w:lvl>
+    <w:lvl w:ilvl="5" w:tplc="0C090005" w:tentative="1">
+      <w:start w:val="1"/>
+      <w:numFmt w:val="bullet"/>
+      <w:lvlText w:val=""/>
+      <w:lvlJc w:val="left"/>
+      <w:pPr>
+        <w:ind w:left="4320" w:hanging="360"/>
+      </w:pPr>
+      <w:rPr>
+        <w:rFonts w:ascii="Wingdings" w:hAnsi="Wingdings" w:hint="default"/>
+      </w:rPr>
+    </w:lvl>
+    <w:lvl w:ilvl="6" w:tplc="0C090001" w:tentative="1">
+      <w:start w:val="1"/>
+      <w:numFmt w:val="bullet"/>
+      <w:lvlText w:val=""/>
+      <w:lvlJc w:val="left"/>
+      <w:pPr>
+        <w:ind w:left="5040" w:hanging="360"/>
+      </w:pPr>
+      <w:rPr>
+        <w:rFonts w:ascii="Symbol" w:hAnsi="Symbol" w:hint="default"/>
+      </w:rPr>
+    </w:lvl>
+    <w:lvl w:ilvl="7" w:tplc="0C090003" w:tentative="1">
+      <w:start w:val="1"/>
+      <w:numFmt w:val="bullet"/>
+      <w:lvlText w:val="o"/>
+      <w:lvlJc w:val="left"/>
+      <w:pPr>
+        <w:ind w:left="5760" w:hanging="360"/>
+      </w:pPr>
+      <w:rPr>
+        <w:rFonts w:ascii="Courier New" w:hAnsi="Courier New" w:cs="Courier New" w:hint="default"/>
+      </w:rPr>
+    </w:lvl>
+    <w:lvl w:ilvl="8" w:tplc="0C090005" w:tentative="1">
+      <w:start w:val="1"/>
+      <w:numFmt w:val="bullet"/>
+      <w:lvlText w:val=""/>
+      <w:lvlJc w:val="left"/>
+      <w:pPr>
+        <w:ind w:left="6480" w:hanging="360"/>
+      </w:pPr>
+      <w:rPr>
+        <w:rFonts w:ascii="Wingdings" w:hAnsi="Wingdings" w:hint="default"/>
+      </w:rPr>
+    </w:lvl>
+  </w:abstractNum>
+  <w:abstractNum w:abstractNumId="7" w15:restartNumberingAfterBreak="0">
     <w:nsid w:val="654F43CC"/>
     <w:multiLevelType w:val="hybridMultilevel"/>
     <w:tmpl w:val="E5429DBE"/>
@@ -3487,23 +3896,145 @@
       </w:rPr>
     </w:lvl>
   </w:abstractNum>
+  <w:abstractNum w:abstractNumId="8" w15:restartNumberingAfterBreak="0">
+    <w:nsid w:val="724C276A"/>
+    <w:multiLevelType w:val="hybridMultilevel"/>
+    <w:tmpl w:val="808ABEE0"/>
+    <w:lvl w:ilvl="0" w:tplc="0C090001">
+      <w:start w:val="1"/>
+      <w:numFmt w:val="bullet"/>
+      <w:lvlText w:val=""/>
+      <w:lvlJc w:val="left"/>
+      <w:pPr>
+        <w:ind w:left="720" w:hanging="360"/>
+      </w:pPr>
+      <w:rPr>
+        <w:rFonts w:ascii="Symbol" w:hAnsi="Symbol" w:hint="default"/>
+      </w:rPr>
+    </w:lvl>
+    <w:lvl w:ilvl="1" w:tplc="0C090003" w:tentative="1">
+      <w:start w:val="1"/>
+      <w:numFmt w:val="bullet"/>
+      <w:lvlText w:val="o"/>
+      <w:lvlJc w:val="left"/>
+      <w:pPr>
+        <w:ind w:left="1440" w:hanging="360"/>
+      </w:pPr>
+      <w:rPr>
+        <w:rFonts w:ascii="Courier New" w:hAnsi="Courier New" w:cs="Courier New" w:hint="default"/>
+      </w:rPr>
+    </w:lvl>
+    <w:lvl w:ilvl="2" w:tplc="0C090005" w:tentative="1">
+      <w:start w:val="1"/>
+      <w:numFmt w:val="bullet"/>
+      <w:lvlText w:val=""/>
+      <w:lvlJc w:val="left"/>
+      <w:pPr>
+        <w:ind w:left="2160" w:hanging="360"/>
+      </w:pPr>
+      <w:rPr>
+        <w:rFonts w:ascii="Wingdings" w:hAnsi="Wingdings" w:hint="default"/>
+      </w:rPr>
+    </w:lvl>
+    <w:lvl w:ilvl="3" w:tplc="0C090001" w:tentative="1">
+      <w:start w:val="1"/>
+      <w:numFmt w:val="bullet"/>
+      <w:lvlText w:val=""/>
+      <w:lvlJc w:val="left"/>
+      <w:pPr>
+        <w:ind w:left="2880" w:hanging="360"/>
+      </w:pPr>
+      <w:rPr>
+        <w:rFonts w:ascii="Symbol" w:hAnsi="Symbol" w:hint="default"/>
+      </w:rPr>
+    </w:lvl>
+    <w:lvl w:ilvl="4" w:tplc="0C090003" w:tentative="1">
+      <w:start w:val="1"/>
+      <w:numFmt w:val="bullet"/>
+      <w:lvlText w:val="o"/>
+      <w:lvlJc w:val="left"/>
+      <w:pPr>
+        <w:ind w:left="3600" w:hanging="360"/>
+      </w:pPr>
+      <w:rPr>
+        <w:rFonts w:ascii="Courier New" w:hAnsi="Courier New" w:cs="Courier New" w:hint="default"/>
+      </w:rPr>
+    </w:lvl>
+    <w:lvl w:ilvl="5" w:tplc="0C090005" w:tentative="1">
+      <w:start w:val="1"/>
+      <w:numFmt w:val="bullet"/>
+      <w:lvlText w:val=""/>
+      <w:lvlJc w:val="left"/>
+      <w:pPr>
+        <w:ind w:left="4320" w:hanging="360"/>
+      </w:pPr>
+      <w:rPr>
+        <w:rFonts w:ascii="Wingdings" w:hAnsi="Wingdings" w:hint="default"/>
+      </w:rPr>
+    </w:lvl>
+    <w:lvl w:ilvl="6" w:tplc="0C090001" w:tentative="1">
+      <w:start w:val="1"/>
+      <w:numFmt w:val="bullet"/>
+      <w:lvlText w:val=""/>
+      <w:lvlJc w:val="left"/>
+      <w:pPr>
+        <w:ind w:left="5040" w:hanging="360"/>
+      </w:pPr>
+      <w:rPr>
+        <w:rFonts w:ascii="Symbol" w:hAnsi="Symbol" w:hint="default"/>
+      </w:rPr>
+    </w:lvl>
+    <w:lvl w:ilvl="7" w:tplc="0C090003" w:tentative="1">
+      <w:start w:val="1"/>
+      <w:numFmt w:val="bullet"/>
+      <w:lvlText w:val="o"/>
+      <w:lvlJc w:val="left"/>
+      <w:pPr>
+        <w:ind w:left="5760" w:hanging="360"/>
+      </w:pPr>
+      <w:rPr>
+        <w:rFonts w:ascii="Courier New" w:hAnsi="Courier New" w:cs="Courier New" w:hint="default"/>
+      </w:rPr>
+    </w:lvl>
+    <w:lvl w:ilvl="8" w:tplc="0C090005" w:tentative="1">
+      <w:start w:val="1"/>
+      <w:numFmt w:val="bullet"/>
+      <w:lvlText w:val=""/>
+      <w:lvlJc w:val="left"/>
+      <w:pPr>
+        <w:ind w:left="6480" w:hanging="360"/>
+      </w:pPr>
+      <w:rPr>
+        <w:rFonts w:ascii="Wingdings" w:hAnsi="Wingdings" w:hint="default"/>
+      </w:rPr>
+    </w:lvl>
+  </w:abstractNum>
   <w:num w:numId="1">
+    <w:abstractNumId w:val="4"/>
+  </w:num>
+  <w:num w:numId="2">
+    <w:abstractNumId w:val="2"/>
+  </w:num>
+  <w:num w:numId="3">
     <w:abstractNumId w:val="3"/>
   </w:num>
-  <w:num w:numId="2">
-    <w:abstractNumId w:val="1"/>
-  </w:num>
-  <w:num w:numId="3">
-    <w:abstractNumId w:val="2"/>
-  </w:num>
   <w:num w:numId="4">
-    <w:abstractNumId w:val="4"/>
+    <w:abstractNumId w:val="5"/>
   </w:num>
   <w:num w:numId="5">
     <w:abstractNumId w:val="0"/>
   </w:num>
   <w:num w:numId="6">
-    <w:abstractNumId w:val="5"/>
+    <w:abstractNumId w:val="7"/>
+  </w:num>
+  <w:num w:numId="7">
+    <w:abstractNumId w:val="8"/>
+  </w:num>
+  <w:num w:numId="8">
+    <w:abstractNumId w:val="1"/>
+  </w:num>
+  <w:num w:numId="9">
+    <w:abstractNumId w:val="6"/>
   </w:num>
 </w:numbering>
 </file>

</xml_diff>

<commit_message>
ENHANCE: Docs and MQTT Backend
</commit_message>
<xml_diff>
--- a/submissions/Weekly Team Status Reports/Sprint 3/Status update and Minutes.docx
+++ b/submissions/Weekly Team Status Reports/Sprint 3/Status update and Minutes.docx
@@ -924,12 +924,31 @@
           <w:lang w:val="en-AU"/>
         </w:rPr>
       </w:pPr>
-      <w:r>
-        <w:rPr>
-          <w:rFonts w:ascii="Arial" w:hAnsi="Arial" w:cs="Arial"/>
-          <w:b/>
-          <w:lang w:val="en-AU"/>
-        </w:rPr>
+    </w:p>
+    <w:p>
+      <w:pPr>
+        <w:rPr>
+          <w:rFonts w:ascii="Arial" w:hAnsi="Arial" w:cs="Arial"/>
+          <w:b/>
+          <w:lang w:val="en-AU"/>
+        </w:rPr>
+      </w:pPr>
+    </w:p>
+    <w:p>
+      <w:pPr>
+        <w:rPr>
+          <w:rFonts w:ascii="Arial" w:hAnsi="Arial" w:cs="Arial"/>
+          <w:b/>
+          <w:lang w:val="en-AU"/>
+        </w:rPr>
+      </w:pPr>
+      <w:r>
+        <w:rPr>
+          <w:rFonts w:ascii="Arial" w:hAnsi="Arial" w:cs="Arial"/>
+          <w:b/>
+          <w:lang w:val="en-AU"/>
+        </w:rPr>
+        <w:lastRenderedPageBreak/>
         <w:t xml:space="preserve">Action </w:t>
       </w:r>
       <w:commentRangeStart w:id="1"/>
@@ -974,6 +993,26 @@
           <w:rFonts w:ascii="Arial" w:hAnsi="Arial" w:cs="Arial"/>
           <w:lang w:val="en-AU"/>
         </w:rPr>
+        <w:t>Connect database to the GUI, Bronte, 23/09/2019</w:t>
+      </w:r>
+    </w:p>
+    <w:p>
+      <w:pPr>
+        <w:pStyle w:val="ListParagraph"/>
+        <w:numPr>
+          <w:ilvl w:val="0"/>
+          <w:numId w:val="6"/>
+        </w:numPr>
+        <w:rPr>
+          <w:rFonts w:ascii="Arial" w:hAnsi="Arial" w:cs="Arial"/>
+          <w:lang w:val="en-AU"/>
+        </w:rPr>
+      </w:pPr>
+      <w:r>
+        <w:rPr>
+          <w:rFonts w:ascii="Arial" w:hAnsi="Arial" w:cs="Arial"/>
+          <w:lang w:val="en-AU"/>
+        </w:rPr>
         <w:t>Work on expanding the GUI, Bronte, Greg, 23/09/2019</w:t>
       </w:r>
     </w:p>
@@ -994,7 +1033,6 @@
           <w:rFonts w:ascii="Arial" w:hAnsi="Arial" w:cs="Arial"/>
           <w:lang w:val="en-AU"/>
         </w:rPr>
-        <w:lastRenderedPageBreak/>
         <w:t>Have a working prototype, Team, 23/</w:t>
       </w:r>
       <w:r>
@@ -1003,6 +1041,54 @@
           <w:lang w:val="en-AU"/>
         </w:rPr>
         <w:t>0</w:t>
+      </w:r>
+      <w:r>
+        <w:rPr>
+          <w:rFonts w:ascii="Arial" w:hAnsi="Arial" w:cs="Arial"/>
+          <w:lang w:val="en-AU"/>
+        </w:rPr>
+        <w:t>9/2019</w:t>
+      </w:r>
+    </w:p>
+    <w:p>
+      <w:pPr>
+        <w:pStyle w:val="ListParagraph"/>
+        <w:numPr>
+          <w:ilvl w:val="0"/>
+          <w:numId w:val="6"/>
+        </w:numPr>
+        <w:rPr>
+          <w:rFonts w:ascii="Arial" w:hAnsi="Arial" w:cs="Arial"/>
+          <w:lang w:val="en-AU"/>
+        </w:rPr>
+      </w:pPr>
+      <w:r>
+        <w:rPr>
+          <w:rFonts w:ascii="Arial" w:hAnsi="Arial" w:cs="Arial"/>
+          <w:lang w:val="en-AU"/>
+        </w:rPr>
+        <w:t>Create</w:t>
+      </w:r>
+      <w:r>
+        <w:rPr>
+          <w:rFonts w:ascii="Arial" w:hAnsi="Arial" w:cs="Arial"/>
+          <w:lang w:val="en-AU"/>
+        </w:rPr>
+        <w:t xml:space="preserve"> the</w:t>
+      </w:r>
+      <w:r>
+        <w:rPr>
+          <w:rFonts w:ascii="Arial" w:hAnsi="Arial" w:cs="Arial"/>
+          <w:lang w:val="en-AU"/>
+        </w:rPr>
+        <w:t xml:space="preserve"> processor for sensor data</w:t>
+      </w:r>
+      <w:r>
+        <w:rPr>
+          <w:rFonts w:ascii="Arial" w:hAnsi="Arial" w:cs="Arial"/>
+          <w:lang w:val="en-AU"/>
+        </w:rPr>
+        <w:t xml:space="preserve"> to control arduinos</w:t>
       </w:r>
       <w:bookmarkStart w:id="2" w:name="_GoBack"/>
       <w:bookmarkEnd w:id="2"/>
@@ -1011,27 +1097,7 @@
           <w:rFonts w:ascii="Arial" w:hAnsi="Arial" w:cs="Arial"/>
           <w:lang w:val="en-AU"/>
         </w:rPr>
-        <w:t>9/2019</w:t>
-      </w:r>
-    </w:p>
-    <w:p>
-      <w:pPr>
-        <w:pStyle w:val="ListParagraph"/>
-        <w:numPr>
-          <w:ilvl w:val="0"/>
-          <w:numId w:val="6"/>
-        </w:numPr>
-        <w:rPr>
-          <w:rFonts w:ascii="Arial" w:hAnsi="Arial" w:cs="Arial"/>
-          <w:lang w:val="en-AU"/>
-        </w:rPr>
-      </w:pPr>
-      <w:r>
-        <w:rPr>
-          <w:rFonts w:ascii="Arial" w:hAnsi="Arial" w:cs="Arial"/>
-          <w:lang w:val="en-AU"/>
-        </w:rPr>
-        <w:t>Create processor for sensor data, Sean, 23/09/2019</w:t>
+        <w:t>, Sean, 23/09/2019</w:t>
       </w:r>
     </w:p>
     <w:p>

</xml_diff>